<commit_message>
basic model parameters added
</commit_message>
<xml_diff>
--- a/00_orga/Masterarbeit bei Tobias.docx
+++ b/00_orga/Masterarbeit bei Tobias.docx
@@ -133,14 +133,7 @@
           <w:b/>
           <w:bCs/>
         </w:rPr>
-        <w:t>Einleitun</w:t>
-      </w:r>
-      <w:r>
-        <w:rPr>
-          <w:b/>
-          <w:bCs/>
-        </w:rPr>
-        <w:t>g</w:t>
+        <w:t>Einleitung</w:t>
       </w:r>
     </w:p>
     <w:p>
@@ -267,7 +260,15 @@
         </w:numPr>
       </w:pPr>
       <w:r>
-        <w:t>Überblick über existierende Optimierungsansätze für On-Demand-Verkehr.</w:t>
+        <w:t xml:space="preserve">Überblick: Linienverkehr vs. </w:t>
+      </w:r>
+      <w:proofErr w:type="spellStart"/>
+      <w:r>
+        <w:t>Ridepooling</w:t>
+      </w:r>
+      <w:proofErr w:type="spellEnd"/>
+      <w:r>
+        <w:t xml:space="preserve"> vs. On-Demand-Lösungen</w:t>
       </w:r>
     </w:p>
     <w:p>
@@ -278,9 +279,8 @@
           <w:numId w:val="14"/>
         </w:numPr>
       </w:pPr>
-      <w:commentRangeStart w:id="0"/>
-      <w:r>
-        <w:t>Detaillierte Diskussion des referenzierten Papers (Schwerpunkt auf Modellstruktur).</w:t>
+      <w:r>
+        <w:t>Klassifikation des betrachteten Modells in den Forschungskontext</w:t>
       </w:r>
     </w:p>
     <w:p>
@@ -291,6 +291,27 @@
           <w:numId w:val="14"/>
         </w:numPr>
       </w:pPr>
+      <w:r>
+        <w:t>Relevante Modelle &amp; Literatur (inkl. Schulz/</w:t>
+      </w:r>
+      <w:proofErr w:type="spellStart"/>
+      <w:r>
+        <w:t>Vlćek-Paper</w:t>
+      </w:r>
+      <w:proofErr w:type="spellEnd"/>
+      <w:r>
+        <w:t xml:space="preserve"> als zentrales Fundament)</w:t>
+      </w:r>
+    </w:p>
+    <w:p>
+      <w:pPr>
+        <w:pStyle w:val="Listenabsatz"/>
+        <w:numPr>
+          <w:ilvl w:val="1"/>
+          <w:numId w:val="14"/>
+        </w:numPr>
+      </w:pPr>
+      <w:commentRangeStart w:id="0"/>
       <w:r>
         <w:t>Identifikation offener Forschungsfragen.</w:t>
       </w:r>
@@ -330,9 +351,8 @@
           <w:numId w:val="14"/>
         </w:numPr>
       </w:pPr>
-      <w:commentRangeStart w:id="1"/>
-      <w:r>
-        <w:t>Mathematische Formulierung des bestehenden Modells.</w:t>
+      <w:r>
+        <w:t>Ziel des Modells: Reduktion der eingesetzten Busse unter Nachfrageorientierung</w:t>
       </w:r>
     </w:p>
     <w:p>
@@ -344,7 +364,43 @@
         </w:numPr>
       </w:pPr>
       <w:r>
-        <w:t>Identifikation relevanter Parameter aus der Literatur und aus Realdaten.</w:t>
+        <w:t>Erläuterung der drei Settings:</w:t>
+      </w:r>
+    </w:p>
+    <w:p>
+      <w:pPr>
+        <w:pStyle w:val="Listenabsatz"/>
+        <w:numPr>
+          <w:ilvl w:val="2"/>
+          <w:numId w:val="14"/>
+        </w:numPr>
+      </w:pPr>
+      <w:r>
+        <w:t>Homogene autonome Busse</w:t>
+      </w:r>
+    </w:p>
+    <w:p>
+      <w:pPr>
+        <w:pStyle w:val="Listenabsatz"/>
+        <w:numPr>
+          <w:ilvl w:val="2"/>
+          <w:numId w:val="14"/>
+        </w:numPr>
+      </w:pPr>
+      <w:r>
+        <w:t>Heterogene Busse</w:t>
+      </w:r>
+    </w:p>
+    <w:p>
+      <w:pPr>
+        <w:pStyle w:val="Listenabsatz"/>
+        <w:numPr>
+          <w:ilvl w:val="2"/>
+          <w:numId w:val="14"/>
+        </w:numPr>
+      </w:pPr>
+      <w:r>
+        <w:t>Busse mit Fahrerpausen</w:t>
       </w:r>
     </w:p>
     <w:p>
@@ -356,14 +412,7 @@
         </w:numPr>
       </w:pPr>
       <w:r>
-        <w:t>Notwendige Anpassungen für die Implementierung.</w:t>
-      </w:r>
-      <w:commentRangeEnd w:id="1"/>
-      <w:r>
-        <w:rPr>
-          <w:rStyle w:val="Kommentarzeichen"/>
-        </w:rPr>
-        <w:commentReference w:id="1"/>
+        <w:t>Überblick über zentrale Modellannahmen, Eingaben und Nebenbedingungen</w:t>
       </w:r>
     </w:p>
     <w:p>
@@ -378,7 +427,7 @@
           <w:bCs/>
         </w:rPr>
       </w:pPr>
-      <w:commentRangeStart w:id="2"/>
+      <w:commentRangeStart w:id="1"/>
       <w:r>
         <w:rPr>
           <w:b/>
@@ -429,12 +478,12 @@
       <w:r>
         <w:t>Herausforderungen &amp; Lösungsansätze (z. B. Skalierbarkeit, Rechenzeit).</w:t>
       </w:r>
-      <w:commentRangeEnd w:id="2"/>
+      <w:commentRangeEnd w:id="1"/>
       <w:r>
         <w:rPr>
           <w:rStyle w:val="Kommentarzeichen"/>
         </w:rPr>
-        <w:commentReference w:id="2"/>
+        <w:commentReference w:id="1"/>
       </w:r>
     </w:p>
     <w:p>
@@ -473,7 +522,7 @@
         </w:numPr>
       </w:pPr>
       <w:r>
-        <w:t>Anwendung des Codes auf die Testfälle aus dem Paper.</w:t>
+        <w:t>Beschreibung des Testfalls: Realdatensatz aus Mecklenburg-Vorpommern</w:t>
       </w:r>
     </w:p>
     <w:p>
@@ -485,7 +534,8 @@
         </w:numPr>
       </w:pPr>
       <w:r>
-        <w:t>Vergleich der Ergebnisse (z. B. benötigte Busse, Tourenanzahl, Fahrgastabdeckung).</w:t>
+        <w:lastRenderedPageBreak/>
+        <w:t>Szenarien: Welche Settings wurden implementiert und getestet?</w:t>
       </w:r>
     </w:p>
     <w:p>
@@ -497,7 +547,49 @@
         </w:numPr>
       </w:pPr>
       <w:r>
-        <w:t>Plausibilitätscheck und mögliche Fehlerquellen.</w:t>
+        <w:t>Vergleich: Eigene Ergebnisse vs. Paper-Ergebnisse (z.</w:t>
+      </w:r>
+      <w:r>
+        <w:rPr>
+          <w:rFonts w:ascii="Arial" w:hAnsi="Arial" w:cs="Arial"/>
+        </w:rPr>
+        <w:t> </w:t>
+      </w:r>
+      <w:r>
+        <w:t>B. benötigte Busse, Tourenketten)</w:t>
+      </w:r>
+    </w:p>
+    <w:p>
+      <w:pPr>
+        <w:pStyle w:val="Listenabsatz"/>
+        <w:numPr>
+          <w:ilvl w:val="1"/>
+          <w:numId w:val="14"/>
+        </w:numPr>
+      </w:pPr>
+      <w:r>
+        <w:t>Interpretation von Abweichungen oder Übereinstimmungen</w:t>
+      </w:r>
+    </w:p>
+    <w:p>
+      <w:pPr>
+        <w:pStyle w:val="Listenabsatz"/>
+        <w:numPr>
+          <w:ilvl w:val="1"/>
+          <w:numId w:val="14"/>
+        </w:numPr>
+      </w:pPr>
+      <w:r>
+        <w:t>Einschätzung der Qualität der eigenen Implementierung</w:t>
+      </w:r>
+      <w:r>
+        <w:t xml:space="preserve"> (</w:t>
+      </w:r>
+      <w:r>
+        <w:t>Plausibilitätscheck und mögliche Fehlerquellen</w:t>
+      </w:r>
+      <w:r>
+        <w:t>)</w:t>
       </w:r>
     </w:p>
     <w:p>
@@ -529,7 +621,6 @@
         </w:numPr>
       </w:pPr>
       <w:r>
-        <w:lastRenderedPageBreak/>
         <w:t>Identifikation von Limitierungen des aktuellen Modells (z. B. Fixierung auf einen Depotstandort).</w:t>
       </w:r>
     </w:p>
@@ -542,7 +633,10 @@
         </w:numPr>
       </w:pPr>
       <w:r>
-        <w:t>Mögliche Erweiterungen: dynamische Nachfrage, unterschiedliche Busgrößen, Fahrplanflexibilisierung.</w:t>
+        <w:t>Mögliche Erweiterungen: dynamische Nachfrage, unterschiedliche Busgrößen, Fahrplanflexibilisierung</w:t>
+      </w:r>
+      <w:r>
+        <w:t>, mehrere Depots</w:t>
       </w:r>
     </w:p>
     <w:p>
@@ -614,6 +708,44 @@
       </w:r>
     </w:p>
     <w:p>
+      <w:r>
+        <w:rPr>
+          <w:b/>
+          <w:bCs/>
+          <w:u w:val="single"/>
+        </w:rPr>
+        <w:t>Anhang</w:t>
+      </w:r>
+      <w:r>
+        <w:rPr>
+          <w:b/>
+          <w:bCs/>
+          <w:u w:val="single"/>
+        </w:rPr>
+        <w:t>:</w:t>
+      </w:r>
+      <w:r>
+        <w:rPr>
+          <w:b/>
+          <w:bCs/>
+          <w:u w:val="single"/>
+        </w:rPr>
+        <w:t xml:space="preserve"> </w:t>
+      </w:r>
+      <w:r>
+        <w:t xml:space="preserve">Code </w:t>
+      </w:r>
+      <w:r>
+        <w:t>d</w:t>
+      </w:r>
+      <w:r>
+        <w:t>er Modellformulierung</w:t>
+      </w:r>
+      <w:r>
+        <w:t xml:space="preserve">, </w:t>
+      </w:r>
+    </w:p>
+    <w:p>
       <w:pPr>
         <w:pStyle w:val="berschrift1"/>
       </w:pPr>
@@ -902,6 +1034,7 @@
         </w:numPr>
       </w:pPr>
       <w:r>
+        <w:lastRenderedPageBreak/>
         <w:t>Wie muss ich mir die Organisation vorstellen?</w:t>
       </w:r>
     </w:p>
@@ -1019,34 +1152,7 @@
       </w:r>
     </w:p>
   </w:comment>
-  <w:comment w:id="1" w:author="Alexander Klaus" w:date="2025-03-27T10:14:00Z" w:initials="AK">
-    <w:p>
-      <w:r>
-        <w:rPr>
-          <w:rStyle w:val="Kommentarzeichen"/>
-        </w:rPr>
-        <w:annotationRef/>
-      </w:r>
-      <w:r>
-        <w:rPr>
-          <w:sz w:val="20"/>
-          <w:szCs w:val="20"/>
-        </w:rPr>
-        <w:t>Hier denke ich mir:</w:t>
-      </w:r>
-    </w:p>
-    <w:p/>
-    <w:p>
-      <w:r>
-        <w:rPr>
-          <w:sz w:val="20"/>
-          <w:szCs w:val="20"/>
-        </w:rPr>
-        <w:t>1. Ich muss das Modell ja nicht nochmal mit samt aller Variablen und Parameter formulieren, oder?</w:t>
-      </w:r>
-    </w:p>
-  </w:comment>
-  <w:comment w:id="2" w:author="Alexander Klaus" w:date="2025-03-27T10:31:00Z" w:initials="AK">
+  <w:comment w:id="1" w:author="Alexander Klaus" w:date="2025-03-27T10:31:00Z" w:initials="AK">
     <w:p>
       <w:r>
         <w:rPr>
@@ -1069,7 +1175,6 @@
 <file path=word/commentsExtended.xml><?xml version="1.0" encoding="utf-8"?>
 <w15:commentsEx xmlns:wpc="http://schemas.microsoft.com/office/word/2010/wordprocessingCanvas" xmlns:cx="http://schemas.microsoft.com/office/drawing/2014/chartex" xmlns:cx1="http://schemas.microsoft.com/office/drawing/2015/9/8/chartex" xmlns:cx2="http://schemas.microsoft.com/office/drawing/2015/10/21/chartex" xmlns:cx3="http://schemas.microsoft.com/office/drawing/2016/5/9/chartex" xmlns:cx4="http://schemas.microsoft.com/office/drawing/2016/5/10/chartex" xmlns:cx5="http://schemas.microsoft.com/office/drawing/2016/5/11/chartex" xmlns:cx6="http://schemas.microsoft.com/office/drawing/2016/5/12/chartex" xmlns:cx7="http://schemas.microsoft.com/office/drawing/2016/5/13/chartex" xmlns:cx8="http://schemas.microsoft.com/office/drawing/2016/5/14/chartex" xmlns:mc="http://schemas.openxmlformats.org/markup-compatibility/2006" xmlns:aink="http://schemas.microsoft.com/office/drawing/2016/ink" xmlns:am3d="http://schemas.microsoft.com/office/drawing/2017/model3d" xmlns:o="urn:schemas-microsoft-com:office:office" xmlns:oel="http://schemas.microsoft.com/office/2019/extlst" xmlns:r="http://schemas.openxmlformats.org/officeDocument/2006/relationships" xmlns:m="http://schemas.openxmlformats.org/officeDocument/2006/math" xmlns:v="urn:schemas-microsoft-com:vml" xmlns:wp14="http://schemas.microsoft.com/office/word/2010/wordprocessingDrawing" xmlns:wp="http://schemas.openxmlformats.org/drawingml/2006/wordprocessingDrawing" xmlns:w10="urn:schemas-microsoft-com:office:word" xmlns:w="http://schemas.openxmlformats.org/wordprocessingml/2006/main" xmlns:w14="http://schemas.microsoft.com/office/word/2010/wordml" xmlns:w15="http://schemas.microsoft.com/office/word/2012/wordml" xmlns:w16cex="http://schemas.microsoft.com/office/word/2018/wordml/cex" xmlns:w16cid="http://schemas.microsoft.com/office/word/2016/wordml/cid" xmlns:w16="http://schemas.microsoft.com/office/word/2018/wordml" xmlns:w16du="http://schemas.microsoft.com/office/word/2023/wordml/word16du" xmlns:w16sdtdh="http://schemas.microsoft.com/office/word/2020/wordml/sdtdatahash" xmlns:w16sdtfl="http://schemas.microsoft.com/office/word/2024/wordml/sdtformatlock" xmlns:w16se="http://schemas.microsoft.com/office/word/2015/wordml/symex" xmlns:wpg="http://schemas.microsoft.com/office/word/2010/wordprocessingGroup" xmlns:wpi="http://schemas.microsoft.com/office/word/2010/wordprocessingInk" xmlns:wne="http://schemas.microsoft.com/office/word/2006/wordml" xmlns:wps="http://schemas.microsoft.com/office/word/2010/wordprocessingShape" mc:Ignorable="w14 w15 w16se w16cid w16 w16cex w16sdtdh w16sdtfl w16du wp14">
   <w15:commentEx w15:paraId="50DE115C" w15:done="0"/>
-  <w15:commentEx w15:paraId="0FFD69E5" w15:done="0"/>
   <w15:commentEx w15:paraId="76595DEB" w15:done="0"/>
 </w15:commentsEx>
 </file>
@@ -1077,7 +1182,6 @@
 <file path=word/commentsExtensible.xml><?xml version="1.0" encoding="utf-8"?>
 <w16cex:commentsExtensible xmlns:wpc="http://schemas.microsoft.com/office/word/2010/wordprocessingCanvas" xmlns:cx="http://schemas.microsoft.com/office/drawing/2014/chartex" xmlns:cx1="http://schemas.microsoft.com/office/drawing/2015/9/8/chartex" xmlns:cx2="http://schemas.microsoft.com/office/drawing/2015/10/21/chartex" xmlns:cx3="http://schemas.microsoft.com/office/drawing/2016/5/9/chartex" xmlns:cx4="http://schemas.microsoft.com/office/drawing/2016/5/10/chartex" xmlns:cx5="http://schemas.microsoft.com/office/drawing/2016/5/11/chartex" xmlns:cx6="http://schemas.microsoft.com/office/drawing/2016/5/12/chartex" xmlns:cx7="http://schemas.microsoft.com/office/drawing/2016/5/13/chartex" xmlns:cx8="http://schemas.microsoft.com/office/drawing/2016/5/14/chartex" xmlns:cr="http://schemas.microsoft.com/office/comments/2020/reactions" xmlns:mc="http://schemas.openxmlformats.org/markup-compatibility/2006" xmlns:aink="http://schemas.microsoft.com/office/drawing/2016/ink" xmlns:am3d="http://schemas.microsoft.com/office/drawing/2017/model3d" xmlns:o="urn:schemas-microsoft-com:office:office" xmlns:oel="http://schemas.microsoft.com/office/2019/extlst" xmlns:r="http://schemas.openxmlformats.org/officeDocument/2006/relationships" xmlns:m="http://schemas.openxmlformats.org/officeDocument/2006/math" xmlns:v="urn:schemas-microsoft-com:vml" xmlns:wp14="http://schemas.microsoft.com/office/word/2010/wordprocessingDrawing" xmlns:wp="http://schemas.openxmlformats.org/drawingml/2006/wordprocessingDrawing" xmlns:w10="urn:schemas-microsoft-com:office:word" xmlns:w="http://schemas.openxmlformats.org/wordprocessingml/2006/main" xmlns:w14="http://schemas.microsoft.com/office/word/2010/wordml" xmlns:w15="http://schemas.microsoft.com/office/word/2012/wordml" xmlns:w16cex="http://schemas.microsoft.com/office/word/2018/wordml/cex" xmlns:w16cid="http://schemas.microsoft.com/office/word/2016/wordml/cid" xmlns:w16="http://schemas.microsoft.com/office/word/2018/wordml" xmlns:w16du="http://schemas.microsoft.com/office/word/2023/wordml/word16du" xmlns:w16sdtdh="http://schemas.microsoft.com/office/word/2020/wordml/sdtdatahash" xmlns:w16sdtfl="http://schemas.microsoft.com/office/word/2024/wordml/sdtformatlock" xmlns:w16se="http://schemas.microsoft.com/office/word/2015/wordml/symex" xmlns:wpg="http://schemas.microsoft.com/office/word/2010/wordprocessingGroup" xmlns:wpi="http://schemas.microsoft.com/office/word/2010/wordprocessingInk" xmlns:wne="http://schemas.microsoft.com/office/word/2006/wordml" xmlns:wps="http://schemas.microsoft.com/office/word/2010/wordprocessingShape" mc:Ignorable="w14 w15 w16se w16cid w16 w16cex w16sdtdh w16sdtfl cr w16du wp14">
   <w16cex:commentExtensible w16cex:durableId="242898BC" w16cex:dateUtc="2025-03-27T08:54:00Z"/>
-  <w16cex:commentExtensible w16cex:durableId="3C1164A6" w16cex:dateUtc="2025-03-27T09:14:00Z"/>
   <w16cex:commentExtensible w16cex:durableId="49830DE8" w16cex:dateUtc="2025-03-27T09:31:00Z"/>
 </w16cex:commentsExtensible>
 </file>
@@ -1085,7 +1189,6 @@
 <file path=word/commentsIds.xml><?xml version="1.0" encoding="utf-8"?>
 <w16cid:commentsIds xmlns:wpc="http://schemas.microsoft.com/office/word/2010/wordprocessingCanvas" xmlns:cx="http://schemas.microsoft.com/office/drawing/2014/chartex" xmlns:cx1="http://schemas.microsoft.com/office/drawing/2015/9/8/chartex" xmlns:cx2="http://schemas.microsoft.com/office/drawing/2015/10/21/chartex" xmlns:cx3="http://schemas.microsoft.com/office/drawing/2016/5/9/chartex" xmlns:cx4="http://schemas.microsoft.com/office/drawing/2016/5/10/chartex" xmlns:cx5="http://schemas.microsoft.com/office/drawing/2016/5/11/chartex" xmlns:cx6="http://schemas.microsoft.com/office/drawing/2016/5/12/chartex" xmlns:cx7="http://schemas.microsoft.com/office/drawing/2016/5/13/chartex" xmlns:cx8="http://schemas.microsoft.com/office/drawing/2016/5/14/chartex" xmlns:mc="http://schemas.openxmlformats.org/markup-compatibility/2006" xmlns:aink="http://schemas.microsoft.com/office/drawing/2016/ink" xmlns:am3d="http://schemas.microsoft.com/office/drawing/2017/model3d" xmlns:o="urn:schemas-microsoft-com:office:office" xmlns:oel="http://schemas.microsoft.com/office/2019/extlst" xmlns:r="http://schemas.openxmlformats.org/officeDocument/2006/relationships" xmlns:m="http://schemas.openxmlformats.org/officeDocument/2006/math" xmlns:v="urn:schemas-microsoft-com:vml" xmlns:wp14="http://schemas.microsoft.com/office/word/2010/wordprocessingDrawing" xmlns:wp="http://schemas.openxmlformats.org/drawingml/2006/wordprocessingDrawing" xmlns:w10="urn:schemas-microsoft-com:office:word" xmlns:w="http://schemas.openxmlformats.org/wordprocessingml/2006/main" xmlns:w14="http://schemas.microsoft.com/office/word/2010/wordml" xmlns:w15="http://schemas.microsoft.com/office/word/2012/wordml" xmlns:w16cex="http://schemas.microsoft.com/office/word/2018/wordml/cex" xmlns:w16cid="http://schemas.microsoft.com/office/word/2016/wordml/cid" xmlns:w16="http://schemas.microsoft.com/office/word/2018/wordml" xmlns:w16du="http://schemas.microsoft.com/office/word/2023/wordml/word16du" xmlns:w16sdtdh="http://schemas.microsoft.com/office/word/2020/wordml/sdtdatahash" xmlns:w16sdtfl="http://schemas.microsoft.com/office/word/2024/wordml/sdtformatlock" xmlns:w16se="http://schemas.microsoft.com/office/word/2015/wordml/symex" xmlns:wpg="http://schemas.microsoft.com/office/word/2010/wordprocessingGroup" xmlns:wpi="http://schemas.microsoft.com/office/word/2010/wordprocessingInk" xmlns:wne="http://schemas.microsoft.com/office/word/2006/wordml" xmlns:wps="http://schemas.microsoft.com/office/word/2010/wordprocessingShape" mc:Ignorable="w14 w15 w16se w16cid w16 w16cex w16sdtdh w16sdtfl w16du wp14">
   <w16cid:commentId w16cid:paraId="50DE115C" w16cid:durableId="242898BC"/>
-  <w16cid:commentId w16cid:paraId="0FFD69E5" w16cid:durableId="3C1164A6"/>
   <w16cid:commentId w16cid:paraId="76595DEB" w16cid:durableId="49830DE8"/>
 </w16cid:commentsIds>
 </file>
@@ -1391,6 +1494,155 @@
     </w:lvl>
   </w:abstractNum>
   <w:abstractNum w:abstractNumId="2" w15:restartNumberingAfterBreak="0">
+    <w:nsid w:val="1DD23D75"/>
+    <w:multiLevelType w:val="multilevel"/>
+    <w:tmpl w:val="D87EFF00"/>
+    <w:lvl w:ilvl="0">
+      <w:start w:val="1"/>
+      <w:numFmt w:val="bullet"/>
+      <w:lvlText w:val=""/>
+      <w:lvlJc w:val="left"/>
+      <w:pPr>
+        <w:tabs>
+          <w:tab w:val="num" w:pos="720"/>
+        </w:tabs>
+        <w:ind w:left="720" w:hanging="360"/>
+      </w:pPr>
+      <w:rPr>
+        <w:rFonts w:ascii="Symbol" w:hAnsi="Symbol" w:hint="default"/>
+        <w:sz w:val="20"/>
+      </w:rPr>
+    </w:lvl>
+    <w:lvl w:ilvl="1" w:tentative="1">
+      <w:start w:val="1"/>
+      <w:numFmt w:val="bullet"/>
+      <w:lvlText w:val="o"/>
+      <w:lvlJc w:val="left"/>
+      <w:pPr>
+        <w:tabs>
+          <w:tab w:val="num" w:pos="1440"/>
+        </w:tabs>
+        <w:ind w:left="1440" w:hanging="360"/>
+      </w:pPr>
+      <w:rPr>
+        <w:rFonts w:ascii="Courier New" w:hAnsi="Courier New" w:hint="default"/>
+        <w:sz w:val="20"/>
+      </w:rPr>
+    </w:lvl>
+    <w:lvl w:ilvl="2" w:tentative="1">
+      <w:start w:val="1"/>
+      <w:numFmt w:val="bullet"/>
+      <w:lvlText w:val=""/>
+      <w:lvlJc w:val="left"/>
+      <w:pPr>
+        <w:tabs>
+          <w:tab w:val="num" w:pos="2160"/>
+        </w:tabs>
+        <w:ind w:left="2160" w:hanging="360"/>
+      </w:pPr>
+      <w:rPr>
+        <w:rFonts w:ascii="Wingdings" w:hAnsi="Wingdings" w:hint="default"/>
+        <w:sz w:val="20"/>
+      </w:rPr>
+    </w:lvl>
+    <w:lvl w:ilvl="3" w:tentative="1">
+      <w:start w:val="1"/>
+      <w:numFmt w:val="bullet"/>
+      <w:lvlText w:val=""/>
+      <w:lvlJc w:val="left"/>
+      <w:pPr>
+        <w:tabs>
+          <w:tab w:val="num" w:pos="2880"/>
+        </w:tabs>
+        <w:ind w:left="2880" w:hanging="360"/>
+      </w:pPr>
+      <w:rPr>
+        <w:rFonts w:ascii="Wingdings" w:hAnsi="Wingdings" w:hint="default"/>
+        <w:sz w:val="20"/>
+      </w:rPr>
+    </w:lvl>
+    <w:lvl w:ilvl="4" w:tentative="1">
+      <w:start w:val="1"/>
+      <w:numFmt w:val="bullet"/>
+      <w:lvlText w:val=""/>
+      <w:lvlJc w:val="left"/>
+      <w:pPr>
+        <w:tabs>
+          <w:tab w:val="num" w:pos="3600"/>
+        </w:tabs>
+        <w:ind w:left="3600" w:hanging="360"/>
+      </w:pPr>
+      <w:rPr>
+        <w:rFonts w:ascii="Wingdings" w:hAnsi="Wingdings" w:hint="default"/>
+        <w:sz w:val="20"/>
+      </w:rPr>
+    </w:lvl>
+    <w:lvl w:ilvl="5" w:tentative="1">
+      <w:start w:val="1"/>
+      <w:numFmt w:val="bullet"/>
+      <w:lvlText w:val=""/>
+      <w:lvlJc w:val="left"/>
+      <w:pPr>
+        <w:tabs>
+          <w:tab w:val="num" w:pos="4320"/>
+        </w:tabs>
+        <w:ind w:left="4320" w:hanging="360"/>
+      </w:pPr>
+      <w:rPr>
+        <w:rFonts w:ascii="Wingdings" w:hAnsi="Wingdings" w:hint="default"/>
+        <w:sz w:val="20"/>
+      </w:rPr>
+    </w:lvl>
+    <w:lvl w:ilvl="6" w:tentative="1">
+      <w:start w:val="1"/>
+      <w:numFmt w:val="bullet"/>
+      <w:lvlText w:val=""/>
+      <w:lvlJc w:val="left"/>
+      <w:pPr>
+        <w:tabs>
+          <w:tab w:val="num" w:pos="5040"/>
+        </w:tabs>
+        <w:ind w:left="5040" w:hanging="360"/>
+      </w:pPr>
+      <w:rPr>
+        <w:rFonts w:ascii="Wingdings" w:hAnsi="Wingdings" w:hint="default"/>
+        <w:sz w:val="20"/>
+      </w:rPr>
+    </w:lvl>
+    <w:lvl w:ilvl="7" w:tentative="1">
+      <w:start w:val="1"/>
+      <w:numFmt w:val="bullet"/>
+      <w:lvlText w:val=""/>
+      <w:lvlJc w:val="left"/>
+      <w:pPr>
+        <w:tabs>
+          <w:tab w:val="num" w:pos="5760"/>
+        </w:tabs>
+        <w:ind w:left="5760" w:hanging="360"/>
+      </w:pPr>
+      <w:rPr>
+        <w:rFonts w:ascii="Wingdings" w:hAnsi="Wingdings" w:hint="default"/>
+        <w:sz w:val="20"/>
+      </w:rPr>
+    </w:lvl>
+    <w:lvl w:ilvl="8" w:tentative="1">
+      <w:start w:val="1"/>
+      <w:numFmt w:val="bullet"/>
+      <w:lvlText w:val=""/>
+      <w:lvlJc w:val="left"/>
+      <w:pPr>
+        <w:tabs>
+          <w:tab w:val="num" w:pos="6480"/>
+        </w:tabs>
+        <w:ind w:left="6480" w:hanging="360"/>
+      </w:pPr>
+      <w:rPr>
+        <w:rFonts w:ascii="Wingdings" w:hAnsi="Wingdings" w:hint="default"/>
+        <w:sz w:val="20"/>
+      </w:rPr>
+    </w:lvl>
+  </w:abstractNum>
+  <w:abstractNum w:abstractNumId="3" w15:restartNumberingAfterBreak="0">
     <w:nsid w:val="204E7E93"/>
     <w:multiLevelType w:val="multilevel"/>
     <w:tmpl w:val="3D6E1158"/>
@@ -1539,7 +1791,7 @@
       </w:rPr>
     </w:lvl>
   </w:abstractNum>
-  <w:abstractNum w:abstractNumId="3" w15:restartNumberingAfterBreak="0">
+  <w:abstractNum w:abstractNumId="4" w15:restartNumberingAfterBreak="0">
     <w:nsid w:val="2B4C2D30"/>
     <w:multiLevelType w:val="multilevel"/>
     <w:tmpl w:val="0407001F"/>
@@ -1625,7 +1877,7 @@
       </w:pPr>
     </w:lvl>
   </w:abstractNum>
-  <w:abstractNum w:abstractNumId="4" w15:restartNumberingAfterBreak="0">
+  <w:abstractNum w:abstractNumId="5" w15:restartNumberingAfterBreak="0">
     <w:nsid w:val="3432261E"/>
     <w:multiLevelType w:val="hybridMultilevel"/>
     <w:tmpl w:val="FCDACDBE"/>
@@ -1714,7 +1966,7 @@
       </w:pPr>
     </w:lvl>
   </w:abstractNum>
-  <w:abstractNum w:abstractNumId="5" w15:restartNumberingAfterBreak="0">
+  <w:abstractNum w:abstractNumId="6" w15:restartNumberingAfterBreak="0">
     <w:nsid w:val="3C45644D"/>
     <w:multiLevelType w:val="hybridMultilevel"/>
     <w:tmpl w:val="9B2C8314"/>
@@ -1803,7 +2055,7 @@
       </w:pPr>
     </w:lvl>
   </w:abstractNum>
-  <w:abstractNum w:abstractNumId="6" w15:restartNumberingAfterBreak="0">
+  <w:abstractNum w:abstractNumId="7" w15:restartNumberingAfterBreak="0">
     <w:nsid w:val="3CB81300"/>
     <w:multiLevelType w:val="multilevel"/>
     <w:tmpl w:val="474A6EA2"/>
@@ -1952,7 +2204,7 @@
       </w:rPr>
     </w:lvl>
   </w:abstractNum>
-  <w:abstractNum w:abstractNumId="7" w15:restartNumberingAfterBreak="0">
+  <w:abstractNum w:abstractNumId="8" w15:restartNumberingAfterBreak="0">
     <w:nsid w:val="3D23251A"/>
     <w:multiLevelType w:val="hybridMultilevel"/>
     <w:tmpl w:val="1C509FE6"/>
@@ -2041,7 +2293,7 @@
       </w:pPr>
     </w:lvl>
   </w:abstractNum>
-  <w:abstractNum w:abstractNumId="8" w15:restartNumberingAfterBreak="0">
+  <w:abstractNum w:abstractNumId="9" w15:restartNumberingAfterBreak="0">
     <w:nsid w:val="43A01BB3"/>
     <w:multiLevelType w:val="hybridMultilevel"/>
     <w:tmpl w:val="CFFC7DB8"/>
@@ -2130,7 +2382,7 @@
       </w:pPr>
     </w:lvl>
   </w:abstractNum>
-  <w:abstractNum w:abstractNumId="9" w15:restartNumberingAfterBreak="0">
+  <w:abstractNum w:abstractNumId="10" w15:restartNumberingAfterBreak="0">
     <w:nsid w:val="4C6B667C"/>
     <w:multiLevelType w:val="multilevel"/>
     <w:tmpl w:val="C48A9B62"/>
@@ -2279,7 +2531,7 @@
       </w:rPr>
     </w:lvl>
   </w:abstractNum>
-  <w:abstractNum w:abstractNumId="10" w15:restartNumberingAfterBreak="0">
+  <w:abstractNum w:abstractNumId="11" w15:restartNumberingAfterBreak="0">
     <w:nsid w:val="4DE917E4"/>
     <w:multiLevelType w:val="hybridMultilevel"/>
     <w:tmpl w:val="029A3FEC"/>
@@ -2368,7 +2620,7 @@
       </w:pPr>
     </w:lvl>
   </w:abstractNum>
-  <w:abstractNum w:abstractNumId="11" w15:restartNumberingAfterBreak="0">
+  <w:abstractNum w:abstractNumId="12" w15:restartNumberingAfterBreak="0">
     <w:nsid w:val="53C32B06"/>
     <w:multiLevelType w:val="multilevel"/>
     <w:tmpl w:val="7780E570"/>
@@ -2517,7 +2769,156 @@
       </w:rPr>
     </w:lvl>
   </w:abstractNum>
-  <w:abstractNum w:abstractNumId="12" w15:restartNumberingAfterBreak="0">
+  <w:abstractNum w:abstractNumId="13" w15:restartNumberingAfterBreak="0">
+    <w:nsid w:val="65DF5A38"/>
+    <w:multiLevelType w:val="multilevel"/>
+    <w:tmpl w:val="CE7E692A"/>
+    <w:lvl w:ilvl="0">
+      <w:start w:val="1"/>
+      <w:numFmt w:val="bullet"/>
+      <w:lvlText w:val=""/>
+      <w:lvlJc w:val="left"/>
+      <w:pPr>
+        <w:tabs>
+          <w:tab w:val="num" w:pos="720"/>
+        </w:tabs>
+        <w:ind w:left="720" w:hanging="360"/>
+      </w:pPr>
+      <w:rPr>
+        <w:rFonts w:ascii="Symbol" w:hAnsi="Symbol" w:hint="default"/>
+        <w:sz w:val="20"/>
+      </w:rPr>
+    </w:lvl>
+    <w:lvl w:ilvl="1" w:tentative="1">
+      <w:start w:val="1"/>
+      <w:numFmt w:val="bullet"/>
+      <w:lvlText w:val="o"/>
+      <w:lvlJc w:val="left"/>
+      <w:pPr>
+        <w:tabs>
+          <w:tab w:val="num" w:pos="1440"/>
+        </w:tabs>
+        <w:ind w:left="1440" w:hanging="360"/>
+      </w:pPr>
+      <w:rPr>
+        <w:rFonts w:ascii="Courier New" w:hAnsi="Courier New" w:hint="default"/>
+        <w:sz w:val="20"/>
+      </w:rPr>
+    </w:lvl>
+    <w:lvl w:ilvl="2" w:tentative="1">
+      <w:start w:val="1"/>
+      <w:numFmt w:val="bullet"/>
+      <w:lvlText w:val=""/>
+      <w:lvlJc w:val="left"/>
+      <w:pPr>
+        <w:tabs>
+          <w:tab w:val="num" w:pos="2160"/>
+        </w:tabs>
+        <w:ind w:left="2160" w:hanging="360"/>
+      </w:pPr>
+      <w:rPr>
+        <w:rFonts w:ascii="Wingdings" w:hAnsi="Wingdings" w:hint="default"/>
+        <w:sz w:val="20"/>
+      </w:rPr>
+    </w:lvl>
+    <w:lvl w:ilvl="3" w:tentative="1">
+      <w:start w:val="1"/>
+      <w:numFmt w:val="bullet"/>
+      <w:lvlText w:val=""/>
+      <w:lvlJc w:val="left"/>
+      <w:pPr>
+        <w:tabs>
+          <w:tab w:val="num" w:pos="2880"/>
+        </w:tabs>
+        <w:ind w:left="2880" w:hanging="360"/>
+      </w:pPr>
+      <w:rPr>
+        <w:rFonts w:ascii="Wingdings" w:hAnsi="Wingdings" w:hint="default"/>
+        <w:sz w:val="20"/>
+      </w:rPr>
+    </w:lvl>
+    <w:lvl w:ilvl="4" w:tentative="1">
+      <w:start w:val="1"/>
+      <w:numFmt w:val="bullet"/>
+      <w:lvlText w:val=""/>
+      <w:lvlJc w:val="left"/>
+      <w:pPr>
+        <w:tabs>
+          <w:tab w:val="num" w:pos="3600"/>
+        </w:tabs>
+        <w:ind w:left="3600" w:hanging="360"/>
+      </w:pPr>
+      <w:rPr>
+        <w:rFonts w:ascii="Wingdings" w:hAnsi="Wingdings" w:hint="default"/>
+        <w:sz w:val="20"/>
+      </w:rPr>
+    </w:lvl>
+    <w:lvl w:ilvl="5" w:tentative="1">
+      <w:start w:val="1"/>
+      <w:numFmt w:val="bullet"/>
+      <w:lvlText w:val=""/>
+      <w:lvlJc w:val="left"/>
+      <w:pPr>
+        <w:tabs>
+          <w:tab w:val="num" w:pos="4320"/>
+        </w:tabs>
+        <w:ind w:left="4320" w:hanging="360"/>
+      </w:pPr>
+      <w:rPr>
+        <w:rFonts w:ascii="Wingdings" w:hAnsi="Wingdings" w:hint="default"/>
+        <w:sz w:val="20"/>
+      </w:rPr>
+    </w:lvl>
+    <w:lvl w:ilvl="6" w:tentative="1">
+      <w:start w:val="1"/>
+      <w:numFmt w:val="bullet"/>
+      <w:lvlText w:val=""/>
+      <w:lvlJc w:val="left"/>
+      <w:pPr>
+        <w:tabs>
+          <w:tab w:val="num" w:pos="5040"/>
+        </w:tabs>
+        <w:ind w:left="5040" w:hanging="360"/>
+      </w:pPr>
+      <w:rPr>
+        <w:rFonts w:ascii="Wingdings" w:hAnsi="Wingdings" w:hint="default"/>
+        <w:sz w:val="20"/>
+      </w:rPr>
+    </w:lvl>
+    <w:lvl w:ilvl="7" w:tentative="1">
+      <w:start w:val="1"/>
+      <w:numFmt w:val="bullet"/>
+      <w:lvlText w:val=""/>
+      <w:lvlJc w:val="left"/>
+      <w:pPr>
+        <w:tabs>
+          <w:tab w:val="num" w:pos="5760"/>
+        </w:tabs>
+        <w:ind w:left="5760" w:hanging="360"/>
+      </w:pPr>
+      <w:rPr>
+        <w:rFonts w:ascii="Wingdings" w:hAnsi="Wingdings" w:hint="default"/>
+        <w:sz w:val="20"/>
+      </w:rPr>
+    </w:lvl>
+    <w:lvl w:ilvl="8" w:tentative="1">
+      <w:start w:val="1"/>
+      <w:numFmt w:val="bullet"/>
+      <w:lvlText w:val=""/>
+      <w:lvlJc w:val="left"/>
+      <w:pPr>
+        <w:tabs>
+          <w:tab w:val="num" w:pos="6480"/>
+        </w:tabs>
+        <w:ind w:left="6480" w:hanging="360"/>
+      </w:pPr>
+      <w:rPr>
+        <w:rFonts w:ascii="Wingdings" w:hAnsi="Wingdings" w:hint="default"/>
+        <w:sz w:val="20"/>
+      </w:rPr>
+    </w:lvl>
+  </w:abstractNum>
+  <w:abstractNum w:abstractNumId="14" w15:restartNumberingAfterBreak="0">
     <w:nsid w:val="68874C0C"/>
     <w:multiLevelType w:val="multilevel"/>
     <w:tmpl w:val="78EC6A24"/>
@@ -2666,7 +3067,7 @@
       </w:rPr>
     </w:lvl>
   </w:abstractNum>
-  <w:abstractNum w:abstractNumId="13" w15:restartNumberingAfterBreak="0">
+  <w:abstractNum w:abstractNumId="15" w15:restartNumberingAfterBreak="0">
     <w:nsid w:val="7A780EAB"/>
     <w:multiLevelType w:val="multilevel"/>
     <w:tmpl w:val="E41C8C76"/>
@@ -2816,46 +3217,52 @@
     </w:lvl>
   </w:abstractNum>
   <w:num w:numId="1" w16cid:durableId="1231233998">
-    <w:abstractNumId w:val="5"/>
+    <w:abstractNumId w:val="6"/>
   </w:num>
   <w:num w:numId="2" w16cid:durableId="361172381">
-    <w:abstractNumId w:val="10"/>
+    <w:abstractNumId w:val="11"/>
   </w:num>
   <w:num w:numId="3" w16cid:durableId="1006903186">
+    <w:abstractNumId w:val="9"/>
+  </w:num>
+  <w:num w:numId="4" w16cid:durableId="1191918192">
     <w:abstractNumId w:val="8"/>
   </w:num>
-  <w:num w:numId="4" w16cid:durableId="1191918192">
-    <w:abstractNumId w:val="7"/>
-  </w:num>
   <w:num w:numId="5" w16cid:durableId="812018941">
-    <w:abstractNumId w:val="4"/>
+    <w:abstractNumId w:val="5"/>
   </w:num>
   <w:num w:numId="6" w16cid:durableId="1289160318">
     <w:abstractNumId w:val="0"/>
   </w:num>
   <w:num w:numId="7" w16cid:durableId="1292134645">
-    <w:abstractNumId w:val="9"/>
+    <w:abstractNumId w:val="10"/>
   </w:num>
   <w:num w:numId="8" w16cid:durableId="1433356344">
-    <w:abstractNumId w:val="6"/>
+    <w:abstractNumId w:val="7"/>
   </w:num>
   <w:num w:numId="9" w16cid:durableId="1224483502">
-    <w:abstractNumId w:val="11"/>
+    <w:abstractNumId w:val="12"/>
   </w:num>
   <w:num w:numId="10" w16cid:durableId="585575509">
     <w:abstractNumId w:val="1"/>
   </w:num>
   <w:num w:numId="11" w16cid:durableId="2024360673">
+    <w:abstractNumId w:val="15"/>
+  </w:num>
+  <w:num w:numId="12" w16cid:durableId="598490623">
+    <w:abstractNumId w:val="14"/>
+  </w:num>
+  <w:num w:numId="13" w16cid:durableId="1453207311">
+    <w:abstractNumId w:val="3"/>
+  </w:num>
+  <w:num w:numId="14" w16cid:durableId="1603342284">
+    <w:abstractNumId w:val="4"/>
+  </w:num>
+  <w:num w:numId="15" w16cid:durableId="1889684145">
     <w:abstractNumId w:val="13"/>
   </w:num>
-  <w:num w:numId="12" w16cid:durableId="598490623">
-    <w:abstractNumId w:val="12"/>
-  </w:num>
-  <w:num w:numId="13" w16cid:durableId="1453207311">
+  <w:num w:numId="16" w16cid:durableId="953051612">
     <w:abstractNumId w:val="2"/>
-  </w:num>
-  <w:num w:numId="14" w16cid:durableId="1603342284">
-    <w:abstractNumId w:val="3"/>
   </w:num>
 </w:numbering>
 </file>

</xml_diff>

<commit_message>
successful and likely correct first setting
</commit_message>
<xml_diff>
--- a/00_orga/Masterarbeit bei Tobias.docx
+++ b/00_orga/Masterarbeit bei Tobias.docx
@@ -2,6 +2,689 @@
 <file path=word/document.xml><?xml version="1.0" encoding="utf-8"?>
 <w:document xmlns:wpc="http://schemas.microsoft.com/office/word/2010/wordprocessingCanvas" xmlns:cx="http://schemas.microsoft.com/office/drawing/2014/chartex" xmlns:cx1="http://schemas.microsoft.com/office/drawing/2015/9/8/chartex" xmlns:cx2="http://schemas.microsoft.com/office/drawing/2015/10/21/chartex" xmlns:cx3="http://schemas.microsoft.com/office/drawing/2016/5/9/chartex" xmlns:cx4="http://schemas.microsoft.com/office/drawing/2016/5/10/chartex" xmlns:cx5="http://schemas.microsoft.com/office/drawing/2016/5/11/chartex" xmlns:cx6="http://schemas.microsoft.com/office/drawing/2016/5/12/chartex" xmlns:cx7="http://schemas.microsoft.com/office/drawing/2016/5/13/chartex" xmlns:cx8="http://schemas.microsoft.com/office/drawing/2016/5/14/chartex" xmlns:mc="http://schemas.openxmlformats.org/markup-compatibility/2006" xmlns:aink="http://schemas.microsoft.com/office/drawing/2016/ink" xmlns:am3d="http://schemas.microsoft.com/office/drawing/2017/model3d" xmlns:o="urn:schemas-microsoft-com:office:office" xmlns:oel="http://schemas.microsoft.com/office/2019/extlst" xmlns:r="http://schemas.openxmlformats.org/officeDocument/2006/relationships" xmlns:m="http://schemas.openxmlformats.org/officeDocument/2006/math" xmlns:v="urn:schemas-microsoft-com:vml" xmlns:wp14="http://schemas.microsoft.com/office/word/2010/wordprocessingDrawing" xmlns:wp="http://schemas.openxmlformats.org/drawingml/2006/wordprocessingDrawing" xmlns:w10="urn:schemas-microsoft-com:office:word" xmlns:w="http://schemas.openxmlformats.org/wordprocessingml/2006/main" xmlns:w14="http://schemas.microsoft.com/office/word/2010/wordml" xmlns:w15="http://schemas.microsoft.com/office/word/2012/wordml" xmlns:w16cex="http://schemas.microsoft.com/office/word/2018/wordml/cex" xmlns:w16cid="http://schemas.microsoft.com/office/word/2016/wordml/cid" xmlns:w16="http://schemas.microsoft.com/office/word/2018/wordml" xmlns:w16du="http://schemas.microsoft.com/office/word/2023/wordml/word16du" xmlns:w16sdtdh="http://schemas.microsoft.com/office/word/2020/wordml/sdtdatahash" xmlns:w16sdtfl="http://schemas.microsoft.com/office/word/2024/wordml/sdtformatlock" xmlns:w16se="http://schemas.microsoft.com/office/word/2015/wordml/symex" xmlns:wpg="http://schemas.microsoft.com/office/word/2010/wordprocessingGroup" xmlns:wpi="http://schemas.microsoft.com/office/word/2010/wordprocessingInk" xmlns:wne="http://schemas.microsoft.com/office/word/2006/wordml" xmlns:wps="http://schemas.microsoft.com/office/word/2010/wordprocessingShape" mc:Ignorable="w14 w15 w16se w16cid w16 w16cex w16sdtdh w16sdtfl w16du wp14">
   <w:body>
+    <w:p>
+      <w:pPr>
+        <w:pStyle w:val="berschrift1"/>
+      </w:pPr>
+      <w:r>
+        <w:t>Treffen am XX.XX.XXXX (Zoom)</w:t>
+      </w:r>
+    </w:p>
+    <w:p>
+      <w:pPr>
+        <w:pStyle w:val="Listenabsatz"/>
+        <w:numPr>
+          <w:ilvl w:val="0"/>
+          <w:numId w:val="20"/>
+        </w:numPr>
+      </w:pPr>
+      <w:r>
+        <w:t xml:space="preserve">Müsst diese Nebenbedingung </w:t>
+      </w:r>
+      <w:r>
+        <w:drawing>
+          <wp:inline distT="0" distB="0" distL="0" distR="0" wp14:anchorId="75931494" wp14:editId="4B784601">
+            <wp:extent cx="3146711" cy="267287"/>
+            <wp:effectExtent l="0" t="0" r="0" b="0"/>
+            <wp:docPr id="1821988505" name="Grafik 1"/>
+            <wp:cNvGraphicFramePr>
+              <a:graphicFrameLocks xmlns:a="http://schemas.openxmlformats.org/drawingml/2006/main" noChangeAspect="1"/>
+            </wp:cNvGraphicFramePr>
+            <a:graphic xmlns:a="http://schemas.openxmlformats.org/drawingml/2006/main">
+              <a:graphicData uri="http://schemas.openxmlformats.org/drawingml/2006/picture">
+                <pic:pic xmlns:pic="http://schemas.openxmlformats.org/drawingml/2006/picture">
+                  <pic:nvPicPr>
+                    <pic:cNvPr id="1821988505" name=""/>
+                    <pic:cNvPicPr/>
+                  </pic:nvPicPr>
+                  <pic:blipFill>
+                    <a:blip r:embed="rId5"/>
+                    <a:stretch>
+                      <a:fillRect/>
+                    </a:stretch>
+                  </pic:blipFill>
+                  <pic:spPr>
+                    <a:xfrm>
+                      <a:off x="0" y="0"/>
+                      <a:ext cx="3414482" cy="290032"/>
+                    </a:xfrm>
+                    <a:prstGeom prst="rect">
+                      <a:avLst/>
+                    </a:prstGeom>
+                  </pic:spPr>
+                </pic:pic>
+              </a:graphicData>
+            </a:graphic>
+          </wp:inline>
+        </w:drawing>
+      </w:r>
+      <w:r>
+        <w:t xml:space="preserve">im Paper nicht so aussehen </w:t>
+      </w:r>
+      <m:oMath>
+        <m:sSub>
+          <m:sSubPr>
+            <m:ctrlPr>
+              <w:rPr>
+                <w:rFonts w:ascii="Cambria Math" w:hAnsi="Cambria Math"/>
+                <w:i/>
+              </w:rPr>
+            </m:ctrlPr>
+          </m:sSubPr>
+          <m:e>
+            <m:r>
+              <w:rPr>
+                <w:rFonts w:ascii="Cambria Math" w:hAnsi="Cambria Math"/>
+              </w:rPr>
+              <m:t>x</m:t>
+            </m:r>
+          </m:e>
+          <m:sub>
+            <m:r>
+              <w:rPr>
+                <w:rFonts w:ascii="Cambria Math" w:hAnsi="Cambria Math"/>
+              </w:rPr>
+              <m:t>i,j</m:t>
+            </m:r>
+          </m:sub>
+        </m:sSub>
+        <m:r>
+          <w:rPr>
+            <w:rFonts w:ascii="Cambria Math" w:hAnsi="Cambria Math"/>
+          </w:rPr>
+          <m:t>∈</m:t>
+        </m:r>
+        <m:d>
+          <m:dPr>
+            <m:begChr m:val="{"/>
+            <m:endChr m:val="}"/>
+            <m:ctrlPr>
+              <w:rPr>
+                <w:rFonts w:ascii="Cambria Math" w:hAnsi="Cambria Math"/>
+                <w:i/>
+              </w:rPr>
+            </m:ctrlPr>
+          </m:dPr>
+          <m:e>
+            <m:r>
+              <w:rPr>
+                <w:rFonts w:ascii="Cambria Math" w:hAnsi="Cambria Math"/>
+              </w:rPr>
+              <m:t>0,1</m:t>
+            </m:r>
+          </m:e>
+        </m:d>
+      </m:oMath>
+      <w:r>
+        <w:rPr>
+          <w:rFonts w:eastAsiaTheme="minorEastAsia"/>
+        </w:rPr>
+        <w:t xml:space="preserve"> ?</w:t>
+      </w:r>
+    </w:p>
+    <w:p>
+      <w:pPr>
+        <w:pStyle w:val="Listenabsatz"/>
+        <w:numPr>
+          <w:ilvl w:val="0"/>
+          <w:numId w:val="20"/>
+        </w:numPr>
+      </w:pPr>
+      <w:r>
+        <w:t xml:space="preserve">Muss NB 2 nicht für alle i </w:t>
+      </w:r>
+      <w:proofErr w:type="spellStart"/>
+      <w:r>
+        <w:t>element</w:t>
+      </w:r>
+      <w:proofErr w:type="spellEnd"/>
+      <w:r>
+        <w:t xml:space="preserve"> V \{D} sein? Denn für das Depot gilt es ja </w:t>
+      </w:r>
+      <w:proofErr w:type="gramStart"/>
+      <w:r>
+        <w:t>nicht</w:t>
+      </w:r>
+      <w:proofErr w:type="gramEnd"/>
+      <w:r>
+        <w:t xml:space="preserve"> oder?</w:t>
+      </w:r>
+    </w:p>
+    <w:p>
+      <w:pPr>
+        <w:pStyle w:val="berschrift1"/>
+      </w:pPr>
+      <w:r>
+        <w:t>Treffen am 29.04.25 (Zoom)</w:t>
+      </w:r>
+    </w:p>
+    <w:p>
+      <w:r>
+        <w:t>Fragen:</w:t>
+      </w:r>
+    </w:p>
+    <w:p>
+      <w:pPr>
+        <w:pStyle w:val="Listenabsatz"/>
+        <w:numPr>
+          <w:ilvl w:val="0"/>
+          <w:numId w:val="19"/>
+        </w:numPr>
+      </w:pPr>
+      <w:r>
+        <w:t>Set A braucht man im ersten Setting eigentlich noch gar nicht, oder?</w:t>
+      </w:r>
+    </w:p>
+    <w:p>
+      <w:pPr>
+        <w:pStyle w:val="Listenabsatz"/>
+        <w:numPr>
+          <w:ilvl w:val="1"/>
+          <w:numId w:val="19"/>
+        </w:numPr>
+      </w:pPr>
+      <w:r>
+        <w:t xml:space="preserve">Man könnte auch einfach händisch </w:t>
+      </w:r>
+    </w:p>
+    <w:p>
+      <w:pPr>
+        <w:pStyle w:val="Listenabsatz"/>
+        <w:numPr>
+          <w:ilvl w:val="0"/>
+          <w:numId w:val="19"/>
+        </w:numPr>
+      </w:pPr>
+      <w:r>
+        <w:t>Wird Set A dynamisch aufgebaut oder einmal statisch am Anfang?</w:t>
+      </w:r>
+    </w:p>
+    <w:p>
+      <w:pPr>
+        <w:pStyle w:val="Listenabsatz"/>
+        <w:numPr>
+          <w:ilvl w:val="1"/>
+          <w:numId w:val="19"/>
+        </w:numPr>
+      </w:pPr>
+      <w:r>
+        <w:t xml:space="preserve">Oder Teils </w:t>
+      </w:r>
+      <w:proofErr w:type="spellStart"/>
+      <w:r>
+        <w:t>teils</w:t>
+      </w:r>
+      <w:proofErr w:type="spellEnd"/>
+      <w:r>
+        <w:t>?</w:t>
+      </w:r>
+    </w:p>
+    <w:p>
+      <w:pPr>
+        <w:pStyle w:val="Listenabsatz"/>
+        <w:numPr>
+          <w:ilvl w:val="2"/>
+          <w:numId w:val="19"/>
+        </w:numPr>
+      </w:pPr>
+      <w:r>
+        <w:t xml:space="preserve">Erster Part statisch und der zweite </w:t>
+      </w:r>
+      <w:proofErr w:type="spellStart"/>
+      <w:r>
+        <w:t>part</w:t>
+      </w:r>
+      <w:proofErr w:type="spellEnd"/>
+      <w:r>
+        <w:t xml:space="preserve"> </w:t>
+      </w:r>
+      <w:proofErr w:type="spellStart"/>
+      <w:r>
+        <w:t>dynamsich</w:t>
+      </w:r>
+      <w:proofErr w:type="spellEnd"/>
+      <w:r>
+        <w:t>?</w:t>
+      </w:r>
+    </w:p>
+    <w:p>
+      <w:pPr>
+        <w:pStyle w:val="berschrift1"/>
+      </w:pPr>
+      <w:r>
+        <w:t>Treffen am 15.04.25 (Zoom)</w:t>
+      </w:r>
+    </w:p>
+    <w:p>
+      <w:r>
+        <w:t>Fragen /Gedanken:</w:t>
+      </w:r>
+    </w:p>
+    <w:p>
+      <w:pPr>
+        <w:pStyle w:val="Listenabsatz"/>
+        <w:numPr>
+          <w:ilvl w:val="0"/>
+          <w:numId w:val="17"/>
+        </w:numPr>
+      </w:pPr>
+      <w:r>
+        <w:t xml:space="preserve">Grundsätzlich fehlen mir im Datensatz </w:t>
+      </w:r>
+    </w:p>
+    <w:p>
+      <w:pPr>
+        <w:pStyle w:val="Listenabsatz"/>
+        <w:numPr>
+          <w:ilvl w:val="1"/>
+          <w:numId w:val="17"/>
+        </w:numPr>
+      </w:pPr>
+      <w:r>
+        <w:t>d</w:t>
+      </w:r>
+      <w:r>
+        <w:t>ie Depots</w:t>
+      </w:r>
+      <w:r>
+        <w:t xml:space="preserve"> (K</w:t>
+      </w:r>
+      <w:r>
+        <w:t>oordinaten des Depots dann bei 0,0</w:t>
+      </w:r>
+      <w:proofErr w:type="gramStart"/>
+      <w:r>
+        <w:t xml:space="preserve">? </w:t>
+      </w:r>
+      <w:r>
+        <w:t>)</w:t>
+      </w:r>
+      <w:proofErr w:type="gramEnd"/>
+    </w:p>
+    <w:p>
+      <w:pPr>
+        <w:pStyle w:val="Listenabsatz"/>
+        <w:numPr>
+          <w:ilvl w:val="2"/>
+          <w:numId w:val="17"/>
+        </w:numPr>
+      </w:pPr>
+      <w:r>
+        <w:t>kann man flexibel setzen</w:t>
+      </w:r>
+    </w:p>
+    <w:p>
+      <w:pPr>
+        <w:pStyle w:val="Listenabsatz"/>
+        <w:numPr>
+          <w:ilvl w:val="1"/>
+          <w:numId w:val="17"/>
+        </w:numPr>
+      </w:pPr>
+      <w:proofErr w:type="spellStart"/>
+      <w:r>
+        <w:t>einheiten</w:t>
+      </w:r>
+      <w:proofErr w:type="spellEnd"/>
+    </w:p>
+    <w:p>
+      <w:pPr>
+        <w:pStyle w:val="Listenabsatz"/>
+        <w:numPr>
+          <w:ilvl w:val="2"/>
+          <w:numId w:val="17"/>
+        </w:numPr>
+      </w:pPr>
+      <w:r>
+        <w:t>kann ich auswählen</w:t>
+      </w:r>
+    </w:p>
+    <w:p>
+      <w:pPr>
+        <w:pStyle w:val="Listenabsatz"/>
+        <w:numPr>
+          <w:ilvl w:val="0"/>
+          <w:numId w:val="17"/>
+        </w:numPr>
+      </w:pPr>
+      <w:r>
+        <w:t xml:space="preserve">Bei dieser Stelle im Paper finde ich passt die Beschreibung im Paper nicht zu dem Beispiel Datensatz. Denn der Text sagt, dass jedes einzigartige Paar aus Buslinien ID und </w:t>
+      </w:r>
+      <w:proofErr w:type="spellStart"/>
+      <w:r>
+        <w:t>Startime</w:t>
+      </w:r>
+      <w:proofErr w:type="spellEnd"/>
+      <w:r>
+        <w:t xml:space="preserve"> eine neue </w:t>
+      </w:r>
+      <w:proofErr w:type="spellStart"/>
+      <w:r>
+        <w:t>line</w:t>
+      </w:r>
+      <w:proofErr w:type="spellEnd"/>
+      <w:r>
+        <w:t xml:space="preserve"> ID braucht.: „</w:t>
+      </w:r>
+      <w:proofErr w:type="spellStart"/>
+      <w:r>
+        <w:t>We</w:t>
+      </w:r>
+      <w:proofErr w:type="spellEnd"/>
+      <w:r>
+        <w:t xml:space="preserve"> </w:t>
+      </w:r>
+      <w:proofErr w:type="spellStart"/>
+      <w:r>
+        <w:t>consider</w:t>
+      </w:r>
+      <w:proofErr w:type="spellEnd"/>
+      <w:r>
+        <w:t xml:space="preserve"> </w:t>
+      </w:r>
+      <w:proofErr w:type="spellStart"/>
+      <w:r>
+        <w:t>every</w:t>
+      </w:r>
+      <w:proofErr w:type="spellEnd"/>
+      <w:r>
+        <w:t xml:space="preserve"> </w:t>
+      </w:r>
+      <w:proofErr w:type="spellStart"/>
+      <w:r>
+        <w:t>combination</w:t>
+      </w:r>
+      <w:proofErr w:type="spellEnd"/>
+      <w:r>
+        <w:t xml:space="preserve"> </w:t>
+      </w:r>
+      <w:proofErr w:type="spellStart"/>
+      <w:r>
+        <w:t>of</w:t>
+      </w:r>
+      <w:proofErr w:type="spellEnd"/>
+      <w:r>
+        <w:t xml:space="preserve"> a </w:t>
+      </w:r>
+      <w:proofErr w:type="spellStart"/>
+      <w:r>
+        <w:t>bus</w:t>
+      </w:r>
+      <w:proofErr w:type="spellEnd"/>
+      <w:r>
+        <w:t xml:space="preserve"> </w:t>
+      </w:r>
+      <w:proofErr w:type="spellStart"/>
+      <w:r>
+        <w:t>line</w:t>
+      </w:r>
+      <w:proofErr w:type="spellEnd"/>
+      <w:r>
+        <w:t xml:space="preserve"> and a </w:t>
+      </w:r>
+      <w:proofErr w:type="spellStart"/>
+      <w:r>
+        <w:t>starting</w:t>
+      </w:r>
+      <w:proofErr w:type="spellEnd"/>
+      <w:r>
+        <w:t xml:space="preserve"> time </w:t>
+      </w:r>
+      <w:proofErr w:type="spellStart"/>
+      <w:r>
+        <w:t>as</w:t>
+      </w:r>
+      <w:proofErr w:type="spellEnd"/>
+      <w:r>
+        <w:t xml:space="preserve"> </w:t>
+      </w:r>
+      <w:proofErr w:type="spellStart"/>
+      <w:r>
+        <w:t>one</w:t>
+      </w:r>
+      <w:proofErr w:type="spellEnd"/>
+      <w:r>
+        <w:t xml:space="preserve"> </w:t>
+      </w:r>
+      <w:proofErr w:type="spellStart"/>
+      <w:r>
+        <w:t>line</w:t>
+      </w:r>
+      <w:proofErr w:type="spellEnd"/>
+      <w:r>
+        <w:t xml:space="preserve"> l = 1, ..., n.</w:t>
+      </w:r>
+      <w:r>
+        <w:t>“</w:t>
+      </w:r>
+    </w:p>
+    <w:p>
+      <w:pPr>
+        <w:pStyle w:val="Listenabsatz"/>
+      </w:pPr>
+      <w:r>
+        <w:t>Grundsätzlich verstehe ich die Logik, dass jede Buslinie die Linien ID zurückgesetzt wird und neu bei eins beginnt, da in dem Datensatz „</w:t>
+      </w:r>
+      <w:proofErr w:type="spellStart"/>
+      <w:r>
+        <w:t>bus</w:t>
+      </w:r>
+      <w:proofErr w:type="spellEnd"/>
+      <w:r>
+        <w:t xml:space="preserve"> </w:t>
+      </w:r>
+      <w:proofErr w:type="spellStart"/>
+      <w:r>
+        <w:t>lines</w:t>
+      </w:r>
+      <w:proofErr w:type="spellEnd"/>
+      <w:r>
+        <w:t xml:space="preserve">“ </w:t>
+      </w:r>
+      <w:r>
+        <w:t xml:space="preserve">die Stopps Buslinien ID </w:t>
+      </w:r>
+      <w:proofErr w:type="spellStart"/>
+      <w:r>
+        <w:t>definierziert</w:t>
+      </w:r>
+      <w:proofErr w:type="spellEnd"/>
+      <w:r>
+        <w:t xml:space="preserve"> werden anders als im Text, wo von der Linien ID geredet wird: </w:t>
+      </w:r>
+      <w:r>
+        <w:t>„</w:t>
+      </w:r>
+      <w:r>
+        <w:t xml:space="preserve">The </w:t>
+      </w:r>
+      <w:proofErr w:type="spellStart"/>
+      <w:r>
+        <w:t>line</w:t>
+      </w:r>
+      <w:proofErr w:type="spellEnd"/>
+      <w:r>
+        <w:t xml:space="preserve"> </w:t>
+      </w:r>
+      <w:proofErr w:type="spellStart"/>
+      <w:r>
+        <w:t>consists</w:t>
+      </w:r>
+      <w:proofErr w:type="spellEnd"/>
+      <w:r>
+        <w:t xml:space="preserve"> </w:t>
+      </w:r>
+      <w:proofErr w:type="spellStart"/>
+      <w:r>
+        <w:t>of</w:t>
+      </w:r>
+      <w:proofErr w:type="spellEnd"/>
+      <w:r>
+        <w:t xml:space="preserve"> m</w:t>
+      </w:r>
+      <w:r>
+        <w:t xml:space="preserve">l </w:t>
+      </w:r>
+      <w:proofErr w:type="spellStart"/>
+      <w:r>
+        <w:t>stops</w:t>
+      </w:r>
+      <w:proofErr w:type="spellEnd"/>
+      <w:r>
+        <w:t xml:space="preserve"> …. „</w:t>
+      </w:r>
+    </w:p>
+    <w:p>
+      <w:pPr>
+        <w:pStyle w:val="Listenabsatz"/>
+      </w:pPr>
+    </w:p>
+    <w:p>
+      <w:pPr>
+        <w:pStyle w:val="Listenabsatz"/>
+      </w:pPr>
+      <w:r>
+        <w:t>Ist so wie ich mir das erklärt habe</w:t>
+      </w:r>
+    </w:p>
+    <w:p>
+      <w:pPr>
+        <w:pStyle w:val="Listenabsatz"/>
+        <w:numPr>
+          <w:ilvl w:val="0"/>
+          <w:numId w:val="17"/>
+        </w:numPr>
+      </w:pPr>
+      <w:r>
+        <w:t>DF bus-</w:t>
+      </w:r>
+      <w:proofErr w:type="spellStart"/>
+      <w:r>
+        <w:t>lines</w:t>
+      </w:r>
+      <w:proofErr w:type="spellEnd"/>
+    </w:p>
+    <w:p>
+      <w:pPr>
+        <w:pStyle w:val="Listenabsatz"/>
+        <w:numPr>
+          <w:ilvl w:val="1"/>
+          <w:numId w:val="17"/>
+        </w:numPr>
+      </w:pPr>
+      <w:proofErr w:type="spellStart"/>
+      <w:r>
+        <w:t>Stop_x</w:t>
+      </w:r>
+      <w:proofErr w:type="spellEnd"/>
+      <w:r>
+        <w:t xml:space="preserve"> &amp; _y sind das </w:t>
+      </w:r>
+      <w:proofErr w:type="spellStart"/>
+      <w:r>
+        <w:t>koordinate</w:t>
+      </w:r>
+      <w:r>
+        <w:t>n</w:t>
+      </w:r>
+      <w:proofErr w:type="spellEnd"/>
+      <w:r>
+        <w:t xml:space="preserve">? </w:t>
+      </w:r>
+    </w:p>
+    <w:p>
+      <w:pPr>
+        <w:pStyle w:val="Listenabsatz"/>
+        <w:numPr>
+          <w:ilvl w:val="2"/>
+          <w:numId w:val="17"/>
+        </w:numPr>
+      </w:pPr>
+      <w:r>
+        <w:t xml:space="preserve">Dementsprechend fehlen die </w:t>
+      </w:r>
+      <w:proofErr w:type="spellStart"/>
+      <w:r>
+        <w:t>travel_times</w:t>
+      </w:r>
+      <w:proofErr w:type="spellEnd"/>
+      <w:r>
+        <w:t xml:space="preserve"> und die Enden der Schichten</w:t>
+      </w:r>
+    </w:p>
+    <w:p>
+      <w:pPr>
+        <w:pStyle w:val="Listenabsatz"/>
+        <w:numPr>
+          <w:ilvl w:val="2"/>
+          <w:numId w:val="17"/>
+        </w:numPr>
+      </w:pPr>
+      <w:r>
+        <w:t>Welche Einheiten hat das Koordinatensystem?</w:t>
+      </w:r>
+    </w:p>
+    <w:p>
+      <w:pPr>
+        <w:pStyle w:val="Listenabsatz"/>
+        <w:numPr>
+          <w:ilvl w:val="1"/>
+          <w:numId w:val="17"/>
+        </w:numPr>
+      </w:pPr>
+      <w:r>
+        <w:t xml:space="preserve">Sind die </w:t>
+      </w:r>
+      <w:proofErr w:type="spellStart"/>
+      <w:r>
+        <w:t>stops</w:t>
+      </w:r>
+      <w:proofErr w:type="spellEnd"/>
+      <w:r>
+        <w:t xml:space="preserve"> so </w:t>
+      </w:r>
+      <w:proofErr w:type="gramStart"/>
+      <w:r>
+        <w:t>gewählt ,</w:t>
+      </w:r>
+      <w:proofErr w:type="gramEnd"/>
+      <w:r>
+        <w:t xml:space="preserve"> das sie eine </w:t>
+      </w:r>
+      <w:proofErr w:type="spellStart"/>
+      <w:r>
+        <w:t>reihenfolge</w:t>
+      </w:r>
+      <w:proofErr w:type="spellEnd"/>
+      <w:r>
+        <w:t xml:space="preserve"> abbilden oder wird hin und zurück gefahren?</w:t>
+      </w:r>
+    </w:p>
+    <w:p>
+      <w:pPr>
+        <w:pStyle w:val="Listenabsatz"/>
+        <w:numPr>
+          <w:ilvl w:val="2"/>
+          <w:numId w:val="17"/>
+        </w:numPr>
+      </w:pPr>
+      <w:r>
+        <w:t xml:space="preserve">Ja hatte er händisch aufgemalt und </w:t>
+      </w:r>
+      <w:proofErr w:type="spellStart"/>
+      <w:r>
+        <w:t>koordinaten</w:t>
+      </w:r>
+      <w:proofErr w:type="spellEnd"/>
+      <w:r>
+        <w:t xml:space="preserve"> </w:t>
+      </w:r>
+      <w:proofErr w:type="spellStart"/>
+      <w:r>
+        <w:t>dr</w:t>
+      </w:r>
+      <w:proofErr w:type="spellEnd"/>
+    </w:p>
     <w:p>
       <w:pPr>
         <w:pStyle w:val="berschrift1"/>
@@ -36,6 +719,7 @@
         </w:numPr>
       </w:pPr>
       <w:r>
+        <w:lastRenderedPageBreak/>
         <w:t>Datensatz</w:t>
       </w:r>
     </w:p>
@@ -55,6 +739,38 @@
       <w:pPr>
         <w:pStyle w:val="Listenabsatz"/>
         <w:numPr>
+          <w:ilvl w:val="2"/>
+          <w:numId w:val="3"/>
+        </w:numPr>
+      </w:pPr>
+      <w:r>
+        <w:t>Ja, aber der reale Datensatz ist sehr komplex, da Pläne als PDF vorliegen (Tobias schickt nach dem Meeting)</w:t>
+      </w:r>
+    </w:p>
+    <w:p>
+      <w:pPr>
+        <w:pStyle w:val="Listenabsatz"/>
+        <w:numPr>
+          <w:ilvl w:val="1"/>
+          <w:numId w:val="3"/>
+        </w:numPr>
+      </w:pPr>
+      <w:r>
+        <w:t>Es gibt aber test-</w:t>
+      </w:r>
+      <w:proofErr w:type="spellStart"/>
+      <w:r>
+        <w:t>datensatz</w:t>
+      </w:r>
+      <w:proofErr w:type="spellEnd"/>
+      <w:r>
+        <w:t>, den ich bekommen</w:t>
+      </w:r>
+    </w:p>
+    <w:p>
+      <w:pPr>
+        <w:pStyle w:val="Listenabsatz"/>
+        <w:numPr>
           <w:ilvl w:val="0"/>
           <w:numId w:val="3"/>
         </w:numPr>
@@ -88,6 +804,169 @@
       </w:r>
       <w:r>
         <w:t>rbeit der Validierung eures Modells gilt?</w:t>
+      </w:r>
+    </w:p>
+    <w:p>
+      <w:pPr>
+        <w:pStyle w:val="Listenabsatz"/>
+        <w:numPr>
+          <w:ilvl w:val="2"/>
+          <w:numId w:val="3"/>
+        </w:numPr>
+      </w:pPr>
+      <w:r>
+        <w:t>Kann ich erwähnen</w:t>
+      </w:r>
+    </w:p>
+    <w:p>
+      <w:pPr>
+        <w:pStyle w:val="Listenabsatz"/>
+        <w:numPr>
+          <w:ilvl w:val="2"/>
+          <w:numId w:val="3"/>
+        </w:numPr>
+      </w:pPr>
+      <w:r>
+        <w:t>Anspruch ist schon sehr hoch (Modelllogik schon kompliziert)</w:t>
+      </w:r>
+    </w:p>
+    <w:p>
+      <w:pPr>
+        <w:pStyle w:val="Listenabsatz"/>
+        <w:numPr>
+          <w:ilvl w:val="1"/>
+          <w:numId w:val="3"/>
+        </w:numPr>
+      </w:pPr>
+      <w:r>
+        <w:t xml:space="preserve">Freunde von mir meinten, dass </w:t>
+      </w:r>
+      <w:r>
+        <w:t>nur das Geschriebene zählt und bewertet wird, daher stelle ich mir die Frage, auf welche Weise ich den Aufwand, den ich in das Schreiben des Codes investiere, im Text wiedergeben kann</w:t>
+      </w:r>
+    </w:p>
+    <w:p>
+      <w:pPr>
+        <w:pStyle w:val="Listenabsatz"/>
+        <w:numPr>
+          <w:ilvl w:val="2"/>
+          <w:numId w:val="3"/>
+        </w:numPr>
+      </w:pPr>
+      <w:r>
+        <w:t>Code wird mit bewertet (digitaler Anhang)</w:t>
+      </w:r>
+    </w:p>
+    <w:p>
+      <w:pPr>
+        <w:pStyle w:val="Listenabsatz"/>
+        <w:numPr>
+          <w:ilvl w:val="2"/>
+          <w:numId w:val="3"/>
+        </w:numPr>
+      </w:pPr>
+      <w:r>
+        <w:t>Modell wird beschrieben</w:t>
+      </w:r>
+    </w:p>
+    <w:p>
+      <w:pPr>
+        <w:pStyle w:val="Listenabsatz"/>
+        <w:numPr>
+          <w:ilvl w:val="2"/>
+          <w:numId w:val="3"/>
+        </w:numPr>
+      </w:pPr>
+      <w:r>
+        <w:t>Eventuelle Erweiterungen dann zum Beispiel als Pseudo code (</w:t>
+      </w:r>
+      <w:proofErr w:type="spellStart"/>
+      <w:r>
+        <w:t>Algo</w:t>
+      </w:r>
+      <w:proofErr w:type="spellEnd"/>
+      <w:r>
+        <w:t>)</w:t>
+      </w:r>
+    </w:p>
+    <w:p>
+      <w:pPr>
+        <w:pStyle w:val="Listenabsatz"/>
+        <w:numPr>
+          <w:ilvl w:val="0"/>
+          <w:numId w:val="3"/>
+        </w:numPr>
+      </w:pPr>
+      <w:r>
+        <w:t>Prioritäten:</w:t>
+      </w:r>
+    </w:p>
+    <w:p>
+      <w:pPr>
+        <w:pStyle w:val="Listenabsatz"/>
+        <w:numPr>
+          <w:ilvl w:val="1"/>
+          <w:numId w:val="3"/>
+        </w:numPr>
+      </w:pPr>
+      <w:r>
+        <w:t>Code-Implementierung des Modells</w:t>
+      </w:r>
+    </w:p>
+    <w:p>
+      <w:pPr>
+        <w:pStyle w:val="Listenabsatz"/>
+        <w:numPr>
+          <w:ilvl w:val="1"/>
+          <w:numId w:val="3"/>
+        </w:numPr>
+      </w:pPr>
+      <w:r>
+        <w:t>SLR zum Thema</w:t>
+      </w:r>
+      <w:r>
+        <w:t xml:space="preserve"> (Scholar &amp; Scopus)</w:t>
+      </w:r>
+    </w:p>
+    <w:p>
+      <w:pPr>
+        <w:pStyle w:val="Listenabsatz"/>
+        <w:numPr>
+          <w:ilvl w:val="1"/>
+          <w:numId w:val="3"/>
+        </w:numPr>
+      </w:pPr>
+      <w:r>
+        <w:t>Implementierung möglicher Erweiterungen</w:t>
+      </w:r>
+    </w:p>
+    <w:p>
+      <w:pPr>
+        <w:pStyle w:val="Listenabsatz"/>
+        <w:numPr>
+          <w:ilvl w:val="0"/>
+          <w:numId w:val="3"/>
+        </w:numPr>
+      </w:pPr>
+      <w:r>
+        <w:t xml:space="preserve">Tipps: </w:t>
+      </w:r>
+    </w:p>
+    <w:p>
+      <w:pPr>
+        <w:pStyle w:val="Listenabsatz"/>
+        <w:numPr>
+          <w:ilvl w:val="1"/>
+          <w:numId w:val="3"/>
+        </w:numPr>
+      </w:pPr>
+      <w:proofErr w:type="spellStart"/>
+      <w:r>
+        <w:t>Zed</w:t>
+      </w:r>
+      <w:proofErr w:type="spellEnd"/>
+      <w:r>
+        <w:t xml:space="preserve"> (eigene IDE)</w:t>
       </w:r>
     </w:p>
     <w:p>
@@ -259,6 +1138,7 @@
           <w:numId w:val="14"/>
         </w:numPr>
       </w:pPr>
+      <w:commentRangeStart w:id="0"/>
       <w:r>
         <w:t xml:space="preserve">Überblick: Linienverkehr vs. </w:t>
       </w:r>
@@ -301,19 +1181,6 @@
       <w:proofErr w:type="spellEnd"/>
       <w:r>
         <w:t xml:space="preserve"> als zentrales Fundament)</w:t>
-      </w:r>
-    </w:p>
-    <w:p>
-      <w:pPr>
-        <w:pStyle w:val="Listenabsatz"/>
-        <w:numPr>
-          <w:ilvl w:val="1"/>
-          <w:numId w:val="14"/>
-        </w:numPr>
-      </w:pPr>
-      <w:commentRangeStart w:id="0"/>
-      <w:r>
-        <w:t>Identifikation offener Forschungsfragen.</w:t>
       </w:r>
       <w:commentRangeEnd w:id="0"/>
       <w:r>
@@ -321,6 +1188,34 @@
           <w:rStyle w:val="Kommentarzeichen"/>
         </w:rPr>
         <w:commentReference w:id="0"/>
+      </w:r>
+    </w:p>
+    <w:p>
+      <w:pPr>
+        <w:pStyle w:val="Listenabsatz"/>
+        <w:numPr>
+          <w:ilvl w:val="1"/>
+          <w:numId w:val="14"/>
+        </w:numPr>
+      </w:pPr>
+      <w:commentRangeStart w:id="1"/>
+      <w:commentRangeStart w:id="2"/>
+      <w:r>
+        <w:t>Identifikation offener Forschungsfragen.</w:t>
+      </w:r>
+      <w:commentRangeEnd w:id="1"/>
+      <w:r>
+        <w:rPr>
+          <w:rStyle w:val="Kommentarzeichen"/>
+        </w:rPr>
+        <w:commentReference w:id="1"/>
+      </w:r>
+      <w:commentRangeEnd w:id="2"/>
+      <w:r>
+        <w:rPr>
+          <w:rStyle w:val="Kommentarzeichen"/>
+        </w:rPr>
+        <w:commentReference w:id="2"/>
       </w:r>
     </w:p>
     <w:p>
@@ -427,12 +1322,14 @@
           <w:bCs/>
         </w:rPr>
       </w:pPr>
-      <w:commentRangeStart w:id="1"/>
+      <w:commentRangeStart w:id="3"/>
+      <w:commentRangeStart w:id="4"/>
       <w:r>
         <w:rPr>
           <w:b/>
           <w:bCs/>
         </w:rPr>
+        <w:lastRenderedPageBreak/>
         <w:t>C</w:t>
       </w:r>
       <w:r>
@@ -476,14 +1373,25 @@
         </w:numPr>
       </w:pPr>
       <w:r>
-        <w:t>Herausforderungen &amp; Lösungsansätze (z. B. Skalierbarkeit, Rechenzeit).</w:t>
-      </w:r>
-      <w:commentRangeEnd w:id="1"/>
+        <w:t xml:space="preserve">Herausforderungen &amp; Lösungsansätze (z. B. </w:t>
+      </w:r>
+      <w:commentRangeStart w:id="5"/>
+      <w:r>
+        <w:t>Skalierbarkeit, Rechenzeit).</w:t>
+      </w:r>
+      <w:commentRangeEnd w:id="3"/>
       <w:r>
         <w:rPr>
           <w:rStyle w:val="Kommentarzeichen"/>
         </w:rPr>
-        <w:commentReference w:id="1"/>
+        <w:commentReference w:id="3"/>
+      </w:r>
+      <w:commentRangeEnd w:id="5"/>
+      <w:r>
+        <w:rPr>
+          <w:rStyle w:val="Kommentarzeichen"/>
+        </w:rPr>
+        <w:commentReference w:id="5"/>
       </w:r>
     </w:p>
     <w:p>
@@ -512,6 +1420,13 @@
         </w:rPr>
         <w:t>der Implementierung anhand der Fallstudie </w:t>
       </w:r>
+      <w:commentRangeEnd w:id="4"/>
+      <w:r>
+        <w:rPr>
+          <w:rStyle w:val="Kommentarzeichen"/>
+        </w:rPr>
+        <w:commentReference w:id="4"/>
+      </w:r>
     </w:p>
     <w:p>
       <w:pPr>
@@ -534,7 +1449,6 @@
         </w:numPr>
       </w:pPr>
       <w:r>
-        <w:lastRenderedPageBreak/>
         <w:t>Szenarien: Welche Settings wurden implementiert und getestet?</w:t>
       </w:r>
     </w:p>
@@ -725,12 +1639,13 @@
         <w:t>:</w:t>
       </w:r>
       <w:r>
-        <w:rPr>
-          <w:b/>
-          <w:bCs/>
-          <w:u w:val="single"/>
-        </w:rPr>
         <w:t xml:space="preserve"> </w:t>
+      </w:r>
+      <w:r>
+        <w:t>Literaturverzeichnis</w:t>
+      </w:r>
+      <w:r>
+        <w:t xml:space="preserve">, </w:t>
       </w:r>
       <w:r>
         <w:t xml:space="preserve">Code </w:t>
@@ -968,6 +1883,9 @@
         </w:numPr>
       </w:pPr>
       <w:r>
+        <w:t>JA-</w:t>
+      </w:r>
+      <w:r>
         <w:t>Modell wurde noch nicht angewandt</w:t>
       </w:r>
     </w:p>
@@ -1034,7 +1952,6 @@
         </w:numPr>
       </w:pPr>
       <w:r>
-        <w:lastRenderedPageBreak/>
         <w:t>Wie muss ich mir die Organisation vorstellen?</w:t>
       </w:r>
     </w:p>
@@ -1062,6 +1979,7 @@
         </w:numPr>
       </w:pPr>
       <w:r>
+        <w:lastRenderedPageBreak/>
         <w:t>Haase Erstprüfer</w:t>
       </w:r>
     </w:p>
@@ -1115,7 +2033,7 @@
     </w:p>
     <w:sectPr>
       <w:pgSz w:w="11906" w:h="16838"/>
-      <w:pgMar w:top="1417" w:right="1417" w:bottom="1134" w:left="1417" w:header="708" w:footer="708" w:gutter="0"/>
+      <w:pgMar w:top="720" w:right="720" w:bottom="720" w:left="720" w:header="708" w:footer="708" w:gutter="0"/>
       <w:cols w:space="708"/>
       <w:docGrid w:linePitch="360"/>
     </w:sectPr>
@@ -1125,7 +2043,24 @@
 
 <file path=word/comments.xml><?xml version="1.0" encoding="utf-8"?>
 <w:comments xmlns:wpc="http://schemas.microsoft.com/office/word/2010/wordprocessingCanvas" xmlns:cx="http://schemas.microsoft.com/office/drawing/2014/chartex" xmlns:cx1="http://schemas.microsoft.com/office/drawing/2015/9/8/chartex" xmlns:cx2="http://schemas.microsoft.com/office/drawing/2015/10/21/chartex" xmlns:cx3="http://schemas.microsoft.com/office/drawing/2016/5/9/chartex" xmlns:cx4="http://schemas.microsoft.com/office/drawing/2016/5/10/chartex" xmlns:cx5="http://schemas.microsoft.com/office/drawing/2016/5/11/chartex" xmlns:cx6="http://schemas.microsoft.com/office/drawing/2016/5/12/chartex" xmlns:cx7="http://schemas.microsoft.com/office/drawing/2016/5/13/chartex" xmlns:cx8="http://schemas.microsoft.com/office/drawing/2016/5/14/chartex" xmlns:mc="http://schemas.openxmlformats.org/markup-compatibility/2006" xmlns:aink="http://schemas.microsoft.com/office/drawing/2016/ink" xmlns:am3d="http://schemas.microsoft.com/office/drawing/2017/model3d" xmlns:o="urn:schemas-microsoft-com:office:office" xmlns:oel="http://schemas.microsoft.com/office/2019/extlst" xmlns:r="http://schemas.openxmlformats.org/officeDocument/2006/relationships" xmlns:m="http://schemas.openxmlformats.org/officeDocument/2006/math" xmlns:v="urn:schemas-microsoft-com:vml" xmlns:wp14="http://schemas.microsoft.com/office/word/2010/wordprocessingDrawing" xmlns:wp="http://schemas.openxmlformats.org/drawingml/2006/wordprocessingDrawing" xmlns:w10="urn:schemas-microsoft-com:office:word" xmlns:w="http://schemas.openxmlformats.org/wordprocessingml/2006/main" xmlns:w14="http://schemas.microsoft.com/office/word/2010/wordml" xmlns:w15="http://schemas.microsoft.com/office/word/2012/wordml" xmlns:w16cex="http://schemas.microsoft.com/office/word/2018/wordml/cex" xmlns:w16cid="http://schemas.microsoft.com/office/word/2016/wordml/cid" xmlns:w16="http://schemas.microsoft.com/office/word/2018/wordml" xmlns:w16du="http://schemas.microsoft.com/office/word/2023/wordml/word16du" xmlns:w16sdtdh="http://schemas.microsoft.com/office/word/2020/wordml/sdtdatahash" xmlns:w16sdtfl="http://schemas.microsoft.com/office/word/2024/wordml/sdtformatlock" xmlns:w16se="http://schemas.microsoft.com/office/word/2015/wordml/symex" xmlns:wpg="http://schemas.microsoft.com/office/word/2010/wordprocessingGroup" xmlns:wpi="http://schemas.microsoft.com/office/word/2010/wordprocessingInk" xmlns:wne="http://schemas.microsoft.com/office/word/2006/wordml" xmlns:wps="http://schemas.microsoft.com/office/word/2010/wordprocessingShape" mc:Ignorable="w14 w15 w16se w16cid w16 w16cex w16sdtdh w16sdtfl w16du wp14">
-  <w:comment w:id="0" w:author="Alexander Klaus" w:date="2025-03-27T09:54:00Z" w:initials="AK">
+  <w:comment w:id="0" w:author="Alexander Klaus" w:date="2025-04-01T10:05:00Z" w:initials="AK">
+    <w:p>
+      <w:r>
+        <w:rPr>
+          <w:rStyle w:val="Kommentarzeichen"/>
+        </w:rPr>
+        <w:annotationRef/>
+      </w:r>
+      <w:r>
+        <w:rPr>
+          <w:sz w:val="20"/>
+          <w:szCs w:val="20"/>
+        </w:rPr>
+        <w:t>Hier würde ich, falls die MA eher breiter aufgestellt sein soll, die Ergebnisse einer SLR präsentieren</w:t>
+      </w:r>
+    </w:p>
+  </w:comment>
+  <w:comment w:id="1" w:author="Alexander Klaus" w:date="2025-03-27T09:54:00Z" w:initials="AK">
     <w:p>
       <w:r>
         <w:rPr>
@@ -1152,7 +2087,24 @@
       </w:r>
     </w:p>
   </w:comment>
-  <w:comment w:id="1" w:author="Alexander Klaus" w:date="2025-03-27T10:31:00Z" w:initials="AK">
+  <w:comment w:id="2" w:author="Alexander Klaus" w:date="2025-04-12T23:21:00Z" w:initials="AK">
+    <w:p>
+      <w:r>
+        <w:rPr>
+          <w:rStyle w:val="Kommentarzeichen"/>
+        </w:rPr>
+        <w:annotationRef/>
+      </w:r>
+      <w:r>
+        <w:rPr>
+          <w:sz w:val="20"/>
+          <w:szCs w:val="20"/>
+        </w:rPr>
+        <w:t>herausstellen was das Paper gemacht hat</w:t>
+      </w:r>
+    </w:p>
+  </w:comment>
+  <w:comment w:id="3" w:author="Alexander Klaus" w:date="2025-03-27T10:31:00Z" w:initials="AK">
     <w:p>
       <w:r>
         <w:rPr>
@@ -1166,6 +2118,40 @@
           <w:szCs w:val="20"/>
         </w:rPr>
         <w:t>Ist der Anspruch, dass ich in der Arbeit nochmal alles beschreibe, was ich im Code schon gemacht habe?</w:t>
+      </w:r>
+    </w:p>
+  </w:comment>
+  <w:comment w:id="5" w:author="Alexander Klaus" w:date="2025-04-01T10:07:00Z" w:initials="AK">
+    <w:p>
+      <w:r>
+        <w:rPr>
+          <w:rStyle w:val="Kommentarzeichen"/>
+        </w:rPr>
+        <w:annotationRef/>
+      </w:r>
+      <w:r>
+        <w:rPr>
+          <w:sz w:val="20"/>
+          <w:szCs w:val="20"/>
+        </w:rPr>
+        <w:t>Datensätze hochskalieren (Nachfrage und Länge der Linien) als interessante UNtersuchung</w:t>
+      </w:r>
+    </w:p>
+  </w:comment>
+  <w:comment w:id="4" w:author="Alexander Klaus" w:date="2025-04-01T10:05:00Z" w:initials="AK">
+    <w:p>
+      <w:r>
+        <w:rPr>
+          <w:rStyle w:val="Kommentarzeichen"/>
+        </w:rPr>
+        <w:annotationRef/>
+      </w:r>
+      <w:r>
+        <w:rPr>
+          <w:sz w:val="20"/>
+          <w:szCs w:val="20"/>
+        </w:rPr>
+        <w:t>Kapitel 4&amp; 5 eher zusammenfassen</w:t>
       </w:r>
     </w:p>
   </w:comment>
@@ -1174,22 +2160,34 @@
 
 <file path=word/commentsExtended.xml><?xml version="1.0" encoding="utf-8"?>
 <w15:commentsEx xmlns:wpc="http://schemas.microsoft.com/office/word/2010/wordprocessingCanvas" xmlns:cx="http://schemas.microsoft.com/office/drawing/2014/chartex" xmlns:cx1="http://schemas.microsoft.com/office/drawing/2015/9/8/chartex" xmlns:cx2="http://schemas.microsoft.com/office/drawing/2015/10/21/chartex" xmlns:cx3="http://schemas.microsoft.com/office/drawing/2016/5/9/chartex" xmlns:cx4="http://schemas.microsoft.com/office/drawing/2016/5/10/chartex" xmlns:cx5="http://schemas.microsoft.com/office/drawing/2016/5/11/chartex" xmlns:cx6="http://schemas.microsoft.com/office/drawing/2016/5/12/chartex" xmlns:cx7="http://schemas.microsoft.com/office/drawing/2016/5/13/chartex" xmlns:cx8="http://schemas.microsoft.com/office/drawing/2016/5/14/chartex" xmlns:mc="http://schemas.openxmlformats.org/markup-compatibility/2006" xmlns:aink="http://schemas.microsoft.com/office/drawing/2016/ink" xmlns:am3d="http://schemas.microsoft.com/office/drawing/2017/model3d" xmlns:o="urn:schemas-microsoft-com:office:office" xmlns:oel="http://schemas.microsoft.com/office/2019/extlst" xmlns:r="http://schemas.openxmlformats.org/officeDocument/2006/relationships" xmlns:m="http://schemas.openxmlformats.org/officeDocument/2006/math" xmlns:v="urn:schemas-microsoft-com:vml" xmlns:wp14="http://schemas.microsoft.com/office/word/2010/wordprocessingDrawing" xmlns:wp="http://schemas.openxmlformats.org/drawingml/2006/wordprocessingDrawing" xmlns:w10="urn:schemas-microsoft-com:office:word" xmlns:w="http://schemas.openxmlformats.org/wordprocessingml/2006/main" xmlns:w14="http://schemas.microsoft.com/office/word/2010/wordml" xmlns:w15="http://schemas.microsoft.com/office/word/2012/wordml" xmlns:w16cex="http://schemas.microsoft.com/office/word/2018/wordml/cex" xmlns:w16cid="http://schemas.microsoft.com/office/word/2016/wordml/cid" xmlns:w16="http://schemas.microsoft.com/office/word/2018/wordml" xmlns:w16du="http://schemas.microsoft.com/office/word/2023/wordml/word16du" xmlns:w16sdtdh="http://schemas.microsoft.com/office/word/2020/wordml/sdtdatahash" xmlns:w16sdtfl="http://schemas.microsoft.com/office/word/2024/wordml/sdtformatlock" xmlns:w16se="http://schemas.microsoft.com/office/word/2015/wordml/symex" xmlns:wpg="http://schemas.microsoft.com/office/word/2010/wordprocessingGroup" xmlns:wpi="http://schemas.microsoft.com/office/word/2010/wordprocessingInk" xmlns:wne="http://schemas.microsoft.com/office/word/2006/wordml" xmlns:wps="http://schemas.microsoft.com/office/word/2010/wordprocessingShape" mc:Ignorable="w14 w15 w16se w16cid w16 w16cex w16sdtdh w16sdtfl w16du wp14">
+  <w15:commentEx w15:paraId="7CF379C2" w15:done="0"/>
   <w15:commentEx w15:paraId="50DE115C" w15:done="0"/>
+  <w15:commentEx w15:paraId="2B6A4854" w15:paraIdParent="50DE115C" w15:done="0"/>
   <w15:commentEx w15:paraId="76595DEB" w15:done="0"/>
+  <w15:commentEx w15:paraId="3866E0FA" w15:done="0"/>
+  <w15:commentEx w15:paraId="23848813" w15:done="0"/>
 </w15:commentsEx>
 </file>
 
 <file path=word/commentsExtensible.xml><?xml version="1.0" encoding="utf-8"?>
 <w16cex:commentsExtensible xmlns:wpc="http://schemas.microsoft.com/office/word/2010/wordprocessingCanvas" xmlns:cx="http://schemas.microsoft.com/office/drawing/2014/chartex" xmlns:cx1="http://schemas.microsoft.com/office/drawing/2015/9/8/chartex" xmlns:cx2="http://schemas.microsoft.com/office/drawing/2015/10/21/chartex" xmlns:cx3="http://schemas.microsoft.com/office/drawing/2016/5/9/chartex" xmlns:cx4="http://schemas.microsoft.com/office/drawing/2016/5/10/chartex" xmlns:cx5="http://schemas.microsoft.com/office/drawing/2016/5/11/chartex" xmlns:cx6="http://schemas.microsoft.com/office/drawing/2016/5/12/chartex" xmlns:cx7="http://schemas.microsoft.com/office/drawing/2016/5/13/chartex" xmlns:cx8="http://schemas.microsoft.com/office/drawing/2016/5/14/chartex" xmlns:cr="http://schemas.microsoft.com/office/comments/2020/reactions" xmlns:mc="http://schemas.openxmlformats.org/markup-compatibility/2006" xmlns:aink="http://schemas.microsoft.com/office/drawing/2016/ink" xmlns:am3d="http://schemas.microsoft.com/office/drawing/2017/model3d" xmlns:o="urn:schemas-microsoft-com:office:office" xmlns:oel="http://schemas.microsoft.com/office/2019/extlst" xmlns:r="http://schemas.openxmlformats.org/officeDocument/2006/relationships" xmlns:m="http://schemas.openxmlformats.org/officeDocument/2006/math" xmlns:v="urn:schemas-microsoft-com:vml" xmlns:wp14="http://schemas.microsoft.com/office/word/2010/wordprocessingDrawing" xmlns:wp="http://schemas.openxmlformats.org/drawingml/2006/wordprocessingDrawing" xmlns:w10="urn:schemas-microsoft-com:office:word" xmlns:w="http://schemas.openxmlformats.org/wordprocessingml/2006/main" xmlns:w14="http://schemas.microsoft.com/office/word/2010/wordml" xmlns:w15="http://schemas.microsoft.com/office/word/2012/wordml" xmlns:w16cex="http://schemas.microsoft.com/office/word/2018/wordml/cex" xmlns:w16cid="http://schemas.microsoft.com/office/word/2016/wordml/cid" xmlns:w16="http://schemas.microsoft.com/office/word/2018/wordml" xmlns:w16du="http://schemas.microsoft.com/office/word/2023/wordml/word16du" xmlns:w16sdtdh="http://schemas.microsoft.com/office/word/2020/wordml/sdtdatahash" xmlns:w16sdtfl="http://schemas.microsoft.com/office/word/2024/wordml/sdtformatlock" xmlns:w16se="http://schemas.microsoft.com/office/word/2015/wordml/symex" xmlns:wpg="http://schemas.microsoft.com/office/word/2010/wordprocessingGroup" xmlns:wpi="http://schemas.microsoft.com/office/word/2010/wordprocessingInk" xmlns:wne="http://schemas.microsoft.com/office/word/2006/wordml" xmlns:wps="http://schemas.microsoft.com/office/word/2010/wordprocessingShape" mc:Ignorable="w14 w15 w16se w16cid w16 w16cex w16sdtdh w16sdtfl cr w16du wp14">
+  <w16cex:commentExtensible w16cex:durableId="16A1E367" w16cex:dateUtc="2025-04-01T08:05:00Z"/>
   <w16cex:commentExtensible w16cex:durableId="242898BC" w16cex:dateUtc="2025-03-27T08:54:00Z"/>
+  <w16cex:commentExtensible w16cex:durableId="7460B1AE" w16cex:dateUtc="2025-04-12T21:21:00Z"/>
   <w16cex:commentExtensible w16cex:durableId="49830DE8" w16cex:dateUtc="2025-03-27T09:31:00Z"/>
+  <w16cex:commentExtensible w16cex:durableId="6649909B" w16cex:dateUtc="2025-04-01T08:07:00Z"/>
+  <w16cex:commentExtensible w16cex:durableId="4FBD62DA" w16cex:dateUtc="2025-04-01T08:05:00Z"/>
 </w16cex:commentsExtensible>
 </file>
 
 <file path=word/commentsIds.xml><?xml version="1.0" encoding="utf-8"?>
 <w16cid:commentsIds xmlns:wpc="http://schemas.microsoft.com/office/word/2010/wordprocessingCanvas" xmlns:cx="http://schemas.microsoft.com/office/drawing/2014/chartex" xmlns:cx1="http://schemas.microsoft.com/office/drawing/2015/9/8/chartex" xmlns:cx2="http://schemas.microsoft.com/office/drawing/2015/10/21/chartex" xmlns:cx3="http://schemas.microsoft.com/office/drawing/2016/5/9/chartex" xmlns:cx4="http://schemas.microsoft.com/office/drawing/2016/5/10/chartex" xmlns:cx5="http://schemas.microsoft.com/office/drawing/2016/5/11/chartex" xmlns:cx6="http://schemas.microsoft.com/office/drawing/2016/5/12/chartex" xmlns:cx7="http://schemas.microsoft.com/office/drawing/2016/5/13/chartex" xmlns:cx8="http://schemas.microsoft.com/office/drawing/2016/5/14/chartex" xmlns:mc="http://schemas.openxmlformats.org/markup-compatibility/2006" xmlns:aink="http://schemas.microsoft.com/office/drawing/2016/ink" xmlns:am3d="http://schemas.microsoft.com/office/drawing/2017/model3d" xmlns:o="urn:schemas-microsoft-com:office:office" xmlns:oel="http://schemas.microsoft.com/office/2019/extlst" xmlns:r="http://schemas.openxmlformats.org/officeDocument/2006/relationships" xmlns:m="http://schemas.openxmlformats.org/officeDocument/2006/math" xmlns:v="urn:schemas-microsoft-com:vml" xmlns:wp14="http://schemas.microsoft.com/office/word/2010/wordprocessingDrawing" xmlns:wp="http://schemas.openxmlformats.org/drawingml/2006/wordprocessingDrawing" xmlns:w10="urn:schemas-microsoft-com:office:word" xmlns:w="http://schemas.openxmlformats.org/wordprocessingml/2006/main" xmlns:w14="http://schemas.microsoft.com/office/word/2010/wordml" xmlns:w15="http://schemas.microsoft.com/office/word/2012/wordml" xmlns:w16cex="http://schemas.microsoft.com/office/word/2018/wordml/cex" xmlns:w16cid="http://schemas.microsoft.com/office/word/2016/wordml/cid" xmlns:w16="http://schemas.microsoft.com/office/word/2018/wordml" xmlns:w16du="http://schemas.microsoft.com/office/word/2023/wordml/word16du" xmlns:w16sdtdh="http://schemas.microsoft.com/office/word/2020/wordml/sdtdatahash" xmlns:w16sdtfl="http://schemas.microsoft.com/office/word/2024/wordml/sdtformatlock" xmlns:w16se="http://schemas.microsoft.com/office/word/2015/wordml/symex" xmlns:wpg="http://schemas.microsoft.com/office/word/2010/wordprocessingGroup" xmlns:wpi="http://schemas.microsoft.com/office/word/2010/wordprocessingInk" xmlns:wne="http://schemas.microsoft.com/office/word/2006/wordml" xmlns:wps="http://schemas.microsoft.com/office/word/2010/wordprocessingShape" mc:Ignorable="w14 w15 w16se w16cid w16 w16cex w16sdtdh w16sdtfl w16du wp14">
+  <w16cid:commentId w16cid:paraId="7CF379C2" w16cid:durableId="16A1E367"/>
   <w16cid:commentId w16cid:paraId="50DE115C" w16cid:durableId="242898BC"/>
+  <w16cid:commentId w16cid:paraId="2B6A4854" w16cid:durableId="7460B1AE"/>
   <w16cid:commentId w16cid:paraId="76595DEB" w16cid:durableId="49830DE8"/>
+  <w16cid:commentId w16cid:paraId="3866E0FA" w16cid:durableId="6649909B"/>
+  <w16cid:commentId w16cid:paraId="23848813" w16cid:durableId="4FBD62DA"/>
 </w16cid:commentsIds>
 </file>
 
@@ -1792,6 +2790,95 @@
     </w:lvl>
   </w:abstractNum>
   <w:abstractNum w:abstractNumId="4" w15:restartNumberingAfterBreak="0">
+    <w:nsid w:val="2675103B"/>
+    <w:multiLevelType w:val="hybridMultilevel"/>
+    <w:tmpl w:val="5CD26030"/>
+    <w:lvl w:ilvl="0" w:tplc="0407000F">
+      <w:start w:val="1"/>
+      <w:numFmt w:val="decimal"/>
+      <w:lvlText w:val="%1."/>
+      <w:lvlJc w:val="left"/>
+      <w:pPr>
+        <w:ind w:left="720" w:hanging="360"/>
+      </w:pPr>
+      <w:rPr>
+        <w:rFonts w:hint="default"/>
+      </w:rPr>
+    </w:lvl>
+    <w:lvl w:ilvl="1" w:tplc="04070019">
+      <w:start w:val="1"/>
+      <w:numFmt w:val="lowerLetter"/>
+      <w:lvlText w:val="%2."/>
+      <w:lvlJc w:val="left"/>
+      <w:pPr>
+        <w:ind w:left="1440" w:hanging="360"/>
+      </w:pPr>
+    </w:lvl>
+    <w:lvl w:ilvl="2" w:tplc="0407001B">
+      <w:start w:val="1"/>
+      <w:numFmt w:val="lowerRoman"/>
+      <w:lvlText w:val="%3."/>
+      <w:lvlJc w:val="right"/>
+      <w:pPr>
+        <w:ind w:left="2160" w:hanging="180"/>
+      </w:pPr>
+    </w:lvl>
+    <w:lvl w:ilvl="3" w:tplc="0407000F" w:tentative="1">
+      <w:start w:val="1"/>
+      <w:numFmt w:val="decimal"/>
+      <w:lvlText w:val="%4."/>
+      <w:lvlJc w:val="left"/>
+      <w:pPr>
+        <w:ind w:left="2880" w:hanging="360"/>
+      </w:pPr>
+    </w:lvl>
+    <w:lvl w:ilvl="4" w:tplc="04070019" w:tentative="1">
+      <w:start w:val="1"/>
+      <w:numFmt w:val="lowerLetter"/>
+      <w:lvlText w:val="%5."/>
+      <w:lvlJc w:val="left"/>
+      <w:pPr>
+        <w:ind w:left="3600" w:hanging="360"/>
+      </w:pPr>
+    </w:lvl>
+    <w:lvl w:ilvl="5" w:tplc="0407001B" w:tentative="1">
+      <w:start w:val="1"/>
+      <w:numFmt w:val="lowerRoman"/>
+      <w:lvlText w:val="%6."/>
+      <w:lvlJc w:val="right"/>
+      <w:pPr>
+        <w:ind w:left="4320" w:hanging="180"/>
+      </w:pPr>
+    </w:lvl>
+    <w:lvl w:ilvl="6" w:tplc="0407000F" w:tentative="1">
+      <w:start w:val="1"/>
+      <w:numFmt w:val="decimal"/>
+      <w:lvlText w:val="%7."/>
+      <w:lvlJc w:val="left"/>
+      <w:pPr>
+        <w:ind w:left="5040" w:hanging="360"/>
+      </w:pPr>
+    </w:lvl>
+    <w:lvl w:ilvl="7" w:tplc="04070019" w:tentative="1">
+      <w:start w:val="1"/>
+      <w:numFmt w:val="lowerLetter"/>
+      <w:lvlText w:val="%8."/>
+      <w:lvlJc w:val="left"/>
+      <w:pPr>
+        <w:ind w:left="5760" w:hanging="360"/>
+      </w:pPr>
+    </w:lvl>
+    <w:lvl w:ilvl="8" w:tplc="0407001B" w:tentative="1">
+      <w:start w:val="1"/>
+      <w:numFmt w:val="lowerRoman"/>
+      <w:lvlText w:val="%9."/>
+      <w:lvlJc w:val="right"/>
+      <w:pPr>
+        <w:ind w:left="6480" w:hanging="180"/>
+      </w:pPr>
+    </w:lvl>
+  </w:abstractNum>
+  <w:abstractNum w:abstractNumId="5" w15:restartNumberingAfterBreak="0">
     <w:nsid w:val="2B4C2D30"/>
     <w:multiLevelType w:val="multilevel"/>
     <w:tmpl w:val="0407001F"/>
@@ -1877,7 +2964,7 @@
       </w:pPr>
     </w:lvl>
   </w:abstractNum>
-  <w:abstractNum w:abstractNumId="5" w15:restartNumberingAfterBreak="0">
+  <w:abstractNum w:abstractNumId="6" w15:restartNumberingAfterBreak="0">
     <w:nsid w:val="3432261E"/>
     <w:multiLevelType w:val="hybridMultilevel"/>
     <w:tmpl w:val="FCDACDBE"/>
@@ -1966,7 +3053,7 @@
       </w:pPr>
     </w:lvl>
   </w:abstractNum>
-  <w:abstractNum w:abstractNumId="6" w15:restartNumberingAfterBreak="0">
+  <w:abstractNum w:abstractNumId="7" w15:restartNumberingAfterBreak="0">
     <w:nsid w:val="3C45644D"/>
     <w:multiLevelType w:val="hybridMultilevel"/>
     <w:tmpl w:val="9B2C8314"/>
@@ -2055,7 +3142,7 @@
       </w:pPr>
     </w:lvl>
   </w:abstractNum>
-  <w:abstractNum w:abstractNumId="7" w15:restartNumberingAfterBreak="0">
+  <w:abstractNum w:abstractNumId="8" w15:restartNumberingAfterBreak="0">
     <w:nsid w:val="3CB81300"/>
     <w:multiLevelType w:val="multilevel"/>
     <w:tmpl w:val="474A6EA2"/>
@@ -2204,7 +3291,7 @@
       </w:rPr>
     </w:lvl>
   </w:abstractNum>
-  <w:abstractNum w:abstractNumId="8" w15:restartNumberingAfterBreak="0">
+  <w:abstractNum w:abstractNumId="9" w15:restartNumberingAfterBreak="0">
     <w:nsid w:val="3D23251A"/>
     <w:multiLevelType w:val="hybridMultilevel"/>
     <w:tmpl w:val="1C509FE6"/>
@@ -2293,10 +3380,10 @@
       </w:pPr>
     </w:lvl>
   </w:abstractNum>
-  <w:abstractNum w:abstractNumId="9" w15:restartNumberingAfterBreak="0">
+  <w:abstractNum w:abstractNumId="10" w15:restartNumberingAfterBreak="0">
     <w:nsid w:val="43A01BB3"/>
     <w:multiLevelType w:val="hybridMultilevel"/>
-    <w:tmpl w:val="CFFC7DB8"/>
+    <w:tmpl w:val="E2625E44"/>
     <w:lvl w:ilvl="0" w:tplc="0407000F">
       <w:start w:val="1"/>
       <w:numFmt w:val="decimal"/>
@@ -2309,16 +3396,19 @@
         <w:rFonts w:hint="default"/>
       </w:rPr>
     </w:lvl>
-    <w:lvl w:ilvl="1" w:tplc="04070019">
-      <w:start w:val="1"/>
-      <w:numFmt w:val="lowerLetter"/>
+    <w:lvl w:ilvl="1" w:tplc="B726D328">
+      <w:start w:val="1"/>
+      <w:numFmt w:val="decimal"/>
       <w:lvlText w:val="%2."/>
       <w:lvlJc w:val="left"/>
       <w:pPr>
         <w:ind w:left="1440" w:hanging="360"/>
       </w:pPr>
-    </w:lvl>
-    <w:lvl w:ilvl="2" w:tplc="0407001B" w:tentative="1">
+      <w:rPr>
+        <w:rFonts w:asciiTheme="minorHAnsi" w:eastAsiaTheme="minorHAnsi" w:hAnsiTheme="minorHAnsi" w:cstheme="minorBidi"/>
+      </w:rPr>
+    </w:lvl>
+    <w:lvl w:ilvl="2" w:tplc="0407001B">
       <w:start w:val="1"/>
       <w:numFmt w:val="lowerRoman"/>
       <w:lvlText w:val="%3."/>
@@ -2382,7 +3472,96 @@
       </w:pPr>
     </w:lvl>
   </w:abstractNum>
-  <w:abstractNum w:abstractNumId="10" w15:restartNumberingAfterBreak="0">
+  <w:abstractNum w:abstractNumId="11" w15:restartNumberingAfterBreak="0">
+    <w:nsid w:val="45591944"/>
+    <w:multiLevelType w:val="hybridMultilevel"/>
+    <w:tmpl w:val="53F68870"/>
+    <w:lvl w:ilvl="0" w:tplc="0407000F">
+      <w:start w:val="1"/>
+      <w:numFmt w:val="decimal"/>
+      <w:lvlText w:val="%1."/>
+      <w:lvlJc w:val="left"/>
+      <w:pPr>
+        <w:ind w:left="720" w:hanging="360"/>
+      </w:pPr>
+      <w:rPr>
+        <w:rFonts w:hint="default"/>
+      </w:rPr>
+    </w:lvl>
+    <w:lvl w:ilvl="1" w:tplc="04070019" w:tentative="1">
+      <w:start w:val="1"/>
+      <w:numFmt w:val="lowerLetter"/>
+      <w:lvlText w:val="%2."/>
+      <w:lvlJc w:val="left"/>
+      <w:pPr>
+        <w:ind w:left="1440" w:hanging="360"/>
+      </w:pPr>
+    </w:lvl>
+    <w:lvl w:ilvl="2" w:tplc="0407001B" w:tentative="1">
+      <w:start w:val="1"/>
+      <w:numFmt w:val="lowerRoman"/>
+      <w:lvlText w:val="%3."/>
+      <w:lvlJc w:val="right"/>
+      <w:pPr>
+        <w:ind w:left="2160" w:hanging="180"/>
+      </w:pPr>
+    </w:lvl>
+    <w:lvl w:ilvl="3" w:tplc="0407000F" w:tentative="1">
+      <w:start w:val="1"/>
+      <w:numFmt w:val="decimal"/>
+      <w:lvlText w:val="%4."/>
+      <w:lvlJc w:val="left"/>
+      <w:pPr>
+        <w:ind w:left="2880" w:hanging="360"/>
+      </w:pPr>
+    </w:lvl>
+    <w:lvl w:ilvl="4" w:tplc="04070019" w:tentative="1">
+      <w:start w:val="1"/>
+      <w:numFmt w:val="lowerLetter"/>
+      <w:lvlText w:val="%5."/>
+      <w:lvlJc w:val="left"/>
+      <w:pPr>
+        <w:ind w:left="3600" w:hanging="360"/>
+      </w:pPr>
+    </w:lvl>
+    <w:lvl w:ilvl="5" w:tplc="0407001B" w:tentative="1">
+      <w:start w:val="1"/>
+      <w:numFmt w:val="lowerRoman"/>
+      <w:lvlText w:val="%6."/>
+      <w:lvlJc w:val="right"/>
+      <w:pPr>
+        <w:ind w:left="4320" w:hanging="180"/>
+      </w:pPr>
+    </w:lvl>
+    <w:lvl w:ilvl="6" w:tplc="0407000F" w:tentative="1">
+      <w:start w:val="1"/>
+      <w:numFmt w:val="decimal"/>
+      <w:lvlText w:val="%7."/>
+      <w:lvlJc w:val="left"/>
+      <w:pPr>
+        <w:ind w:left="5040" w:hanging="360"/>
+      </w:pPr>
+    </w:lvl>
+    <w:lvl w:ilvl="7" w:tplc="04070019" w:tentative="1">
+      <w:start w:val="1"/>
+      <w:numFmt w:val="lowerLetter"/>
+      <w:lvlText w:val="%8."/>
+      <w:lvlJc w:val="left"/>
+      <w:pPr>
+        <w:ind w:left="5760" w:hanging="360"/>
+      </w:pPr>
+    </w:lvl>
+    <w:lvl w:ilvl="8" w:tplc="0407001B" w:tentative="1">
+      <w:start w:val="1"/>
+      <w:numFmt w:val="lowerRoman"/>
+      <w:lvlText w:val="%9."/>
+      <w:lvlJc w:val="right"/>
+      <w:pPr>
+        <w:ind w:left="6480" w:hanging="180"/>
+      </w:pPr>
+    </w:lvl>
+  </w:abstractNum>
+  <w:abstractNum w:abstractNumId="12" w15:restartNumberingAfterBreak="0">
     <w:nsid w:val="4C6B667C"/>
     <w:multiLevelType w:val="multilevel"/>
     <w:tmpl w:val="C48A9B62"/>
@@ -2531,7 +3710,7 @@
       </w:rPr>
     </w:lvl>
   </w:abstractNum>
-  <w:abstractNum w:abstractNumId="11" w15:restartNumberingAfterBreak="0">
+  <w:abstractNum w:abstractNumId="13" w15:restartNumberingAfterBreak="0">
     <w:nsid w:val="4DE917E4"/>
     <w:multiLevelType w:val="hybridMultilevel"/>
     <w:tmpl w:val="029A3FEC"/>
@@ -2620,7 +3799,7 @@
       </w:pPr>
     </w:lvl>
   </w:abstractNum>
-  <w:abstractNum w:abstractNumId="12" w15:restartNumberingAfterBreak="0">
+  <w:abstractNum w:abstractNumId="14" w15:restartNumberingAfterBreak="0">
     <w:nsid w:val="53C32B06"/>
     <w:multiLevelType w:val="multilevel"/>
     <w:tmpl w:val="7780E570"/>
@@ -2769,7 +3948,96 @@
       </w:rPr>
     </w:lvl>
   </w:abstractNum>
-  <w:abstractNum w:abstractNumId="13" w15:restartNumberingAfterBreak="0">
+  <w:abstractNum w:abstractNumId="15" w15:restartNumberingAfterBreak="0">
+    <w:nsid w:val="65525944"/>
+    <w:multiLevelType w:val="hybridMultilevel"/>
+    <w:tmpl w:val="2DA22EEA"/>
+    <w:lvl w:ilvl="0" w:tplc="0407000F">
+      <w:start w:val="1"/>
+      <w:numFmt w:val="decimal"/>
+      <w:lvlText w:val="%1."/>
+      <w:lvlJc w:val="left"/>
+      <w:pPr>
+        <w:ind w:left="720" w:hanging="360"/>
+      </w:pPr>
+      <w:rPr>
+        <w:rFonts w:hint="default"/>
+      </w:rPr>
+    </w:lvl>
+    <w:lvl w:ilvl="1" w:tplc="04070019" w:tentative="1">
+      <w:start w:val="1"/>
+      <w:numFmt w:val="lowerLetter"/>
+      <w:lvlText w:val="%2."/>
+      <w:lvlJc w:val="left"/>
+      <w:pPr>
+        <w:ind w:left="1440" w:hanging="360"/>
+      </w:pPr>
+    </w:lvl>
+    <w:lvl w:ilvl="2" w:tplc="0407001B" w:tentative="1">
+      <w:start w:val="1"/>
+      <w:numFmt w:val="lowerRoman"/>
+      <w:lvlText w:val="%3."/>
+      <w:lvlJc w:val="right"/>
+      <w:pPr>
+        <w:ind w:left="2160" w:hanging="180"/>
+      </w:pPr>
+    </w:lvl>
+    <w:lvl w:ilvl="3" w:tplc="0407000F" w:tentative="1">
+      <w:start w:val="1"/>
+      <w:numFmt w:val="decimal"/>
+      <w:lvlText w:val="%4."/>
+      <w:lvlJc w:val="left"/>
+      <w:pPr>
+        <w:ind w:left="2880" w:hanging="360"/>
+      </w:pPr>
+    </w:lvl>
+    <w:lvl w:ilvl="4" w:tplc="04070019" w:tentative="1">
+      <w:start w:val="1"/>
+      <w:numFmt w:val="lowerLetter"/>
+      <w:lvlText w:val="%5."/>
+      <w:lvlJc w:val="left"/>
+      <w:pPr>
+        <w:ind w:left="3600" w:hanging="360"/>
+      </w:pPr>
+    </w:lvl>
+    <w:lvl w:ilvl="5" w:tplc="0407001B" w:tentative="1">
+      <w:start w:val="1"/>
+      <w:numFmt w:val="lowerRoman"/>
+      <w:lvlText w:val="%6."/>
+      <w:lvlJc w:val="right"/>
+      <w:pPr>
+        <w:ind w:left="4320" w:hanging="180"/>
+      </w:pPr>
+    </w:lvl>
+    <w:lvl w:ilvl="6" w:tplc="0407000F" w:tentative="1">
+      <w:start w:val="1"/>
+      <w:numFmt w:val="decimal"/>
+      <w:lvlText w:val="%7."/>
+      <w:lvlJc w:val="left"/>
+      <w:pPr>
+        <w:ind w:left="5040" w:hanging="360"/>
+      </w:pPr>
+    </w:lvl>
+    <w:lvl w:ilvl="7" w:tplc="04070019" w:tentative="1">
+      <w:start w:val="1"/>
+      <w:numFmt w:val="lowerLetter"/>
+      <w:lvlText w:val="%8."/>
+      <w:lvlJc w:val="left"/>
+      <w:pPr>
+        <w:ind w:left="5760" w:hanging="360"/>
+      </w:pPr>
+    </w:lvl>
+    <w:lvl w:ilvl="8" w:tplc="0407001B" w:tentative="1">
+      <w:start w:val="1"/>
+      <w:numFmt w:val="lowerRoman"/>
+      <w:lvlText w:val="%9."/>
+      <w:lvlJc w:val="right"/>
+      <w:pPr>
+        <w:ind w:left="6480" w:hanging="180"/>
+      </w:pPr>
+    </w:lvl>
+  </w:abstractNum>
+  <w:abstractNum w:abstractNumId="16" w15:restartNumberingAfterBreak="0">
     <w:nsid w:val="65DF5A38"/>
     <w:multiLevelType w:val="multilevel"/>
     <w:tmpl w:val="CE7E692A"/>
@@ -2918,7 +4186,7 @@
       </w:rPr>
     </w:lvl>
   </w:abstractNum>
-  <w:abstractNum w:abstractNumId="14" w15:restartNumberingAfterBreak="0">
+  <w:abstractNum w:abstractNumId="17" w15:restartNumberingAfterBreak="0">
     <w:nsid w:val="68874C0C"/>
     <w:multiLevelType w:val="multilevel"/>
     <w:tmpl w:val="78EC6A24"/>
@@ -3067,7 +4335,96 @@
       </w:rPr>
     </w:lvl>
   </w:abstractNum>
-  <w:abstractNum w:abstractNumId="15" w15:restartNumberingAfterBreak="0">
+  <w:abstractNum w:abstractNumId="18" w15:restartNumberingAfterBreak="0">
+    <w:nsid w:val="74EA7F53"/>
+    <w:multiLevelType w:val="hybridMultilevel"/>
+    <w:tmpl w:val="7E90DBFC"/>
+    <w:lvl w:ilvl="0" w:tplc="0407000F">
+      <w:start w:val="1"/>
+      <w:numFmt w:val="decimal"/>
+      <w:lvlText w:val="%1."/>
+      <w:lvlJc w:val="left"/>
+      <w:pPr>
+        <w:ind w:left="720" w:hanging="360"/>
+      </w:pPr>
+      <w:rPr>
+        <w:rFonts w:hint="default"/>
+      </w:rPr>
+    </w:lvl>
+    <w:lvl w:ilvl="1" w:tplc="04070019">
+      <w:start w:val="1"/>
+      <w:numFmt w:val="lowerLetter"/>
+      <w:lvlText w:val="%2."/>
+      <w:lvlJc w:val="left"/>
+      <w:pPr>
+        <w:ind w:left="1440" w:hanging="360"/>
+      </w:pPr>
+    </w:lvl>
+    <w:lvl w:ilvl="2" w:tplc="0407001B">
+      <w:start w:val="1"/>
+      <w:numFmt w:val="lowerRoman"/>
+      <w:lvlText w:val="%3."/>
+      <w:lvlJc w:val="right"/>
+      <w:pPr>
+        <w:ind w:left="2160" w:hanging="180"/>
+      </w:pPr>
+    </w:lvl>
+    <w:lvl w:ilvl="3" w:tplc="0407000F" w:tentative="1">
+      <w:start w:val="1"/>
+      <w:numFmt w:val="decimal"/>
+      <w:lvlText w:val="%4."/>
+      <w:lvlJc w:val="left"/>
+      <w:pPr>
+        <w:ind w:left="2880" w:hanging="360"/>
+      </w:pPr>
+    </w:lvl>
+    <w:lvl w:ilvl="4" w:tplc="04070019" w:tentative="1">
+      <w:start w:val="1"/>
+      <w:numFmt w:val="lowerLetter"/>
+      <w:lvlText w:val="%5."/>
+      <w:lvlJc w:val="left"/>
+      <w:pPr>
+        <w:ind w:left="3600" w:hanging="360"/>
+      </w:pPr>
+    </w:lvl>
+    <w:lvl w:ilvl="5" w:tplc="0407001B" w:tentative="1">
+      <w:start w:val="1"/>
+      <w:numFmt w:val="lowerRoman"/>
+      <w:lvlText w:val="%6."/>
+      <w:lvlJc w:val="right"/>
+      <w:pPr>
+        <w:ind w:left="4320" w:hanging="180"/>
+      </w:pPr>
+    </w:lvl>
+    <w:lvl w:ilvl="6" w:tplc="0407000F" w:tentative="1">
+      <w:start w:val="1"/>
+      <w:numFmt w:val="decimal"/>
+      <w:lvlText w:val="%7."/>
+      <w:lvlJc w:val="left"/>
+      <w:pPr>
+        <w:ind w:left="5040" w:hanging="360"/>
+      </w:pPr>
+    </w:lvl>
+    <w:lvl w:ilvl="7" w:tplc="04070019" w:tentative="1">
+      <w:start w:val="1"/>
+      <w:numFmt w:val="lowerLetter"/>
+      <w:lvlText w:val="%8."/>
+      <w:lvlJc w:val="left"/>
+      <w:pPr>
+        <w:ind w:left="5760" w:hanging="360"/>
+      </w:pPr>
+    </w:lvl>
+    <w:lvl w:ilvl="8" w:tplc="0407001B" w:tentative="1">
+      <w:start w:val="1"/>
+      <w:numFmt w:val="lowerRoman"/>
+      <w:lvlText w:val="%9."/>
+      <w:lvlJc w:val="right"/>
+      <w:pPr>
+        <w:ind w:left="6480" w:hanging="180"/>
+      </w:pPr>
+    </w:lvl>
+  </w:abstractNum>
+  <w:abstractNum w:abstractNumId="19" w15:restartNumberingAfterBreak="0">
     <w:nsid w:val="7A780EAB"/>
     <w:multiLevelType w:val="multilevel"/>
     <w:tmpl w:val="E41C8C76"/>
@@ -3217,52 +4574,64 @@
     </w:lvl>
   </w:abstractNum>
   <w:num w:numId="1" w16cid:durableId="1231233998">
-    <w:abstractNumId w:val="6"/>
+    <w:abstractNumId w:val="7"/>
   </w:num>
   <w:num w:numId="2" w16cid:durableId="361172381">
-    <w:abstractNumId w:val="11"/>
+    <w:abstractNumId w:val="13"/>
   </w:num>
   <w:num w:numId="3" w16cid:durableId="1006903186">
+    <w:abstractNumId w:val="10"/>
+  </w:num>
+  <w:num w:numId="4" w16cid:durableId="1191918192">
     <w:abstractNumId w:val="9"/>
   </w:num>
-  <w:num w:numId="4" w16cid:durableId="1191918192">
-    <w:abstractNumId w:val="8"/>
-  </w:num>
   <w:num w:numId="5" w16cid:durableId="812018941">
-    <w:abstractNumId w:val="5"/>
+    <w:abstractNumId w:val="6"/>
   </w:num>
   <w:num w:numId="6" w16cid:durableId="1289160318">
     <w:abstractNumId w:val="0"/>
   </w:num>
   <w:num w:numId="7" w16cid:durableId="1292134645">
-    <w:abstractNumId w:val="10"/>
+    <w:abstractNumId w:val="12"/>
   </w:num>
   <w:num w:numId="8" w16cid:durableId="1433356344">
-    <w:abstractNumId w:val="7"/>
+    <w:abstractNumId w:val="8"/>
   </w:num>
   <w:num w:numId="9" w16cid:durableId="1224483502">
-    <w:abstractNumId w:val="12"/>
+    <w:abstractNumId w:val="14"/>
   </w:num>
   <w:num w:numId="10" w16cid:durableId="585575509">
     <w:abstractNumId w:val="1"/>
   </w:num>
   <w:num w:numId="11" w16cid:durableId="2024360673">
-    <w:abstractNumId w:val="15"/>
+    <w:abstractNumId w:val="19"/>
   </w:num>
   <w:num w:numId="12" w16cid:durableId="598490623">
-    <w:abstractNumId w:val="14"/>
+    <w:abstractNumId w:val="17"/>
   </w:num>
   <w:num w:numId="13" w16cid:durableId="1453207311">
     <w:abstractNumId w:val="3"/>
   </w:num>
   <w:num w:numId="14" w16cid:durableId="1603342284">
-    <w:abstractNumId w:val="4"/>
+    <w:abstractNumId w:val="5"/>
   </w:num>
   <w:num w:numId="15" w16cid:durableId="1889684145">
-    <w:abstractNumId w:val="13"/>
+    <w:abstractNumId w:val="16"/>
   </w:num>
   <w:num w:numId="16" w16cid:durableId="953051612">
     <w:abstractNumId w:val="2"/>
+  </w:num>
+  <w:num w:numId="17" w16cid:durableId="601425260">
+    <w:abstractNumId w:val="18"/>
+  </w:num>
+  <w:num w:numId="18" w16cid:durableId="727342430">
+    <w:abstractNumId w:val="15"/>
+  </w:num>
+  <w:num w:numId="19" w16cid:durableId="538860754">
+    <w:abstractNumId w:val="4"/>
+  </w:num>
+  <w:num w:numId="20" w16cid:durableId="453444001">
+    <w:abstractNumId w:val="11"/>
   </w:num>
 </w:numbering>
 </file>
@@ -4259,6 +5628,87 @@
       <w:szCs w:val="20"/>
     </w:rPr>
   </w:style>
+  <w:style w:type="paragraph" w:customStyle="1" w:styleId="p1">
+    <w:name w:val="p1"/>
+    <w:basedOn w:val="Standard"/>
+    <w:rsid w:val="002B174A"/>
+    <w:pPr>
+      <w:spacing w:after="0" w:line="240" w:lineRule="auto"/>
+    </w:pPr>
+    <w:rPr>
+      <w:rFonts w:ascii="Helvetica" w:eastAsia="Times New Roman" w:hAnsi="Helvetica" w:cs="Times New Roman"/>
+      <w:color w:val="000000"/>
+      <w:kern w:val="0"/>
+      <w:sz w:val="16"/>
+      <w:szCs w:val="16"/>
+      <w:lang w:eastAsia="de-DE"/>
+      <w14:ligatures w14:val="none"/>
+    </w:rPr>
+  </w:style>
+  <w:style w:type="paragraph" w:customStyle="1" w:styleId="p2">
+    <w:name w:val="p2"/>
+    <w:basedOn w:val="Standard"/>
+    <w:rsid w:val="002B174A"/>
+    <w:pPr>
+      <w:spacing w:after="0" w:line="240" w:lineRule="auto"/>
+    </w:pPr>
+    <w:rPr>
+      <w:rFonts w:ascii="Helvetica" w:eastAsia="Times New Roman" w:hAnsi="Helvetica" w:cs="Times New Roman"/>
+      <w:color w:val="000000"/>
+      <w:kern w:val="0"/>
+      <w:sz w:val="12"/>
+      <w:szCs w:val="12"/>
+      <w:lang w:eastAsia="de-DE"/>
+      <w14:ligatures w14:val="none"/>
+    </w:rPr>
+  </w:style>
+  <w:style w:type="paragraph" w:customStyle="1" w:styleId="p3">
+    <w:name w:val="p3"/>
+    <w:basedOn w:val="Standard"/>
+    <w:rsid w:val="002B174A"/>
+    <w:pPr>
+      <w:spacing w:after="0" w:line="240" w:lineRule="auto"/>
+    </w:pPr>
+    <w:rPr>
+      <w:rFonts w:ascii="Helvetica" w:eastAsia="Times New Roman" w:hAnsi="Helvetica" w:cs="Times New Roman"/>
+      <w:color w:val="000000"/>
+      <w:kern w:val="0"/>
+      <w:sz w:val="9"/>
+      <w:szCs w:val="9"/>
+      <w:lang w:eastAsia="de-DE"/>
+      <w14:ligatures w14:val="none"/>
+    </w:rPr>
+  </w:style>
+  <w:style w:type="character" w:customStyle="1" w:styleId="s1">
+    <w:name w:val="s1"/>
+    <w:basedOn w:val="Absatz-Standardschriftart"/>
+    <w:rsid w:val="002B174A"/>
+    <w:rPr>
+      <w:rFonts w:ascii="Helvetica" w:hAnsi="Helvetica" w:hint="default"/>
+      <w:sz w:val="12"/>
+      <w:szCs w:val="12"/>
+    </w:rPr>
+  </w:style>
+  <w:style w:type="character" w:customStyle="1" w:styleId="s2">
+    <w:name w:val="s2"/>
+    <w:basedOn w:val="Absatz-Standardschriftart"/>
+    <w:rsid w:val="002B174A"/>
+    <w:rPr>
+      <w:rFonts w:ascii="Helvetica" w:hAnsi="Helvetica" w:hint="default"/>
+      <w:sz w:val="16"/>
+      <w:szCs w:val="16"/>
+    </w:rPr>
+  </w:style>
+  <w:style w:type="character" w:styleId="Platzhaltertext">
+    <w:name w:val="Placeholder Text"/>
+    <w:basedOn w:val="Absatz-Standardschriftart"/>
+    <w:uiPriority w:val="99"/>
+    <w:semiHidden/>
+    <w:rsid w:val="001B3B13"/>
+    <w:rPr>
+      <w:color w:val="666666"/>
+    </w:rPr>
+  </w:style>
 </w:styles>
 </file>
 

</xml_diff>

<commit_message>
old way of doing setting 1_2
</commit_message>
<xml_diff>
--- a/00_orga/Masterarbeit bei Tobias.docx
+++ b/00_orga/Masterarbeit bei Tobias.docx
@@ -6,8 +6,350 @@
       <w:pPr>
         <w:pStyle w:val="berschrift1"/>
       </w:pPr>
-      <w:r>
-        <w:t>Treffen am XX.XX.XXXX (Zoom)</w:t>
+    </w:p>
+    <w:p>
+      <w:pPr>
+        <w:pStyle w:val="berschrift1"/>
+      </w:pPr>
+      <w:r>
+        <w:t>Treffen am 20.05.2025 (Zoom)</w:t>
+      </w:r>
+    </w:p>
+    <w:p>
+      <w:pPr>
+        <w:pStyle w:val="Listenabsatz"/>
+        <w:numPr>
+          <w:ilvl w:val="0"/>
+          <w:numId w:val="21"/>
+        </w:numPr>
+      </w:pPr>
+      <w:r>
+        <w:t>Setting 1.2</w:t>
+      </w:r>
+    </w:p>
+    <w:p>
+      <w:pPr>
+        <w:pStyle w:val="Listenabsatz"/>
+        <w:ind w:left="1080"/>
+      </w:pPr>
+      <w:r>
+        <w:drawing>
+          <wp:inline distT="0" distB="0" distL="0" distR="0" wp14:anchorId="1657CBFB" wp14:editId="5D7D1466">
+            <wp:extent cx="4910416" cy="857188"/>
+            <wp:effectExtent l="0" t="0" r="0" b="0"/>
+            <wp:docPr id="348745080" name="Grafik 1" descr="Ein Bild, das Text, Schrift, weiß, Algebra enthält.&#10;&#10;KI-generierte Inhalte können fehlerhaft sein."/>
+            <wp:cNvGraphicFramePr>
+              <a:graphicFrameLocks xmlns:a="http://schemas.openxmlformats.org/drawingml/2006/main" noChangeAspect="1"/>
+            </wp:cNvGraphicFramePr>
+            <a:graphic xmlns:a="http://schemas.openxmlformats.org/drawingml/2006/main">
+              <a:graphicData uri="http://schemas.openxmlformats.org/drawingml/2006/picture">
+                <pic:pic xmlns:pic="http://schemas.openxmlformats.org/drawingml/2006/picture">
+                  <pic:nvPicPr>
+                    <pic:cNvPr id="348745080" name="Grafik 1" descr="Ein Bild, das Text, Schrift, weiß, Algebra enthält.&#10;&#10;KI-generierte Inhalte können fehlerhaft sein."/>
+                    <pic:cNvPicPr/>
+                  </pic:nvPicPr>
+                  <pic:blipFill>
+                    <a:blip r:embed="rId5"/>
+                    <a:stretch>
+                      <a:fillRect/>
+                    </a:stretch>
+                  </pic:blipFill>
+                  <pic:spPr>
+                    <a:xfrm>
+                      <a:off x="0" y="0"/>
+                      <a:ext cx="5000334" cy="872884"/>
+                    </a:xfrm>
+                    <a:prstGeom prst="rect">
+                      <a:avLst/>
+                    </a:prstGeom>
+                  </pic:spPr>
+                </pic:pic>
+              </a:graphicData>
+            </a:graphic>
+          </wp:inline>
+        </w:drawing>
+      </w:r>
+    </w:p>
+    <w:p>
+      <w:pPr>
+        <w:pStyle w:val="Listenabsatz"/>
+        <w:numPr>
+          <w:ilvl w:val="1"/>
+          <w:numId w:val="21"/>
+        </w:numPr>
+      </w:pPr>
+      <w:r>
+        <w:t xml:space="preserve">Ich frage </w:t>
+      </w:r>
+      <w:proofErr w:type="gramStart"/>
+      <w:r>
+        <w:t>mich</w:t>
+      </w:r>
+      <w:proofErr w:type="gramEnd"/>
+      <w:r>
+        <w:t xml:space="preserve"> wo der Gewinn darin besteht, wenn ich jetzt nur noch das abfahren muss, wo wirklich Bedarf besteht, denn wenn ich eh die Linie in ihrem originalen Verlauf abfahren muss, weil die </w:t>
+      </w:r>
+      <w:proofErr w:type="spellStart"/>
+      <w:r>
+        <w:t>Stops</w:t>
+      </w:r>
+      <w:proofErr w:type="spellEnd"/>
+      <w:r>
+        <w:t xml:space="preserve"> ja dem „same </w:t>
+      </w:r>
+      <w:proofErr w:type="spellStart"/>
+      <w:r>
+        <w:t>geographical</w:t>
+      </w:r>
+      <w:proofErr w:type="spellEnd"/>
+      <w:r>
+        <w:t xml:space="preserve"> </w:t>
+      </w:r>
+      <w:proofErr w:type="spellStart"/>
+      <w:r>
+        <w:t>path</w:t>
+      </w:r>
+      <w:proofErr w:type="spellEnd"/>
+      <w:r>
+        <w:t xml:space="preserve">“ folgen müssen, dann darf ich die Distanzen zwischen </w:t>
+      </w:r>
+      <w:proofErr w:type="spellStart"/>
+      <w:r>
+        <w:t>origin</w:t>
+      </w:r>
+      <w:proofErr w:type="spellEnd"/>
+      <w:r>
+        <w:t xml:space="preserve"> und </w:t>
+      </w:r>
+      <w:proofErr w:type="spellStart"/>
+      <w:r>
+        <w:t>destination</w:t>
+      </w:r>
+      <w:proofErr w:type="spellEnd"/>
+      <w:r>
+        <w:t xml:space="preserve">, wenn sie mehr als einen </w:t>
+      </w:r>
+      <w:proofErr w:type="spellStart"/>
+      <w:r>
+        <w:t>Stop</w:t>
+      </w:r>
+      <w:proofErr w:type="spellEnd"/>
+      <w:r>
+        <w:t xml:space="preserve"> auf der Linie entfernt voneinander sind, ja nicht als euklidische Distanz berechnen, sondern muss die Gesamtdistanz als Summe der Teilstrecken berechnen. Dann habe ich </w:t>
+      </w:r>
+      <w:proofErr w:type="gramStart"/>
+      <w:r>
+        <w:t>ja nur</w:t>
+      </w:r>
+      <w:proofErr w:type="gramEnd"/>
+      <w:r>
+        <w:t xml:space="preserve"> dadurch eine Zeitersparnis, dass ich eine Linie theoretisch frühzeitig abbrechen dürfte, oder?</w:t>
+      </w:r>
+    </w:p>
+    <w:p>
+      <w:pPr>
+        <w:ind w:left="1080"/>
+      </w:pPr>
+      <w:r>
+        <w:rPr>
+          <w:noProof/>
+        </w:rPr>
+        <mc:AlternateContent>
+          <mc:Choice Requires="wps">
+            <w:drawing>
+              <wp:anchor distT="0" distB="0" distL="114300" distR="114300" simplePos="0" relativeHeight="251659264" behindDoc="0" locked="0" layoutInCell="1" allowOverlap="1" wp14:anchorId="32F9217B" wp14:editId="070D7D15">
+                <wp:simplePos x="0" y="0"/>
+                <wp:positionH relativeFrom="column">
+                  <wp:posOffset>3066585</wp:posOffset>
+                </wp:positionH>
+                <wp:positionV relativeFrom="paragraph">
+                  <wp:posOffset>819909</wp:posOffset>
+                </wp:positionV>
+                <wp:extent cx="1817649" cy="289932"/>
+                <wp:effectExtent l="38100" t="38100" r="36830" b="40640"/>
+                <wp:wrapNone/>
+                <wp:docPr id="1114334035" name="Rechteck 1"/>
+                <wp:cNvGraphicFramePr/>
+                <a:graphic xmlns:a="http://schemas.openxmlformats.org/drawingml/2006/main">
+                  <a:graphicData uri="http://schemas.microsoft.com/office/word/2010/wordprocessingShape">
+                    <wps:wsp>
+                      <wps:cNvSpPr/>
+                      <wps:spPr>
+                        <a:xfrm>
+                          <a:off x="0" y="0"/>
+                          <a:ext cx="1817649" cy="289932"/>
+                        </a:xfrm>
+                        <a:prstGeom prst="rect">
+                          <a:avLst/>
+                        </a:prstGeom>
+                        <a:noFill/>
+                        <a:ln w="69850">
+                          <a:solidFill>
+                            <a:srgbClr val="FF0000"/>
+                          </a:solidFill>
+                        </a:ln>
+                      </wps:spPr>
+                      <wps:style>
+                        <a:lnRef idx="2">
+                          <a:schemeClr val="accent1">
+                            <a:shade val="15000"/>
+                          </a:schemeClr>
+                        </a:lnRef>
+                        <a:fillRef idx="1">
+                          <a:schemeClr val="accent1"/>
+                        </a:fillRef>
+                        <a:effectRef idx="0">
+                          <a:schemeClr val="accent1"/>
+                        </a:effectRef>
+                        <a:fontRef idx="minor">
+                          <a:schemeClr val="lt1"/>
+                        </a:fontRef>
+                      </wps:style>
+                      <wps:bodyPr rot="0" spcFirstLastPara="0" vertOverflow="overflow" horzOverflow="overflow" vert="horz" wrap="square" lIns="91440" tIns="45720" rIns="91440" bIns="45720" numCol="1" spcCol="0" rtlCol="0" fromWordArt="0" anchor="ctr" anchorCtr="0" forceAA="0" compatLnSpc="1">
+                        <a:prstTxWarp prst="textNoShape">
+                          <a:avLst/>
+                        </a:prstTxWarp>
+                        <a:noAutofit/>
+                      </wps:bodyPr>
+                    </wps:wsp>
+                  </a:graphicData>
+                </a:graphic>
+              </wp:anchor>
+            </w:drawing>
+          </mc:Choice>
+          <mc:Fallback>
+            <w:pict>
+              <v:rect w14:anchorId="4FDD7AF7" id="Rechteck 1" o:spid="_x0000_s1026" style="position:absolute;margin-left:241.45pt;margin-top:64.55pt;width:143.1pt;height:22.85pt;z-index:251659264;visibility:visible;mso-wrap-style:square;mso-wrap-distance-left:9pt;mso-wrap-distance-top:0;mso-wrap-distance-right:9pt;mso-wrap-distance-bottom:0;mso-position-horizontal:absolute;mso-position-horizontal-relative:text;mso-position-vertical:absolute;mso-position-vertical-relative:text;v-text-anchor:middle" o:gfxdata="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" filled="f" strokecolor="red" strokeweight="5.5pt"/>
+            </w:pict>
+          </mc:Fallback>
+        </mc:AlternateContent>
+      </w:r>
+      <w:r>
+        <w:drawing>
+          <wp:inline distT="0" distB="0" distL="0" distR="0" wp14:anchorId="0E922767" wp14:editId="4F1A3C76">
+            <wp:extent cx="5497335" cy="1634598"/>
+            <wp:effectExtent l="0" t="0" r="1905" b="3810"/>
+            <wp:docPr id="1191632113" name="Grafik 1" descr="Ein Bild, das Text, Schrift, weiß, Algebra enthält.&#10;&#10;KI-generierte Inhalte können fehlerhaft sein."/>
+            <wp:cNvGraphicFramePr>
+              <a:graphicFrameLocks xmlns:a="http://schemas.openxmlformats.org/drawingml/2006/main" noChangeAspect="1"/>
+            </wp:cNvGraphicFramePr>
+            <a:graphic xmlns:a="http://schemas.openxmlformats.org/drawingml/2006/main">
+              <a:graphicData uri="http://schemas.openxmlformats.org/drawingml/2006/picture">
+                <pic:pic xmlns:pic="http://schemas.openxmlformats.org/drawingml/2006/picture">
+                  <pic:nvPicPr>
+                    <pic:cNvPr id="1191632113" name="Grafik 1" descr="Ein Bild, das Text, Schrift, weiß, Algebra enthält.&#10;&#10;KI-generierte Inhalte können fehlerhaft sein."/>
+                    <pic:cNvPicPr/>
+                  </pic:nvPicPr>
+                  <pic:blipFill>
+                    <a:blip r:embed="rId6"/>
+                    <a:stretch>
+                      <a:fillRect/>
+                    </a:stretch>
+                  </pic:blipFill>
+                  <pic:spPr>
+                    <a:xfrm>
+                      <a:off x="0" y="0"/>
+                      <a:ext cx="5542464" cy="1648017"/>
+                    </a:xfrm>
+                    <a:prstGeom prst="rect">
+                      <a:avLst/>
+                    </a:prstGeom>
+                  </pic:spPr>
+                </pic:pic>
+              </a:graphicData>
+            </a:graphic>
+          </wp:inline>
+        </w:drawing>
+      </w:r>
+    </w:p>
+    <w:p>
+      <w:pPr>
+        <w:pStyle w:val="Listenabsatz"/>
+        <w:numPr>
+          <w:ilvl w:val="1"/>
+          <w:numId w:val="21"/>
+        </w:numPr>
+      </w:pPr>
+      <w:r>
+        <w:t xml:space="preserve">Hier frage ich mich, </w:t>
+      </w:r>
+      <w:proofErr w:type="spellStart"/>
+      <w:r>
+        <w:t>obda</w:t>
+      </w:r>
+      <w:proofErr w:type="spellEnd"/>
+      <w:r>
+        <w:t xml:space="preserve"> ein Fehler ist und es nicht bei dem zweiten dann l_2‘ sein müsste?</w:t>
+      </w:r>
+    </w:p>
+    <w:p>
+      <w:pPr>
+        <w:pStyle w:val="Listenabsatz"/>
+        <w:numPr>
+          <w:ilvl w:val="1"/>
+          <w:numId w:val="21"/>
+        </w:numPr>
+      </w:pPr>
+      <w:r>
+        <w:t xml:space="preserve">Muss ich die entscheidungsvariable von beiden Duplikaten per </w:t>
+      </w:r>
+      <w:proofErr w:type="spellStart"/>
+      <w:r>
+        <w:t>constraint</w:t>
+      </w:r>
+      <w:proofErr w:type="spellEnd"/>
+      <w:r>
+        <w:t xml:space="preserve"> aus 1 setzen oder ist die </w:t>
+      </w:r>
+      <w:proofErr w:type="spellStart"/>
+      <w:r>
+        <w:t>stelle</w:t>
+      </w:r>
+      <w:proofErr w:type="spellEnd"/>
+      <w:r>
+        <w:t xml:space="preserve"> im Paper nur so gemeint, dass bei </w:t>
+      </w:r>
+      <w:proofErr w:type="spellStart"/>
+      <w:r>
+        <w:t>duplikat</w:t>
+      </w:r>
+      <w:proofErr w:type="spellEnd"/>
+      <w:r>
+        <w:t xml:space="preserve">-verbindungen in </w:t>
+      </w:r>
+      <w:proofErr w:type="spellStart"/>
+      <w:r>
+        <w:t>set</w:t>
+      </w:r>
+      <w:proofErr w:type="spellEnd"/>
+      <w:r>
+        <w:t xml:space="preserve"> A mit aufgenommen werden sollen?</w:t>
+      </w:r>
+    </w:p>
+    <w:p>
+      <w:pPr>
+        <w:pStyle w:val="berschrift1"/>
+      </w:pPr>
+      <w:r>
+        <w:t xml:space="preserve">Treffen am </w:t>
+      </w:r>
+      <w:r>
+        <w:t>06</w:t>
+      </w:r>
+      <w:r>
+        <w:t>.</w:t>
+      </w:r>
+      <w:r>
+        <w:t>05</w:t>
+      </w:r>
+      <w:r>
+        <w:t>.</w:t>
+      </w:r>
+      <w:r>
+        <w:t>2025</w:t>
+      </w:r>
+      <w:r>
+        <w:t xml:space="preserve"> (Zoom)</w:t>
       </w:r>
     </w:p>
     <w:p>
@@ -22,6 +364,9 @@
         <w:t xml:space="preserve">Müsst diese Nebenbedingung </w:t>
       </w:r>
       <w:r>
+        <w:rPr>
+          <w:noProof/>
+        </w:rPr>
         <w:drawing>
           <wp:inline distT="0" distB="0" distL="0" distR="0" wp14:anchorId="75931494" wp14:editId="4B784601">
             <wp:extent cx="3146711" cy="267287"/>
@@ -38,7 +383,7 @@
                     <pic:cNvPicPr/>
                   </pic:nvPicPr>
                   <pic:blipFill>
-                    <a:blip r:embed="rId5"/>
+                    <a:blip r:embed="rId7"/>
                     <a:stretch>
                       <a:fillRect/>
                     </a:stretch>
@@ -152,6 +497,141 @@
     </w:p>
     <w:p>
       <w:pPr>
+        <w:pStyle w:val="Listenabsatz"/>
+        <w:numPr>
+          <w:ilvl w:val="0"/>
+          <w:numId w:val="20"/>
+        </w:numPr>
+      </w:pPr>
+      <w:r>
+        <w:t xml:space="preserve">Gliederung / Inhalte </w:t>
+      </w:r>
+    </w:p>
+    <w:p>
+      <w:pPr>
+        <w:pStyle w:val="Listenabsatz"/>
+        <w:numPr>
+          <w:ilvl w:val="1"/>
+          <w:numId w:val="20"/>
+        </w:numPr>
+      </w:pPr>
+      <w:r>
+        <w:t xml:space="preserve">Soll ich wirklich jede </w:t>
+      </w:r>
+      <w:proofErr w:type="gramStart"/>
+      <w:r>
+        <w:t>Herausforderung</w:t>
+      </w:r>
+      <w:proofErr w:type="gramEnd"/>
+      <w:r>
+        <w:t xml:space="preserve"> die ich hatte kurz erwähnen?</w:t>
+      </w:r>
+    </w:p>
+    <w:p>
+      <w:pPr>
+        <w:pStyle w:val="Listenabsatz"/>
+        <w:numPr>
+          <w:ilvl w:val="2"/>
+          <w:numId w:val="20"/>
+        </w:numPr>
+      </w:pPr>
+      <w:r>
+        <w:t xml:space="preserve">Beispiel Aufbau der Connections im Graphen nicht nur anhand von </w:t>
+      </w:r>
+      <w:proofErr w:type="spellStart"/>
+      <w:r>
+        <w:t>bl</w:t>
+      </w:r>
+      <w:proofErr w:type="spellEnd"/>
+      <w:r>
+        <w:t xml:space="preserve"> und </w:t>
+      </w:r>
+      <w:proofErr w:type="spellStart"/>
+      <w:proofErr w:type="gramStart"/>
+      <w:r>
+        <w:t>stop</w:t>
+      </w:r>
+      <w:proofErr w:type="spellEnd"/>
+      <w:proofErr w:type="gramEnd"/>
+      <w:r>
+        <w:t xml:space="preserve"> sondern zusätzlich </w:t>
+      </w:r>
+      <w:proofErr w:type="spellStart"/>
+      <w:r>
+        <w:t>line_id</w:t>
+      </w:r>
+      <w:proofErr w:type="spellEnd"/>
+      <w:r>
+        <w:t>?</w:t>
+      </w:r>
+    </w:p>
+    <w:p>
+      <w:pPr>
+        <w:ind w:left="1980"/>
+      </w:pPr>
+      <w:r>
+        <w:sym w:font="Wingdings" w:char="F0E0"/>
+      </w:r>
+    </w:p>
+    <w:p>
+      <w:pPr>
+        <w:pStyle w:val="Listenabsatz"/>
+        <w:numPr>
+          <w:ilvl w:val="0"/>
+          <w:numId w:val="20"/>
+        </w:numPr>
+      </w:pPr>
+      <w:r>
+        <w:lastRenderedPageBreak/>
+        <w:t xml:space="preserve">Weitere </w:t>
+      </w:r>
+      <w:proofErr w:type="spellStart"/>
+      <w:r>
+        <w:t>frage</w:t>
+      </w:r>
+      <w:proofErr w:type="spellEnd"/>
+      <w:r>
+        <w:t xml:space="preserve">, die noch keiner gemacht hat: was </w:t>
+      </w:r>
+      <w:proofErr w:type="gramStart"/>
+      <w:r>
+        <w:t>passiert</w:t>
+      </w:r>
+      <w:proofErr w:type="gramEnd"/>
+      <w:r>
+        <w:t xml:space="preserve"> wenn es drei </w:t>
+      </w:r>
+      <w:proofErr w:type="spellStart"/>
+      <w:r>
+        <w:t>depots</w:t>
+      </w:r>
+      <w:proofErr w:type="spellEnd"/>
+      <w:r>
+        <w:t xml:space="preserve"> gibt die alle Linien bedienen können</w:t>
+      </w:r>
+    </w:p>
+    <w:p>
+      <w:pPr>
+        <w:pStyle w:val="Listenabsatz"/>
+        <w:numPr>
+          <w:ilvl w:val="0"/>
+          <w:numId w:val="20"/>
+        </w:numPr>
+      </w:pPr>
+      <w:r>
+        <w:t xml:space="preserve">Hinweis sich mit dem Realdatensatz erstmal </w:t>
+      </w:r>
+      <w:proofErr w:type="spellStart"/>
+      <w:r>
+        <w:t>nen</w:t>
+      </w:r>
+      <w:proofErr w:type="spellEnd"/>
+      <w:r>
+        <w:t xml:space="preserve"> kleineren Testdatensatz zu bauen</w:t>
+      </w:r>
+    </w:p>
+    <w:p>
+      <w:pPr>
         <w:pStyle w:val="berschrift1"/>
       </w:pPr>
       <w:r>
@@ -281,23 +761,11 @@
         </w:numPr>
       </w:pPr>
       <w:r>
-        <w:t>d</w:t>
-      </w:r>
-      <w:r>
-        <w:t>ie Depots</w:t>
-      </w:r>
-      <w:r>
-        <w:t xml:space="preserve"> (K</w:t>
-      </w:r>
-      <w:r>
-        <w:t>oordinaten des Depots dann bei 0,0</w:t>
+        <w:t>die Depots (Koordinaten des Depots dann bei 0,0</w:t>
       </w:r>
       <w:proofErr w:type="gramStart"/>
       <w:r>
-        <w:t xml:space="preserve">? </w:t>
-      </w:r>
-      <w:r>
-        <w:t>)</w:t>
+        <w:t>? )</w:t>
       </w:r>
       <w:proofErr w:type="gramEnd"/>
     </w:p>
@@ -452,10 +920,7 @@
       </w:r>
       <w:proofErr w:type="spellEnd"/>
       <w:r>
-        <w:t xml:space="preserve"> l = 1, ..., n.</w:t>
-      </w:r>
-      <w:r>
-        <w:t>“</w:t>
+        <w:t xml:space="preserve"> l = 1, ..., n.“</w:t>
       </w:r>
     </w:p>
     <w:p>
@@ -493,10 +958,7 @@
         <w:t xml:space="preserve"> werden anders als im Text, wo von der Linien ID geredet wird: </w:t>
       </w:r>
       <w:r>
-        <w:t>„</w:t>
-      </w:r>
-      <w:r>
-        <w:t xml:space="preserve">The </w:t>
+        <w:t xml:space="preserve">„The </w:t>
       </w:r>
       <w:proofErr w:type="spellStart"/>
       <w:r>
@@ -719,7 +1181,6 @@
         </w:numPr>
       </w:pPr>
       <w:r>
-        <w:lastRenderedPageBreak/>
         <w:t>Datensatz</w:t>
       </w:r>
     </w:p>
@@ -744,6 +1205,7 @@
         </w:numPr>
       </w:pPr>
       <w:r>
+        <w:lastRenderedPageBreak/>
         <w:t>Ja, aber der reale Datensatz ist sehr komplex, da Pläne als PDF vorliegen (Tobias schickt nach dem Meeting)</w:t>
       </w:r>
     </w:p>
@@ -1329,7 +1791,6 @@
           <w:b/>
           <w:bCs/>
         </w:rPr>
-        <w:lastRenderedPageBreak/>
         <w:t>C</w:t>
       </w:r>
       <w:r>
@@ -1361,6 +1822,7 @@
         </w:numPr>
       </w:pPr>
       <w:r>
+        <w:lastRenderedPageBreak/>
         <w:t>Modularer Aufbau der Implementierung (z. B. Datenhandling, Solver, Post-Processing).</w:t>
       </w:r>
     </w:p>
@@ -1392,6 +1854,18 @@
           <w:rStyle w:val="Kommentarzeichen"/>
         </w:rPr>
         <w:commentReference w:id="5"/>
+      </w:r>
+    </w:p>
+    <w:p>
+      <w:pPr>
+        <w:pStyle w:val="Listenabsatz"/>
+        <w:numPr>
+          <w:ilvl w:val="2"/>
+          <w:numId w:val="14"/>
+        </w:numPr>
+      </w:pPr>
+      <w:r>
+        <w:t>Falscher Gedankenansatz: Das Optimum, dass ein (bzw. Für Test-Datensatz 4) Bus alles abfährt, daher Sets falsch aufgebaut</w:t>
       </w:r>
     </w:p>
     <w:p>
@@ -1450,6 +1924,18 @@
       </w:pPr>
       <w:r>
         <w:t>Szenarien: Welche Settings wurden implementiert und getestet?</w:t>
+      </w:r>
+    </w:p>
+    <w:p>
+      <w:pPr>
+        <w:pStyle w:val="Listenabsatz"/>
+        <w:numPr>
+          <w:ilvl w:val="2"/>
+          <w:numId w:val="14"/>
+        </w:numPr>
+      </w:pPr>
+      <w:r>
+        <w:t>Setting 1 anhand von künstlicher hoher Geschwindigkeit das theoretisch im Vorfeld identifizierte Optimum validiert</w:t>
       </w:r>
     </w:p>
     <w:p>
@@ -1952,6 +2438,7 @@
         </w:numPr>
       </w:pPr>
       <w:r>
+        <w:lastRenderedPageBreak/>
         <w:t>Wie muss ich mir die Organisation vorstellen?</w:t>
       </w:r>
     </w:p>
@@ -1979,7 +2466,6 @@
         </w:numPr>
       </w:pPr>
       <w:r>
-        <w:lastRenderedPageBreak/>
         <w:t>Haase Erstprüfer</w:t>
       </w:r>
     </w:p>
@@ -3488,7 +3974,7 @@
         <w:rFonts w:hint="default"/>
       </w:rPr>
     </w:lvl>
-    <w:lvl w:ilvl="1" w:tplc="04070019" w:tentative="1">
+    <w:lvl w:ilvl="1" w:tplc="04070019">
       <w:start w:val="1"/>
       <w:numFmt w:val="lowerLetter"/>
       <w:lvlText w:val="%2."/>
@@ -3497,7 +3983,7 @@
         <w:ind w:left="1440" w:hanging="360"/>
       </w:pPr>
     </w:lvl>
-    <w:lvl w:ilvl="2" w:tplc="0407001B" w:tentative="1">
+    <w:lvl w:ilvl="2" w:tplc="0407001B">
       <w:start w:val="1"/>
       <w:numFmt w:val="lowerRoman"/>
       <w:lvlText w:val="%3."/>
@@ -3949,6 +4435,95 @@
     </w:lvl>
   </w:abstractNum>
   <w:abstractNum w:abstractNumId="15" w15:restartNumberingAfterBreak="0">
+    <w:nsid w:val="55AB3A69"/>
+    <w:multiLevelType w:val="hybridMultilevel"/>
+    <w:tmpl w:val="F57C625C"/>
+    <w:lvl w:ilvl="0" w:tplc="0407000F">
+      <w:start w:val="1"/>
+      <w:numFmt w:val="decimal"/>
+      <w:lvlText w:val="%1."/>
+      <w:lvlJc w:val="left"/>
+      <w:pPr>
+        <w:ind w:left="720" w:hanging="360"/>
+      </w:pPr>
+      <w:rPr>
+        <w:rFonts w:hint="default"/>
+      </w:rPr>
+    </w:lvl>
+    <w:lvl w:ilvl="1" w:tplc="04070019">
+      <w:start w:val="1"/>
+      <w:numFmt w:val="lowerLetter"/>
+      <w:lvlText w:val="%2."/>
+      <w:lvlJc w:val="left"/>
+      <w:pPr>
+        <w:ind w:left="1440" w:hanging="360"/>
+      </w:pPr>
+    </w:lvl>
+    <w:lvl w:ilvl="2" w:tplc="0407001B" w:tentative="1">
+      <w:start w:val="1"/>
+      <w:numFmt w:val="lowerRoman"/>
+      <w:lvlText w:val="%3."/>
+      <w:lvlJc w:val="right"/>
+      <w:pPr>
+        <w:ind w:left="2160" w:hanging="180"/>
+      </w:pPr>
+    </w:lvl>
+    <w:lvl w:ilvl="3" w:tplc="0407000F" w:tentative="1">
+      <w:start w:val="1"/>
+      <w:numFmt w:val="decimal"/>
+      <w:lvlText w:val="%4."/>
+      <w:lvlJc w:val="left"/>
+      <w:pPr>
+        <w:ind w:left="2880" w:hanging="360"/>
+      </w:pPr>
+    </w:lvl>
+    <w:lvl w:ilvl="4" w:tplc="04070019" w:tentative="1">
+      <w:start w:val="1"/>
+      <w:numFmt w:val="lowerLetter"/>
+      <w:lvlText w:val="%5."/>
+      <w:lvlJc w:val="left"/>
+      <w:pPr>
+        <w:ind w:left="3600" w:hanging="360"/>
+      </w:pPr>
+    </w:lvl>
+    <w:lvl w:ilvl="5" w:tplc="0407001B" w:tentative="1">
+      <w:start w:val="1"/>
+      <w:numFmt w:val="lowerRoman"/>
+      <w:lvlText w:val="%6."/>
+      <w:lvlJc w:val="right"/>
+      <w:pPr>
+        <w:ind w:left="4320" w:hanging="180"/>
+      </w:pPr>
+    </w:lvl>
+    <w:lvl w:ilvl="6" w:tplc="0407000F" w:tentative="1">
+      <w:start w:val="1"/>
+      <w:numFmt w:val="decimal"/>
+      <w:lvlText w:val="%7."/>
+      <w:lvlJc w:val="left"/>
+      <w:pPr>
+        <w:ind w:left="5040" w:hanging="360"/>
+      </w:pPr>
+    </w:lvl>
+    <w:lvl w:ilvl="7" w:tplc="04070019" w:tentative="1">
+      <w:start w:val="1"/>
+      <w:numFmt w:val="lowerLetter"/>
+      <w:lvlText w:val="%8."/>
+      <w:lvlJc w:val="left"/>
+      <w:pPr>
+        <w:ind w:left="5760" w:hanging="360"/>
+      </w:pPr>
+    </w:lvl>
+    <w:lvl w:ilvl="8" w:tplc="0407001B" w:tentative="1">
+      <w:start w:val="1"/>
+      <w:numFmt w:val="lowerRoman"/>
+      <w:lvlText w:val="%9."/>
+      <w:lvlJc w:val="right"/>
+      <w:pPr>
+        <w:ind w:left="6480" w:hanging="180"/>
+      </w:pPr>
+    </w:lvl>
+  </w:abstractNum>
+  <w:abstractNum w:abstractNumId="16" w15:restartNumberingAfterBreak="0">
     <w:nsid w:val="65525944"/>
     <w:multiLevelType w:val="hybridMultilevel"/>
     <w:tmpl w:val="2DA22EEA"/>
@@ -4037,7 +4612,7 @@
       </w:pPr>
     </w:lvl>
   </w:abstractNum>
-  <w:abstractNum w:abstractNumId="16" w15:restartNumberingAfterBreak="0">
+  <w:abstractNum w:abstractNumId="17" w15:restartNumberingAfterBreak="0">
     <w:nsid w:val="65DF5A38"/>
     <w:multiLevelType w:val="multilevel"/>
     <w:tmpl w:val="CE7E692A"/>
@@ -4186,7 +4761,7 @@
       </w:rPr>
     </w:lvl>
   </w:abstractNum>
-  <w:abstractNum w:abstractNumId="17" w15:restartNumberingAfterBreak="0">
+  <w:abstractNum w:abstractNumId="18" w15:restartNumberingAfterBreak="0">
     <w:nsid w:val="68874C0C"/>
     <w:multiLevelType w:val="multilevel"/>
     <w:tmpl w:val="78EC6A24"/>
@@ -4335,7 +4910,7 @@
       </w:rPr>
     </w:lvl>
   </w:abstractNum>
-  <w:abstractNum w:abstractNumId="18" w15:restartNumberingAfterBreak="0">
+  <w:abstractNum w:abstractNumId="19" w15:restartNumberingAfterBreak="0">
     <w:nsid w:val="74EA7F53"/>
     <w:multiLevelType w:val="hybridMultilevel"/>
     <w:tmpl w:val="7E90DBFC"/>
@@ -4424,7 +4999,7 @@
       </w:pPr>
     </w:lvl>
   </w:abstractNum>
-  <w:abstractNum w:abstractNumId="19" w15:restartNumberingAfterBreak="0">
+  <w:abstractNum w:abstractNumId="20" w15:restartNumberingAfterBreak="0">
     <w:nsid w:val="7A780EAB"/>
     <w:multiLevelType w:val="multilevel"/>
     <w:tmpl w:val="E41C8C76"/>
@@ -4604,10 +5179,10 @@
     <w:abstractNumId w:val="1"/>
   </w:num>
   <w:num w:numId="11" w16cid:durableId="2024360673">
-    <w:abstractNumId w:val="19"/>
+    <w:abstractNumId w:val="20"/>
   </w:num>
   <w:num w:numId="12" w16cid:durableId="598490623">
-    <w:abstractNumId w:val="17"/>
+    <w:abstractNumId w:val="18"/>
   </w:num>
   <w:num w:numId="13" w16cid:durableId="1453207311">
     <w:abstractNumId w:val="3"/>
@@ -4616,22 +5191,25 @@
     <w:abstractNumId w:val="5"/>
   </w:num>
   <w:num w:numId="15" w16cid:durableId="1889684145">
-    <w:abstractNumId w:val="16"/>
+    <w:abstractNumId w:val="17"/>
   </w:num>
   <w:num w:numId="16" w16cid:durableId="953051612">
     <w:abstractNumId w:val="2"/>
   </w:num>
   <w:num w:numId="17" w16cid:durableId="601425260">
-    <w:abstractNumId w:val="18"/>
+    <w:abstractNumId w:val="19"/>
   </w:num>
   <w:num w:numId="18" w16cid:durableId="727342430">
-    <w:abstractNumId w:val="15"/>
+    <w:abstractNumId w:val="16"/>
   </w:num>
   <w:num w:numId="19" w16cid:durableId="538860754">
     <w:abstractNumId w:val="4"/>
   </w:num>
   <w:num w:numId="20" w16cid:durableId="453444001">
     <w:abstractNumId w:val="11"/>
+  </w:num>
+  <w:num w:numId="21" w16cid:durableId="1596089753">
+    <w:abstractNumId w:val="15"/>
   </w:num>
 </w:numbering>
 </file>
@@ -5247,6 +5825,7 @@
   <w:style w:type="character" w:default="1" w:styleId="Absatz-Standardschriftart">
     <w:name w:val="Default Paragraph Font"/>
     <w:uiPriority w:val="1"/>
+    <w:semiHidden/>
     <w:unhideWhenUsed/>
   </w:style>
   <w:style w:type="table" w:default="1" w:styleId="NormaleTabelle">

</xml_diff>

<commit_message>
problemstellung done, denke ich und modellbeschreibung v_0 mit szenarien ueberlegt
</commit_message>
<xml_diff>
--- a/00_orga/Masterarbeit bei Tobias.docx
+++ b/00_orga/Masterarbeit bei Tobias.docx
@@ -6,6 +6,1392 @@
       <w:pPr>
         <w:pStyle w:val="berschrift1"/>
       </w:pPr>
+    </w:p>
+    <w:p>
+      <w:pPr>
+        <w:pStyle w:val="berschrift1"/>
+      </w:pPr>
+      <w:r>
+        <w:t>Treffen am 29.07.2025</w:t>
+      </w:r>
+    </w:p>
+    <w:p>
+      <w:pPr>
+        <w:pStyle w:val="Listenabsatz"/>
+        <w:numPr>
+          <w:ilvl w:val="0"/>
+          <w:numId w:val="28"/>
+        </w:numPr>
+      </w:pPr>
+      <w:r>
+        <w:t>Titel ist auf Englisch, aber kann ich auf deutsch schreiben?</w:t>
+      </w:r>
+    </w:p>
+    <w:p>
+      <w:pPr>
+        <w:pStyle w:val="Listenabsatz"/>
+        <w:numPr>
+          <w:ilvl w:val="0"/>
+          <w:numId w:val="28"/>
+        </w:numPr>
+      </w:pPr>
+      <w:r>
+        <w:t>Mir kam gerade so beim Aufschreiben der Problemstellung die Frage:</w:t>
+      </w:r>
+    </w:p>
+    <w:p>
+      <w:pPr>
+        <w:pStyle w:val="Listenabsatz"/>
+        <w:numPr>
+          <w:ilvl w:val="1"/>
+          <w:numId w:val="28"/>
+        </w:numPr>
+      </w:pPr>
+      <w:r>
+        <w:t xml:space="preserve">Anhand von was wird denn die Zeit </w:t>
+      </w:r>
+      <w:r>
+        <w:drawing>
+          <wp:inline distT="0" distB="0" distL="0" distR="0" wp14:anchorId="6623BDCE" wp14:editId="0435820C">
+            <wp:extent cx="1079500" cy="215900"/>
+            <wp:effectExtent l="0" t="0" r="0" b="0"/>
+            <wp:docPr id="1871583922" name="Grafik 1"/>
+            <wp:cNvGraphicFramePr>
+              <a:graphicFrameLocks xmlns:a="http://schemas.openxmlformats.org/drawingml/2006/main" noChangeAspect="1"/>
+            </wp:cNvGraphicFramePr>
+            <a:graphic xmlns:a="http://schemas.openxmlformats.org/drawingml/2006/main">
+              <a:graphicData uri="http://schemas.openxmlformats.org/drawingml/2006/picture">
+                <pic:pic xmlns:pic="http://schemas.openxmlformats.org/drawingml/2006/picture">
+                  <pic:nvPicPr>
+                    <pic:cNvPr id="1871583922" name=""/>
+                    <pic:cNvPicPr/>
+                  </pic:nvPicPr>
+                  <pic:blipFill>
+                    <a:blip r:embed="rId5"/>
+                    <a:stretch>
+                      <a:fillRect/>
+                    </a:stretch>
+                  </pic:blipFill>
+                  <pic:spPr>
+                    <a:xfrm>
+                      <a:off x="0" y="0"/>
+                      <a:ext cx="1079500" cy="215900"/>
+                    </a:xfrm>
+                    <a:prstGeom prst="rect">
+                      <a:avLst/>
+                    </a:prstGeom>
+                  </pic:spPr>
+                </pic:pic>
+              </a:graphicData>
+            </a:graphic>
+          </wp:inline>
+        </w:drawing>
+      </w:r>
+      <w:r>
+        <w:t xml:space="preserve"> zu der der Bus an dem </w:t>
+      </w:r>
+      <w:proofErr w:type="spellStart"/>
+      <w:r>
+        <w:t>Stop</w:t>
+      </w:r>
+      <w:proofErr w:type="spellEnd"/>
+      <w:r>
+        <w:t xml:space="preserve"> hält festgelegt? Einfach auf Basis der Startzeit der Linie und dann entsprechend, wenn der Bus durchfahren würde von Haltestelle zu Haltestelle?</w:t>
+      </w:r>
+    </w:p>
+    <w:p>
+      <w:pPr>
+        <w:pStyle w:val="Listenabsatz"/>
+        <w:numPr>
+          <w:ilvl w:val="0"/>
+          <w:numId w:val="28"/>
+        </w:numPr>
+      </w:pPr>
+      <w:proofErr w:type="spellStart"/>
+      <w:r>
+        <w:t>Bie</w:t>
+      </w:r>
+      <w:proofErr w:type="spellEnd"/>
+      <w:r>
+        <w:t xml:space="preserve"> dieser Stelle bin ich </w:t>
+      </w:r>
+      <w:proofErr w:type="gramStart"/>
+      <w:r>
+        <w:t>mir irgendwie</w:t>
+      </w:r>
+      <w:proofErr w:type="gramEnd"/>
+      <w:r>
+        <w:t xml:space="preserve"> unsicher:</w:t>
+      </w:r>
+      <w:r>
+        <w:rPr>
+          <w:rFonts w:ascii="Helvetica" w:eastAsia="Times New Roman" w:hAnsi="Helvetica" w:cs="Times New Roman"/>
+          <w:color w:val="000000"/>
+          <w:kern w:val="0"/>
+          <w:sz w:val="16"/>
+          <w:szCs w:val="16"/>
+          <w:lang w:eastAsia="de-DE"/>
+          <w14:ligatures w14:val="none"/>
+        </w:rPr>
+        <w:t xml:space="preserve"> </w:t>
+      </w:r>
+      <w:r>
+        <w:t xml:space="preserve">Note </w:t>
+      </w:r>
+      <w:proofErr w:type="spellStart"/>
+      <w:r>
+        <w:t>here</w:t>
+      </w:r>
+      <w:proofErr w:type="spellEnd"/>
+      <w:r>
+        <w:t xml:space="preserve"> </w:t>
+      </w:r>
+      <w:proofErr w:type="spellStart"/>
+      <w:r>
+        <w:t>that</w:t>
+      </w:r>
+      <w:proofErr w:type="spellEnd"/>
+      <w:r>
+        <w:t xml:space="preserve"> </w:t>
+      </w:r>
+      <w:proofErr w:type="spellStart"/>
+      <w:r>
+        <w:t>we</w:t>
+      </w:r>
+      <w:proofErr w:type="spellEnd"/>
+      <w:r>
+        <w:t xml:space="preserve"> </w:t>
+      </w:r>
+      <w:proofErr w:type="spellStart"/>
+      <w:r>
+        <w:t>need</w:t>
+      </w:r>
+      <w:proofErr w:type="spellEnd"/>
+      <w:r>
+        <w:t xml:space="preserve"> at</w:t>
+      </w:r>
+      <w:r>
+        <w:t xml:space="preserve"> </w:t>
+      </w:r>
+      <w:proofErr w:type="spellStart"/>
+      <w:r>
+        <w:t>most</w:t>
+      </w:r>
+      <w:proofErr w:type="spellEnd"/>
+      <w:r>
+        <w:t xml:space="preserve"> |K|= n </w:t>
+      </w:r>
+      <w:proofErr w:type="spellStart"/>
+      <w:r>
+        <w:t>buses</w:t>
+      </w:r>
+      <w:proofErr w:type="spellEnd"/>
+      <w:r>
+        <w:t xml:space="preserve">, </w:t>
+      </w:r>
+      <w:proofErr w:type="spellStart"/>
+      <w:r>
+        <w:t>one</w:t>
+      </w:r>
+      <w:proofErr w:type="spellEnd"/>
+      <w:r>
+        <w:t xml:space="preserve"> </w:t>
+      </w:r>
+      <w:proofErr w:type="spellStart"/>
+      <w:r>
+        <w:t>for</w:t>
+      </w:r>
+      <w:proofErr w:type="spellEnd"/>
+      <w:r>
+        <w:t xml:space="preserve"> </w:t>
+      </w:r>
+      <w:proofErr w:type="spellStart"/>
+      <w:r>
+        <w:t>every</w:t>
+      </w:r>
+      <w:proofErr w:type="spellEnd"/>
+      <w:r>
+        <w:t xml:space="preserve"> </w:t>
+      </w:r>
+      <w:proofErr w:type="spellStart"/>
+      <w:r>
+        <w:t>line</w:t>
+      </w:r>
+      <w:proofErr w:type="spellEnd"/>
+      <w:r>
+        <w:t xml:space="preserve"> </w:t>
+      </w:r>
+      <w:proofErr w:type="spellStart"/>
+      <w:r>
+        <w:t>if</w:t>
+      </w:r>
+      <w:proofErr w:type="spellEnd"/>
+      <w:r>
+        <w:t xml:space="preserve"> </w:t>
+      </w:r>
+      <w:proofErr w:type="spellStart"/>
+      <w:r>
+        <w:t>assume</w:t>
+      </w:r>
+      <w:proofErr w:type="spellEnd"/>
+      <w:r>
+        <w:t xml:space="preserve"> </w:t>
+      </w:r>
+      <w:proofErr w:type="spellStart"/>
+      <w:r>
+        <w:t>that</w:t>
+      </w:r>
+      <w:proofErr w:type="spellEnd"/>
+      <w:r>
+        <w:t xml:space="preserve"> a </w:t>
+      </w:r>
+      <w:proofErr w:type="spellStart"/>
+      <w:r>
+        <w:t>single</w:t>
+      </w:r>
+      <w:proofErr w:type="spellEnd"/>
+      <w:r>
+        <w:t xml:space="preserve"> </w:t>
+      </w:r>
+      <w:proofErr w:type="spellStart"/>
+      <w:r>
+        <w:t>bus</w:t>
+      </w:r>
+      <w:proofErr w:type="spellEnd"/>
+      <w:r>
+        <w:t xml:space="preserve"> </w:t>
+      </w:r>
+      <w:proofErr w:type="spellStart"/>
+      <w:r>
+        <w:t>can</w:t>
+      </w:r>
+      <w:proofErr w:type="spellEnd"/>
+      <w:r>
+        <w:t xml:space="preserve"> </w:t>
+      </w:r>
+      <w:proofErr w:type="spellStart"/>
+      <w:r>
+        <w:t>serve</w:t>
+      </w:r>
+      <w:proofErr w:type="spellEnd"/>
+      <w:r>
+        <w:t xml:space="preserve"> </w:t>
+      </w:r>
+      <w:proofErr w:type="spellStart"/>
+      <w:r>
+        <w:t>the</w:t>
+      </w:r>
+      <w:proofErr w:type="spellEnd"/>
+      <w:r>
+        <w:t xml:space="preserve"> </w:t>
+      </w:r>
+      <w:proofErr w:type="spellStart"/>
+      <w:r>
+        <w:t>demand</w:t>
+      </w:r>
+      <w:proofErr w:type="spellEnd"/>
+      <w:r>
+        <w:t xml:space="preserve"> </w:t>
+      </w:r>
+      <w:proofErr w:type="spellStart"/>
+      <w:r>
+        <w:t>of</w:t>
+      </w:r>
+      <w:proofErr w:type="spellEnd"/>
+      <w:r>
+        <w:t xml:space="preserve"> a </w:t>
+      </w:r>
+      <w:proofErr w:type="spellStart"/>
+      <w:r>
+        <w:t>line</w:t>
+      </w:r>
+      <w:proofErr w:type="spellEnd"/>
+      <w:r>
+        <w:t xml:space="preserve"> </w:t>
+      </w:r>
+      <w:proofErr w:type="spellStart"/>
+      <w:r>
+        <w:t>as</w:t>
+      </w:r>
+      <w:proofErr w:type="spellEnd"/>
+      <w:r>
+        <w:t xml:space="preserve"> </w:t>
+      </w:r>
+      <w:proofErr w:type="spellStart"/>
+      <w:r>
+        <w:t>it</w:t>
+      </w:r>
+      <w:proofErr w:type="spellEnd"/>
+      <w:r>
+        <w:t xml:space="preserve"> </w:t>
+      </w:r>
+      <w:proofErr w:type="spellStart"/>
+      <w:r>
+        <w:t>is</w:t>
+      </w:r>
+      <w:proofErr w:type="spellEnd"/>
+      <w:r>
+        <w:t xml:space="preserve"> </w:t>
+      </w:r>
+      <w:proofErr w:type="spellStart"/>
+      <w:r>
+        <w:t>done</w:t>
+      </w:r>
+      <w:proofErr w:type="spellEnd"/>
+      <w:r>
+        <w:t xml:space="preserve"> in </w:t>
+      </w:r>
+      <w:proofErr w:type="spellStart"/>
+      <w:r>
+        <w:t>practice</w:t>
+      </w:r>
+      <w:proofErr w:type="spellEnd"/>
+      <w:r>
+        <w:t>.</w:t>
+      </w:r>
+    </w:p>
+    <w:p>
+      <w:pPr>
+        <w:pStyle w:val="Listenabsatz"/>
+        <w:numPr>
+          <w:ilvl w:val="0"/>
+          <w:numId w:val="28"/>
+        </w:numPr>
+      </w:pPr>
+      <w:r>
+        <w:t>Nochmal die Frage wie die drei Szenarien je Setting gedacht sind…</w:t>
+      </w:r>
+    </w:p>
+    <w:p>
+      <w:pPr>
+        <w:pStyle w:val="Listenabsatz"/>
+        <w:numPr>
+          <w:ilvl w:val="1"/>
+          <w:numId w:val="28"/>
+        </w:numPr>
+      </w:pPr>
+      <w:r>
+        <w:t xml:space="preserve">Alle </w:t>
+      </w:r>
+      <w:proofErr w:type="spellStart"/>
+      <w:r>
+        <w:t>oturen</w:t>
+      </w:r>
+      <w:proofErr w:type="spellEnd"/>
+      <w:r>
+        <w:t xml:space="preserve">, egal ob </w:t>
+      </w:r>
+      <w:proofErr w:type="spellStart"/>
+      <w:r>
+        <w:t>demand</w:t>
+      </w:r>
+      <w:proofErr w:type="spellEnd"/>
+      <w:r>
+        <w:t xml:space="preserve"> oder nicht</w:t>
+      </w:r>
+    </w:p>
+    <w:p>
+      <w:pPr>
+        <w:pStyle w:val="Listenabsatz"/>
+        <w:numPr>
+          <w:ilvl w:val="1"/>
+          <w:numId w:val="28"/>
+        </w:numPr>
+      </w:pPr>
+      <w:r>
+        <w:t>Die touren auf denen</w:t>
+      </w:r>
+      <w:r>
+        <w:t xml:space="preserve"> </w:t>
+      </w:r>
+      <w:proofErr w:type="spellStart"/>
+      <w:r>
+        <w:t>demand</w:t>
+      </w:r>
+      <w:proofErr w:type="spellEnd"/>
+      <w:r>
+        <w:t xml:space="preserve"> egal wo ist, und dann vollständig</w:t>
+      </w:r>
+    </w:p>
+    <w:p>
+      <w:pPr>
+        <w:pStyle w:val="Listenabsatz"/>
+        <w:numPr>
+          <w:ilvl w:val="1"/>
+          <w:numId w:val="28"/>
+        </w:numPr>
+      </w:pPr>
+      <w:r>
+        <w:t xml:space="preserve">Nur den Demand teil </w:t>
+      </w:r>
+      <w:proofErr w:type="spellStart"/>
+      <w:r>
+        <w:t>eineer</w:t>
+      </w:r>
+      <w:proofErr w:type="spellEnd"/>
+      <w:r>
+        <w:t xml:space="preserve"> Tour</w:t>
+      </w:r>
+    </w:p>
+    <w:p>
+      <w:pPr>
+        <w:pStyle w:val="berschrift1"/>
+      </w:pPr>
+      <w:r>
+        <w:t>Treffen am 22.07.2025</w:t>
+      </w:r>
+    </w:p>
+    <w:p>
+      <w:pPr>
+        <w:pStyle w:val="Listenabsatz"/>
+        <w:numPr>
+          <w:ilvl w:val="0"/>
+          <w:numId w:val="26"/>
+        </w:numPr>
+      </w:pPr>
+      <w:r>
+        <w:t xml:space="preserve">Zitierstil? Ich </w:t>
+      </w:r>
+      <w:proofErr w:type="gramStart"/>
+      <w:r>
+        <w:t>hab</w:t>
+      </w:r>
+      <w:proofErr w:type="gramEnd"/>
+      <w:r>
+        <w:t xml:space="preserve"> die Standardvorlage von unserem Studiengang genommen??</w:t>
+      </w:r>
+    </w:p>
+    <w:p>
+      <w:pPr>
+        <w:pStyle w:val="Listenabsatz"/>
+        <w:numPr>
+          <w:ilvl w:val="1"/>
+          <w:numId w:val="26"/>
+        </w:numPr>
+      </w:pPr>
+      <w:r>
+        <w:t>Das ist so ok</w:t>
+      </w:r>
+    </w:p>
+    <w:p>
+      <w:pPr>
+        <w:pStyle w:val="Listenabsatz"/>
+        <w:numPr>
+          <w:ilvl w:val="0"/>
+          <w:numId w:val="26"/>
+        </w:numPr>
+      </w:pPr>
+      <w:r>
+        <w:t>Nummerierung von Abbildungen? Wenn in Kapitel 2 die erste Kommt, dann entsprechend Kapitel oder lieber durchgehend?</w:t>
+      </w:r>
+    </w:p>
+    <w:p>
+      <w:pPr>
+        <w:pStyle w:val="Listenabsatz"/>
+        <w:numPr>
+          <w:ilvl w:val="1"/>
+          <w:numId w:val="26"/>
+        </w:numPr>
+      </w:pPr>
+      <w:r>
+        <w:t xml:space="preserve">Auch kein </w:t>
+      </w:r>
+      <w:proofErr w:type="spellStart"/>
+      <w:r>
+        <w:t>problem</w:t>
+      </w:r>
+      <w:proofErr w:type="spellEnd"/>
+    </w:p>
+    <w:p>
+      <w:pPr>
+        <w:pStyle w:val="berschrift1"/>
+      </w:pPr>
+      <w:r>
+        <w:t>Treffen am 15.07.2025 (Zoom)</w:t>
+      </w:r>
+    </w:p>
+    <w:p>
+      <w:pPr>
+        <w:pStyle w:val="Listenabsatz"/>
+        <w:numPr>
+          <w:ilvl w:val="0"/>
+          <w:numId w:val="25"/>
+        </w:numPr>
+      </w:pPr>
+      <w:r>
+        <w:t xml:space="preserve">Eher erst </w:t>
+      </w:r>
+      <w:proofErr w:type="spellStart"/>
+      <w:r>
+        <w:t>literatur</w:t>
+      </w:r>
+      <w:proofErr w:type="spellEnd"/>
+      <w:r>
+        <w:t xml:space="preserve"> oder erst </w:t>
+      </w:r>
+      <w:proofErr w:type="spellStart"/>
+      <w:r>
+        <w:t>arbeit</w:t>
+      </w:r>
+      <w:proofErr w:type="spellEnd"/>
+      <w:r>
+        <w:t xml:space="preserve"> aufschreiben und dann quellen suchen?</w:t>
+      </w:r>
+    </w:p>
+    <w:p>
+      <w:pPr>
+        <w:pStyle w:val="Listenabsatz"/>
+        <w:numPr>
+          <w:ilvl w:val="1"/>
+          <w:numId w:val="25"/>
+        </w:numPr>
+      </w:pPr>
+      <w:r>
+        <w:t xml:space="preserve">Erst quellen, </w:t>
+      </w:r>
+      <w:proofErr w:type="spellStart"/>
+      <w:r>
+        <w:t>zitate</w:t>
+      </w:r>
+      <w:proofErr w:type="spellEnd"/>
+      <w:r>
+        <w:t xml:space="preserve"> zu </w:t>
+      </w:r>
+      <w:proofErr w:type="spellStart"/>
+      <w:r>
+        <w:t>bereichen</w:t>
+      </w:r>
+      <w:proofErr w:type="spellEnd"/>
+      <w:r>
+        <w:t xml:space="preserve"> zuordnen</w:t>
+      </w:r>
+    </w:p>
+    <w:p>
+      <w:pPr>
+        <w:pStyle w:val="Listenabsatz"/>
+        <w:numPr>
+          <w:ilvl w:val="0"/>
+          <w:numId w:val="25"/>
+        </w:numPr>
+      </w:pPr>
+      <w:r>
+        <w:t xml:space="preserve">Paper </w:t>
+      </w:r>
+      <w:proofErr w:type="gramStart"/>
+      <w:r>
+        <w:t>beiseite legen</w:t>
+      </w:r>
+      <w:proofErr w:type="gramEnd"/>
+    </w:p>
+    <w:p>
+      <w:pPr>
+        <w:pStyle w:val="Listenabsatz"/>
+        <w:numPr>
+          <w:ilvl w:val="0"/>
+          <w:numId w:val="25"/>
+        </w:numPr>
+      </w:pPr>
+      <w:r>
+        <w:t xml:space="preserve">Ergebnisse </w:t>
+      </w:r>
+      <w:proofErr w:type="spellStart"/>
+      <w:r>
+        <w:t>tobias</w:t>
+      </w:r>
+      <w:proofErr w:type="spellEnd"/>
+      <w:r>
+        <w:t xml:space="preserve"> </w:t>
+      </w:r>
+      <w:proofErr w:type="spellStart"/>
+      <w:r>
+        <w:t>beispieldatensatz</w:t>
+      </w:r>
+      <w:proofErr w:type="spellEnd"/>
+      <w:r>
+        <w:t xml:space="preserve"> (</w:t>
+      </w:r>
+      <w:proofErr w:type="spellStart"/>
+      <w:r>
+        <w:t>speed</w:t>
+      </w:r>
+      <w:proofErr w:type="spellEnd"/>
+      <w:r>
+        <w:t xml:space="preserve"> 3, </w:t>
+      </w:r>
+      <w:proofErr w:type="spellStart"/>
+      <w:r>
+        <w:t>depot</w:t>
+      </w:r>
+      <w:proofErr w:type="spellEnd"/>
+      <w:r>
+        <w:t xml:space="preserve"> bei 28, 28)</w:t>
+      </w:r>
+    </w:p>
+    <w:p>
+      <w:pPr>
+        <w:pStyle w:val="Listenabsatz"/>
+        <w:numPr>
+          <w:ilvl w:val="1"/>
+          <w:numId w:val="25"/>
+        </w:numPr>
+      </w:pPr>
+      <w:r>
+        <w:t>1. Setting</w:t>
+      </w:r>
+    </w:p>
+    <w:p>
+      <w:pPr>
+        <w:pStyle w:val="Listenabsatz"/>
+        <w:numPr>
+          <w:ilvl w:val="2"/>
+          <w:numId w:val="25"/>
+        </w:numPr>
+      </w:pPr>
+      <w:r>
+        <w:t xml:space="preserve">7 alle </w:t>
+      </w:r>
+      <w:proofErr w:type="spellStart"/>
+      <w:r>
+        <w:t>linien</w:t>
+      </w:r>
+      <w:proofErr w:type="spellEnd"/>
+      <w:r>
+        <w:t xml:space="preserve">, keine </w:t>
+      </w:r>
+      <w:proofErr w:type="spellStart"/>
+      <w:r>
+        <w:t>kapa</w:t>
+      </w:r>
+      <w:proofErr w:type="spellEnd"/>
+    </w:p>
+    <w:p>
+      <w:pPr>
+        <w:pStyle w:val="Listenabsatz"/>
+        <w:numPr>
+          <w:ilvl w:val="2"/>
+          <w:numId w:val="25"/>
+        </w:numPr>
+      </w:pPr>
+      <w:r>
+        <w:t xml:space="preserve">6 nur </w:t>
+      </w:r>
+      <w:proofErr w:type="spellStart"/>
+      <w:r>
+        <w:t>demand</w:t>
+      </w:r>
+      <w:proofErr w:type="spellEnd"/>
+      <w:r>
+        <w:t xml:space="preserve">, </w:t>
+      </w:r>
+      <w:r>
+        <w:t xml:space="preserve">dann </w:t>
+      </w:r>
+      <w:r>
+        <w:t xml:space="preserve">alle </w:t>
+      </w:r>
+      <w:proofErr w:type="spellStart"/>
+      <w:r>
+        <w:t>linien</w:t>
+      </w:r>
+      <w:proofErr w:type="spellEnd"/>
+      <w:r>
+        <w:t xml:space="preserve">, keine </w:t>
+      </w:r>
+      <w:proofErr w:type="spellStart"/>
+      <w:r>
+        <w:t>capa</w:t>
+      </w:r>
+      <w:proofErr w:type="spellEnd"/>
+    </w:p>
+    <w:p>
+      <w:pPr>
+        <w:pStyle w:val="Listenabsatz"/>
+        <w:numPr>
+          <w:ilvl w:val="2"/>
+          <w:numId w:val="25"/>
+        </w:numPr>
+      </w:pPr>
+      <w:r>
+        <w:t xml:space="preserve">5 nur </w:t>
+      </w:r>
+      <w:proofErr w:type="spellStart"/>
+      <w:r>
+        <w:t>demand</w:t>
+      </w:r>
+      <w:proofErr w:type="spellEnd"/>
+      <w:r>
+        <w:t xml:space="preserve">, </w:t>
+      </w:r>
+      <w:r>
+        <w:t xml:space="preserve">nicht alle </w:t>
+      </w:r>
+      <w:proofErr w:type="spellStart"/>
+      <w:r>
+        <w:t>linien</w:t>
+      </w:r>
+      <w:proofErr w:type="spellEnd"/>
+      <w:r>
+        <w:t xml:space="preserve">, </w:t>
+      </w:r>
+      <w:r>
+        <w:t xml:space="preserve">keine </w:t>
+      </w:r>
+      <w:proofErr w:type="spellStart"/>
+      <w:r>
+        <w:t>capa</w:t>
+      </w:r>
+      <w:proofErr w:type="spellEnd"/>
+    </w:p>
+    <w:p>
+      <w:pPr>
+        <w:pStyle w:val="Listenabsatz"/>
+        <w:numPr>
+          <w:ilvl w:val="1"/>
+          <w:numId w:val="25"/>
+        </w:numPr>
+      </w:pPr>
+      <w:r>
+        <w:t xml:space="preserve">7,6,5 Alle </w:t>
+      </w:r>
+      <w:proofErr w:type="spellStart"/>
+      <w:r>
+        <w:t>linen</w:t>
+      </w:r>
+      <w:proofErr w:type="spellEnd"/>
+      <w:r>
+        <w:t xml:space="preserve">, nur </w:t>
+      </w:r>
+      <w:proofErr w:type="spellStart"/>
+      <w:r>
+        <w:t>demand</w:t>
+      </w:r>
+      <w:proofErr w:type="spellEnd"/>
+      <w:r>
+        <w:t xml:space="preserve">, </w:t>
+      </w:r>
+      <w:proofErr w:type="spellStart"/>
+      <w:r>
+        <w:t>capa</w:t>
+      </w:r>
+      <w:proofErr w:type="spellEnd"/>
+    </w:p>
+    <w:p>
+      <w:pPr>
+        <w:pStyle w:val="Listenabsatz"/>
+        <w:numPr>
+          <w:ilvl w:val="1"/>
+          <w:numId w:val="25"/>
+        </w:numPr>
+      </w:pPr>
+      <w:r>
+        <w:t>Schichten</w:t>
+      </w:r>
+    </w:p>
+    <w:p>
+      <w:pPr>
+        <w:pStyle w:val="Listenabsatz"/>
+        <w:numPr>
+          <w:ilvl w:val="2"/>
+          <w:numId w:val="25"/>
+        </w:numPr>
+      </w:pPr>
+      <w:r>
+        <w:t>9,6,6</w:t>
+      </w:r>
+    </w:p>
+    <w:p>
+      <w:pPr>
+        <w:pStyle w:val="berschrift1"/>
+      </w:pPr>
+      <w:r>
+        <w:t>Treffen am 08.07.2025 (Zoom)</w:t>
+      </w:r>
+    </w:p>
+    <w:p>
+      <w:pPr>
+        <w:pStyle w:val="Listenabsatz"/>
+        <w:numPr>
+          <w:ilvl w:val="0"/>
+          <w:numId w:val="24"/>
+        </w:numPr>
+      </w:pPr>
+      <w:r>
+        <w:t>Ergebnisse Setting 3</w:t>
+      </w:r>
+    </w:p>
+    <w:p>
+      <w:pPr>
+        <w:pStyle w:val="Listenabsatz"/>
+        <w:numPr>
+          <w:ilvl w:val="1"/>
+          <w:numId w:val="24"/>
+        </w:numPr>
+      </w:pPr>
+      <w:r>
+        <w:lastRenderedPageBreak/>
+        <w:t xml:space="preserve">Ich bekomme </w:t>
+      </w:r>
+      <w:proofErr w:type="spellStart"/>
+      <w:r>
+        <w:t>Infeasibility</w:t>
+      </w:r>
+      <w:proofErr w:type="spellEnd"/>
+      <w:r>
+        <w:t>, wenn ich die erste Pause versuche zu nehmen, aber eine optimale Lösung, wenn ich das zweite Zeitfenster nehme</w:t>
+      </w:r>
+    </w:p>
+    <w:p>
+      <w:pPr>
+        <w:pStyle w:val="Listenabsatz"/>
+        <w:numPr>
+          <w:ilvl w:val="0"/>
+          <w:numId w:val="24"/>
+        </w:numPr>
+      </w:pPr>
+      <w:r>
+        <w:t>Kann es sein, dass im Paper unter 4.4 in (iv) einen Schreibfehler ist und in der letzten Bedingung der Index eigentlich l‘ sein müsste?</w:t>
+      </w:r>
+    </w:p>
+    <w:p>
+      <w:pPr>
+        <w:pStyle w:val="Listenabsatz"/>
+        <w:numPr>
+          <w:ilvl w:val="0"/>
+          <w:numId w:val="24"/>
+        </w:numPr>
+      </w:pPr>
+      <w:r>
+        <w:t>Grundsätzlicher Roter Faden der Arbeit</w:t>
+      </w:r>
+    </w:p>
+    <w:p>
+      <w:pPr>
+        <w:pStyle w:val="Listenabsatz"/>
+        <w:numPr>
+          <w:ilvl w:val="1"/>
+          <w:numId w:val="24"/>
+        </w:numPr>
+      </w:pPr>
+    </w:p>
+    <w:p>
+      <w:pPr>
+        <w:pStyle w:val="berschrift1"/>
+      </w:pPr>
+      <w:r>
+        <w:t xml:space="preserve">Treffen am </w:t>
+      </w:r>
+      <w:r>
+        <w:t>24.06.2025 (Zoom)</w:t>
+      </w:r>
+    </w:p>
+    <w:p>
+      <w:pPr>
+        <w:pStyle w:val="Listenabsatz"/>
+        <w:numPr>
+          <w:ilvl w:val="0"/>
+          <w:numId w:val="23"/>
+        </w:numPr>
+      </w:pPr>
+      <w:r>
+        <w:t>Ergebnisse Setting 1.2</w:t>
+      </w:r>
+    </w:p>
+    <w:p>
+      <w:pPr>
+        <w:pStyle w:val="Listenabsatz"/>
+        <w:numPr>
+          <w:ilvl w:val="1"/>
+          <w:numId w:val="23"/>
+        </w:numPr>
+      </w:pPr>
+      <w:r>
+        <w:t>Passt</w:t>
+      </w:r>
+    </w:p>
+    <w:p>
+      <w:pPr>
+        <w:pStyle w:val="Listenabsatz"/>
+        <w:numPr>
+          <w:ilvl w:val="0"/>
+          <w:numId w:val="23"/>
+        </w:numPr>
+      </w:pPr>
+      <w:r>
+        <w:t xml:space="preserve">Setting 2: Ich würde Nebenbedingung 9 durch eine andere Art Â aufzustellen unnötig machen. </w:t>
+      </w:r>
+    </w:p>
+    <w:p>
+      <w:pPr>
+        <w:pStyle w:val="Listenabsatz"/>
+      </w:pPr>
+    </w:p>
+    <w:p>
+      <w:pPr>
+        <w:pStyle w:val="Listenabsatz"/>
+      </w:pPr>
+      <w:r>
+        <w:t>AAAABER ich habe es trotzdem erstmal so wie es in euerem Paper stehet implementiert.</w:t>
+      </w:r>
+    </w:p>
+    <w:p>
+      <w:pPr>
+        <w:pStyle w:val="Listenabsatz"/>
+      </w:pPr>
+    </w:p>
+    <w:p>
+      <w:pPr>
+        <w:pStyle w:val="Listenabsatz"/>
+      </w:pPr>
+      <w:r>
+        <w:t>Ich würde die Bedingung aufstellen, dass ein Linienwechsel nur von einem „</w:t>
+      </w:r>
+      <w:proofErr w:type="spellStart"/>
+      <w:r>
+        <w:t>destination_stop</w:t>
+      </w:r>
+      <w:proofErr w:type="spellEnd"/>
+      <w:r>
+        <w:t>“ aus erfolgen darf.</w:t>
+      </w:r>
+      <w:r>
+        <w:br/>
+      </w:r>
+      <w:r>
+        <w:drawing>
+          <wp:inline distT="0" distB="0" distL="0" distR="0" wp14:anchorId="0800FC81" wp14:editId="6FFEC200">
+            <wp:extent cx="4705598" cy="2226459"/>
+            <wp:effectExtent l="0" t="0" r="0" b="0"/>
+            <wp:docPr id="1938506077" name="Grafik 1" descr="Ein Bild, das Text, Screenshot, Software, Schrift enthält.&#10;&#10;KI-generierte Inhalte können fehlerhaft sein."/>
+            <wp:cNvGraphicFramePr>
+              <a:graphicFrameLocks xmlns:a="http://schemas.openxmlformats.org/drawingml/2006/main" noChangeAspect="1"/>
+            </wp:cNvGraphicFramePr>
+            <a:graphic xmlns:a="http://schemas.openxmlformats.org/drawingml/2006/main">
+              <a:graphicData uri="http://schemas.openxmlformats.org/drawingml/2006/picture">
+                <pic:pic xmlns:pic="http://schemas.openxmlformats.org/drawingml/2006/picture">
+                  <pic:nvPicPr>
+                    <pic:cNvPr id="1938506077" name="Grafik 1" descr="Ein Bild, das Text, Screenshot, Software, Schrift enthält.&#10;&#10;KI-generierte Inhalte können fehlerhaft sein."/>
+                    <pic:cNvPicPr/>
+                  </pic:nvPicPr>
+                  <pic:blipFill>
+                    <a:blip r:embed="rId6"/>
+                    <a:stretch>
+                      <a:fillRect/>
+                    </a:stretch>
+                  </pic:blipFill>
+                  <pic:spPr>
+                    <a:xfrm>
+                      <a:off x="0" y="0"/>
+                      <a:ext cx="4740538" cy="2242991"/>
+                    </a:xfrm>
+                    <a:prstGeom prst="rect">
+                      <a:avLst/>
+                    </a:prstGeom>
+                  </pic:spPr>
+                </pic:pic>
+              </a:graphicData>
+            </a:graphic>
+          </wp:inline>
+        </w:drawing>
+      </w:r>
+    </w:p>
+    <w:p>
+      <w:pPr>
+        <w:pStyle w:val="Listenabsatz"/>
+      </w:pPr>
+    </w:p>
+    <w:p>
+      <w:pPr>
+        <w:pStyle w:val="Listenabsatz"/>
+        <w:numPr>
+          <w:ilvl w:val="0"/>
+          <w:numId w:val="23"/>
+        </w:numPr>
+      </w:pPr>
+      <w:r>
+        <w:t>Kannst du mir nochmal die Zeitreisen erklären?</w:t>
+      </w:r>
+    </w:p>
+    <w:p>
+      <w:pPr>
+        <w:pStyle w:val="Listenabsatz"/>
+        <w:numPr>
+          <w:ilvl w:val="1"/>
+          <w:numId w:val="23"/>
+        </w:numPr>
+      </w:pPr>
+      <w:r>
+        <w:t xml:space="preserve">Sortieren, usw. siehe </w:t>
+      </w:r>
+      <w:proofErr w:type="spellStart"/>
+      <w:r>
+        <w:t>notiz</w:t>
+      </w:r>
+      <w:proofErr w:type="spellEnd"/>
+      <w:r>
+        <w:t xml:space="preserve"> im kleinen Buch</w:t>
+      </w:r>
+    </w:p>
+    <w:p>
+      <w:pPr>
+        <w:pStyle w:val="Listenabsatz"/>
+        <w:numPr>
+          <w:ilvl w:val="0"/>
+          <w:numId w:val="23"/>
+        </w:numPr>
+      </w:pPr>
+      <w:r>
+        <w:t xml:space="preserve">Bei der Erstellung der Kapazitätsrestriktion, bin ich mir unsicher, ob ich die richtigen Sets verwende, weil ich mich frage, ob ich auch für die Knoten die Kapazitätsrestriktion prüfen muss, die nicht explizit durch einen </w:t>
+      </w:r>
+      <w:proofErr w:type="spellStart"/>
+      <w:r>
+        <w:t>customer_trip</w:t>
+      </w:r>
+      <w:proofErr w:type="spellEnd"/>
+      <w:r>
+        <w:t xml:space="preserve"> im </w:t>
+      </w:r>
+      <w:proofErr w:type="spellStart"/>
+      <w:r>
+        <w:t>demand-dataframe</w:t>
+      </w:r>
+      <w:proofErr w:type="spellEnd"/>
+      <w:r>
+        <w:t xml:space="preserve"> auftauchen, wie zum Beispiel (1,2,2)</w:t>
+      </w:r>
+    </w:p>
+    <w:p>
+      <w:pPr>
+        <w:pStyle w:val="Listenabsatz"/>
+        <w:numPr>
+          <w:ilvl w:val="1"/>
+          <w:numId w:val="23"/>
+        </w:numPr>
+      </w:pPr>
+      <w:r>
+        <w:t xml:space="preserve">Ne mein </w:t>
+      </w:r>
+      <w:proofErr w:type="spellStart"/>
+      <w:r>
+        <w:t>gedanke</w:t>
+      </w:r>
+      <w:proofErr w:type="spellEnd"/>
+      <w:r>
+        <w:t xml:space="preserve"> ist ungefähr richtig, dass für jeden Knoten (aber eigentlich Verbindung) geprüft wird, ob die Restriktion erfüllt ist.</w:t>
+      </w:r>
+    </w:p>
+    <w:p>
+      <w:pPr>
+        <w:pStyle w:val="Listenabsatz"/>
+        <w:numPr>
+          <w:ilvl w:val="0"/>
+          <w:numId w:val="23"/>
+        </w:numPr>
+      </w:pPr>
+      <w:r>
+        <w:t>Wie berechne ich die Zeit, für die Verbindungen, wenn ich zurückfahre, oder brauche ich für die „</w:t>
+      </w:r>
+      <w:proofErr w:type="spellStart"/>
+      <w:r>
+        <w:t>backwards</w:t>
+      </w:r>
+      <w:proofErr w:type="spellEnd"/>
+      <w:r>
+        <w:t>-Verbindungen“ gar keine Zeit zu hinterlegen?</w:t>
+      </w:r>
+    </w:p>
+    <w:p>
+      <w:pPr>
+        <w:pStyle w:val="Listenabsatz"/>
+        <w:ind w:left="1416"/>
+      </w:pPr>
+      <w:r>
+        <w:sym w:font="Wingdings" w:char="F0E0"/>
+      </w:r>
+      <w:r>
+        <w:t xml:space="preserve"> Ist kaut Modellformulierung </w:t>
+      </w:r>
+      <w:proofErr w:type="gramStart"/>
+      <w:r>
+        <w:t>ja auf</w:t>
+      </w:r>
+      <w:proofErr w:type="gramEnd"/>
+      <w:r>
+        <w:t xml:space="preserve"> jeden Fall nicht notwendig in der Formulierung für das Set Â…da wird ja keine Zeit-Bedingung geprüft.</w:t>
+      </w:r>
+    </w:p>
+    <w:p>
+      <w:pPr>
+        <w:pStyle w:val="Listenabsatz"/>
+        <w:ind w:left="1416"/>
+      </w:pPr>
+      <w:r>
+        <w:tab/>
+        <w:t>Ist nicht notwendig</w:t>
+      </w:r>
+    </w:p>
+    <w:p>
+      <w:pPr>
+        <w:pStyle w:val="Listenabsatz"/>
+        <w:numPr>
+          <w:ilvl w:val="0"/>
+          <w:numId w:val="23"/>
+        </w:numPr>
+      </w:pPr>
+      <w:r>
+        <w:t>Setting 3:</w:t>
+      </w:r>
+    </w:p>
+    <w:p>
+      <w:pPr>
+        <w:pStyle w:val="Listenabsatz"/>
+        <w:numPr>
+          <w:ilvl w:val="1"/>
+          <w:numId w:val="23"/>
+        </w:numPr>
+      </w:pPr>
+      <w:r>
+        <w:t xml:space="preserve">Ihr sagt ja, dass ihr die ganzen Einschränkungen im </w:t>
+      </w:r>
+      <w:proofErr w:type="spellStart"/>
+      <w:r>
+        <w:t>Pre</w:t>
+      </w:r>
+      <w:proofErr w:type="spellEnd"/>
+      <w:r>
+        <w:t xml:space="preserve">-Processing machen wollt. Wie soll das gehen, denn die Zusammenführung von Verbindungen und Bussen geschieht </w:t>
+      </w:r>
+      <w:r>
+        <w:lastRenderedPageBreak/>
+        <w:t xml:space="preserve">doch erst mit </w:t>
+      </w:r>
+      <w:proofErr w:type="gramStart"/>
+      <w:r>
+        <w:t>dem erstellen</w:t>
+      </w:r>
+      <w:proofErr w:type="gramEnd"/>
+      <w:r>
+        <w:t xml:space="preserve"> der variablen oder nicht? Oder erstellt ihr die Verbindungen in Set Â auch schon Bus-spezifisch?</w:t>
+      </w:r>
+    </w:p>
+    <w:p>
+      <w:pPr>
+        <w:pStyle w:val="Listenabsatz"/>
+        <w:numPr>
+          <w:ilvl w:val="2"/>
+          <w:numId w:val="23"/>
+        </w:numPr>
+      </w:pPr>
+      <w:r>
+        <w:t>Kann ich ruhig über die Fixierung machen</w:t>
+      </w:r>
+    </w:p>
+    <w:p>
+      <w:pPr>
+        <w:pStyle w:val="berschrift1"/>
+      </w:pPr>
+      <w:r>
+        <w:t>Treffen am 17.06.25 (Zoom)</w:t>
+      </w:r>
+    </w:p>
+    <w:p>
+      <w:pPr>
+        <w:pStyle w:val="Listenabsatz"/>
+        <w:numPr>
+          <w:ilvl w:val="0"/>
+          <w:numId w:val="22"/>
+        </w:numPr>
+      </w:pPr>
+      <w:r>
+        <w:t xml:space="preserve">Nochmal </w:t>
+      </w:r>
+      <w:proofErr w:type="gramStart"/>
+      <w:r>
+        <w:t>ganz grundsätzlich</w:t>
+      </w:r>
+      <w:proofErr w:type="gramEnd"/>
+      <w:r>
+        <w:t xml:space="preserve">: Wenn von </w:t>
+      </w:r>
+      <w:proofErr w:type="spellStart"/>
+      <w:r>
+        <w:t>Stop</w:t>
+      </w:r>
+      <w:proofErr w:type="spellEnd"/>
+      <w:r>
+        <w:t xml:space="preserve"> 2 zu 4 gefahren werden muss, dann benutzt ihr die euklidische Distanz und nicht die Summe der Einzeldistanzen? Da frage ich mich, ob das nicht zu sehr abstrahiert ist und man eine genauere Fallunterscheidung machen müsste, denn 4 zusammenhängende </w:t>
+      </w:r>
+      <w:proofErr w:type="spellStart"/>
+      <w:r>
+        <w:t>Stop</w:t>
+      </w:r>
+      <w:proofErr w:type="spellEnd"/>
+      <w:r>
+        <w:t xml:space="preserve"> liegen ja höchst wahrscheinlich auf der </w:t>
+      </w:r>
+      <w:proofErr w:type="gramStart"/>
+      <w:r>
+        <w:t>Nähe</w:t>
+      </w:r>
+      <w:proofErr w:type="gramEnd"/>
+      <w:r>
+        <w:t xml:space="preserve"> oder?</w:t>
+      </w:r>
+    </w:p>
+    <w:p>
+      <w:pPr>
+        <w:pStyle w:val="Listenabsatz"/>
+        <w:numPr>
+          <w:ilvl w:val="1"/>
+          <w:numId w:val="22"/>
+        </w:numPr>
+      </w:pPr>
+      <w:r>
+        <w:t>Nochmal checken, da innerhalb</w:t>
+      </w:r>
+    </w:p>
+    <w:p>
+      <w:pPr>
+        <w:pStyle w:val="Listenabsatz"/>
+        <w:numPr>
+          <w:ilvl w:val="0"/>
+          <w:numId w:val="22"/>
+        </w:numPr>
+      </w:pPr>
+      <w:r>
+        <w:t xml:space="preserve">Wie ist </w:t>
+      </w:r>
+      <w:proofErr w:type="spellStart"/>
+      <w:r>
+        <w:t>figure</w:t>
+      </w:r>
+      <w:proofErr w:type="spellEnd"/>
+      <w:r>
+        <w:t xml:space="preserve"> 5 in eurem Paper gemeint?</w:t>
+      </w:r>
+    </w:p>
+    <w:p>
+      <w:pPr>
+        <w:pStyle w:val="Listenabsatz"/>
+        <w:numPr>
+          <w:ilvl w:val="1"/>
+          <w:numId w:val="22"/>
+        </w:numPr>
+      </w:pPr>
+      <w:r>
+        <w:t>Arnes Part, für mich nicht relevant</w:t>
+      </w:r>
+    </w:p>
+    <w:p>
+      <w:pPr>
+        <w:pStyle w:val="Listenabsatz"/>
+        <w:numPr>
+          <w:ilvl w:val="0"/>
+          <w:numId w:val="22"/>
+        </w:numPr>
+      </w:pPr>
+      <w:r>
+        <w:t xml:space="preserve">Ist die Formulierung in der Definition von Â korrekt mit es existiert ein k&gt;j: d… am </w:t>
+      </w:r>
+      <w:proofErr w:type="spellStart"/>
+      <w:r>
+        <w:t>ende</w:t>
+      </w:r>
+      <w:proofErr w:type="spellEnd"/>
+      <w:r>
+        <w:t>?</w:t>
+      </w:r>
+    </w:p>
+    <w:p>
+      <w:pPr>
+        <w:pStyle w:val="Listenabsatz"/>
+        <w:numPr>
+          <w:ilvl w:val="1"/>
+          <w:numId w:val="22"/>
+        </w:numPr>
+      </w:pPr>
+      <w:r>
+        <w:t>Scheint nicht so zu sein, Tobias klärt das mit Arne</w:t>
+      </w:r>
+    </w:p>
+    <w:p>
+      <w:pPr>
+        <w:pStyle w:val="Listenabsatz"/>
+        <w:numPr>
+          <w:ilvl w:val="0"/>
+          <w:numId w:val="22"/>
+        </w:numPr>
+      </w:pPr>
+      <w:r>
+        <w:t xml:space="preserve">Fehlen in der Beschreibung von A(quer) aus Setting 1.2 und Â aus Setting 2 nicht noch die Connections zwischen </w:t>
+      </w:r>
+      <w:proofErr w:type="spellStart"/>
+      <w:r>
+        <w:t>origin</w:t>
+      </w:r>
+      <w:proofErr w:type="spellEnd"/>
+      <w:r>
+        <w:t xml:space="preserve"> und </w:t>
+      </w:r>
+      <w:proofErr w:type="spellStart"/>
+      <w:r>
+        <w:t>destination</w:t>
+      </w:r>
+      <w:proofErr w:type="spellEnd"/>
+      <w:r>
+        <w:t xml:space="preserve"> eines jeden Customer </w:t>
+      </w:r>
+      <w:proofErr w:type="spellStart"/>
+      <w:r>
+        <w:t>trips</w:t>
+      </w:r>
+      <w:proofErr w:type="spellEnd"/>
+      <w:r>
+        <w:t xml:space="preserve">? Also ähnlich wie bei Setting 1.1 wo halt die </w:t>
+      </w:r>
+      <w:proofErr w:type="spellStart"/>
+      <w:r>
+        <w:t>verbindungen</w:t>
+      </w:r>
+      <w:proofErr w:type="spellEnd"/>
+      <w:r>
+        <w:t xml:space="preserve"> zwischen dem Start und dem Ende einer Line mit in Set A aufgenommen wurden?</w:t>
+      </w:r>
+    </w:p>
+    <w:p>
+      <w:pPr>
+        <w:pStyle w:val="Listenabsatz"/>
+        <w:numPr>
+          <w:ilvl w:val="1"/>
+          <w:numId w:val="22"/>
+        </w:numPr>
+      </w:pPr>
+      <w:r>
+        <w:t>Scheint so zu sein, Tobias klärt das mit Arne</w:t>
+      </w:r>
+    </w:p>
+    <w:p>
+      <w:pPr>
+        <w:pStyle w:val="Listenabsatz"/>
+        <w:numPr>
+          <w:ilvl w:val="0"/>
+          <w:numId w:val="22"/>
+        </w:numPr>
+      </w:pPr>
+      <w:r>
+        <w:t xml:space="preserve">Wie soll der Fall von NB 9 denn überhaupt zustande kommen? </w:t>
+      </w:r>
+    </w:p>
+    <w:p>
+      <w:pPr>
+        <w:pStyle w:val="Listenabsatz"/>
+        <w:numPr>
+          <w:ilvl w:val="1"/>
+          <w:numId w:val="22"/>
+        </w:numPr>
+      </w:pPr>
+      <w:r>
+        <w:t>Immer – nochmal checken</w:t>
+      </w:r>
     </w:p>
     <w:p>
       <w:pPr>
@@ -49,7 +1435,7 @@
                     <pic:cNvPicPr/>
                   </pic:nvPicPr>
                   <pic:blipFill>
-                    <a:blip r:embed="rId5"/>
+                    <a:blip r:embed="rId7"/>
                     <a:stretch>
                       <a:fillRect/>
                     </a:stretch>
@@ -154,6 +1540,7 @@
         <w:rPr>
           <w:noProof/>
         </w:rPr>
+        <w:lastRenderedPageBreak/>
         <mc:AlternateContent>
           <mc:Choice Requires="wps">
             <w:drawing>
@@ -219,7 +1606,7 @@
           </mc:Choice>
           <mc:Fallback>
             <w:pict>
-              <v:rect w14:anchorId="4FDD7AF7" id="Rechteck 1" o:spid="_x0000_s1026" style="position:absolute;margin-left:241.45pt;margin-top:64.55pt;width:143.1pt;height:22.85pt;z-index:251659264;visibility:visible;mso-wrap-style:square;mso-wrap-distance-left:9pt;mso-wrap-distance-top:0;mso-wrap-distance-right:9pt;mso-wrap-distance-bottom:0;mso-position-horizontal:absolute;mso-position-horizontal-relative:text;mso-position-vertical:absolute;mso-position-vertical-relative:text;v-text-anchor:middle" o:gfxdata="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" filled="f" strokecolor="red" strokeweight="5.5pt"/>
+              <v:rect w14:anchorId="35802FAE" id="Rechteck 1" o:spid="_x0000_s1026" style="position:absolute;margin-left:241.45pt;margin-top:64.55pt;width:143.1pt;height:22.85pt;z-index:251659264;visibility:visible;mso-wrap-style:square;mso-wrap-distance-left:9pt;mso-wrap-distance-top:0;mso-wrap-distance-right:9pt;mso-wrap-distance-bottom:0;mso-position-horizontal:absolute;mso-position-horizontal-relative:text;mso-position-vertical:absolute;mso-position-vertical-relative:text;v-text-anchor:middle" o:gfxdata="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" filled="f" strokecolor="red" strokeweight="5.5pt"/>
             </w:pict>
           </mc:Fallback>
         </mc:AlternateContent>
@@ -241,7 +1628,7 @@
                     <pic:cNvPicPr/>
                   </pic:nvPicPr>
                   <pic:blipFill>
-                    <a:blip r:embed="rId6"/>
+                    <a:blip r:embed="rId8"/>
                     <a:stretch>
                       <a:fillRect/>
                     </a:stretch>
@@ -271,15 +1658,16 @@
         </w:numPr>
       </w:pPr>
       <w:r>
-        <w:t xml:space="preserve">Hier frage ich mich, </w:t>
-      </w:r>
-      <w:proofErr w:type="spellStart"/>
-      <w:r>
-        <w:t>obda</w:t>
-      </w:r>
-      <w:proofErr w:type="spellEnd"/>
-      <w:r>
-        <w:t xml:space="preserve"> ein Fehler ist und es nicht bei dem zweiten dann l_2‘ sein müsste?</w:t>
+        <w:t>Hier frage ich mich, ob</w:t>
+      </w:r>
+      <w:r>
+        <w:t xml:space="preserve"> </w:t>
+      </w:r>
+      <w:r>
+        <w:t>da ein Fehler ist und es nicht bei dem zweiten dann l_2‘ sein müsste?</w:t>
+      </w:r>
+      <w:r>
+        <w:t xml:space="preserve"> - ja</w:t>
       </w:r>
     </w:p>
     <w:p>
@@ -324,6 +1712,9 @@
       <w:proofErr w:type="spellEnd"/>
       <w:r>
         <w:t xml:space="preserve"> A mit aufgenommen werden sollen?</w:t>
+      </w:r>
+      <w:r>
+        <w:t xml:space="preserve"> – nicht mehr relevant, da andere Version vom Paper verwendet wird</w:t>
       </w:r>
     </w:p>
     <w:p>
@@ -383,7 +1774,7 @@
                     <pic:cNvPicPr/>
                   </pic:nvPicPr>
                   <pic:blipFill>
-                    <a:blip r:embed="rId7"/>
+                    <a:blip r:embed="rId9"/>
                     <a:stretch>
                       <a:fillRect/>
                     </a:stretch>
@@ -499,6 +1890,18 @@
       <w:pPr>
         <w:pStyle w:val="Listenabsatz"/>
         <w:numPr>
+          <w:ilvl w:val="1"/>
+          <w:numId w:val="20"/>
+        </w:numPr>
+      </w:pPr>
+      <w:r>
+        <w:t>doch</w:t>
+      </w:r>
+    </w:p>
+    <w:p>
+      <w:pPr>
+        <w:pStyle w:val="Listenabsatz"/>
+        <w:numPr>
           <w:ilvl w:val="0"/>
           <w:numId w:val="20"/>
         </w:numPr>
@@ -572,6 +1975,17 @@
       <w:r>
         <w:sym w:font="Wingdings" w:char="F0E0"/>
       </w:r>
+      <w:r>
+        <w:t xml:space="preserve"> </w:t>
+      </w:r>
+      <w:proofErr w:type="spellStart"/>
+      <w:r>
+        <w:t>nein</w:t>
+      </w:r>
+      <w:proofErr w:type="spellEnd"/>
+      <w:r>
+        <w:t xml:space="preserve"> eher strukturelle Probleme</w:t>
+      </w:r>
     </w:p>
     <w:p>
       <w:pPr>
@@ -582,14 +1996,11 @@
         </w:numPr>
       </w:pPr>
       <w:r>
-        <w:lastRenderedPageBreak/>
         <w:t xml:space="preserve">Weitere </w:t>
       </w:r>
-      <w:proofErr w:type="spellStart"/>
-      <w:r>
-        <w:t>frage</w:t>
-      </w:r>
-      <w:proofErr w:type="spellEnd"/>
+      <w:r>
+        <w:t>Fragen</w:t>
+      </w:r>
       <w:r>
         <w:t xml:space="preserve">, die noch keiner gemacht hat: was </w:t>
       </w:r>
@@ -749,6 +2160,7 @@
         </w:numPr>
       </w:pPr>
       <w:r>
+        <w:lastRenderedPageBreak/>
         <w:t xml:space="preserve">Grundsätzlich fehlen mir im Datensatz </w:t>
       </w:r>
     </w:p>
@@ -1205,7 +2617,6 @@
         </w:numPr>
       </w:pPr>
       <w:r>
-        <w:lastRenderedPageBreak/>
         <w:t>Ja, aber der reale Datensatz ist sehr komplex, da Pläne als PDF vorliegen (Tobias schickt nach dem Meeting)</w:t>
       </w:r>
     </w:p>
@@ -1411,6 +2822,7 @@
         </w:numPr>
       </w:pPr>
       <w:r>
+        <w:lastRenderedPageBreak/>
         <w:t xml:space="preserve">Tipps: </w:t>
       </w:r>
     </w:p>
@@ -1822,7 +3234,6 @@
         </w:numPr>
       </w:pPr>
       <w:r>
-        <w:lastRenderedPageBreak/>
         <w:t>Modularer Aufbau der Implementierung (z. B. Datenhandling, Solver, Post-Processing).</w:t>
       </w:r>
     </w:p>
@@ -2048,6 +3459,7 @@
         </w:numPr>
       </w:pPr>
       <w:r>
+        <w:lastRenderedPageBreak/>
         <w:t>Praxisrelevanz der Optimierungsergebnisse und potenzielle Umsetzungsstrategien.</w:t>
       </w:r>
     </w:p>
@@ -2438,7 +3850,6 @@
         </w:numPr>
       </w:pPr>
       <w:r>
-        <w:lastRenderedPageBreak/>
         <w:t>Wie muss ich mir die Organisation vorstellen?</w:t>
       </w:r>
     </w:p>
@@ -2978,6 +4389,95 @@
     </w:lvl>
   </w:abstractNum>
   <w:abstractNum w:abstractNumId="2" w15:restartNumberingAfterBreak="0">
+    <w:nsid w:val="1B891749"/>
+    <w:multiLevelType w:val="hybridMultilevel"/>
+    <w:tmpl w:val="7A00D5E2"/>
+    <w:lvl w:ilvl="0" w:tplc="0407000F">
+      <w:start w:val="1"/>
+      <w:numFmt w:val="decimal"/>
+      <w:lvlText w:val="%1."/>
+      <w:lvlJc w:val="left"/>
+      <w:pPr>
+        <w:ind w:left="720" w:hanging="360"/>
+      </w:pPr>
+      <w:rPr>
+        <w:rFonts w:hint="default"/>
+      </w:rPr>
+    </w:lvl>
+    <w:lvl w:ilvl="1" w:tplc="04070019">
+      <w:start w:val="1"/>
+      <w:numFmt w:val="lowerLetter"/>
+      <w:lvlText w:val="%2."/>
+      <w:lvlJc w:val="left"/>
+      <w:pPr>
+        <w:ind w:left="1440" w:hanging="360"/>
+      </w:pPr>
+    </w:lvl>
+    <w:lvl w:ilvl="2" w:tplc="0407001B" w:tentative="1">
+      <w:start w:val="1"/>
+      <w:numFmt w:val="lowerRoman"/>
+      <w:lvlText w:val="%3."/>
+      <w:lvlJc w:val="right"/>
+      <w:pPr>
+        <w:ind w:left="2160" w:hanging="180"/>
+      </w:pPr>
+    </w:lvl>
+    <w:lvl w:ilvl="3" w:tplc="0407000F" w:tentative="1">
+      <w:start w:val="1"/>
+      <w:numFmt w:val="decimal"/>
+      <w:lvlText w:val="%4."/>
+      <w:lvlJc w:val="left"/>
+      <w:pPr>
+        <w:ind w:left="2880" w:hanging="360"/>
+      </w:pPr>
+    </w:lvl>
+    <w:lvl w:ilvl="4" w:tplc="04070019" w:tentative="1">
+      <w:start w:val="1"/>
+      <w:numFmt w:val="lowerLetter"/>
+      <w:lvlText w:val="%5."/>
+      <w:lvlJc w:val="left"/>
+      <w:pPr>
+        <w:ind w:left="3600" w:hanging="360"/>
+      </w:pPr>
+    </w:lvl>
+    <w:lvl w:ilvl="5" w:tplc="0407001B" w:tentative="1">
+      <w:start w:val="1"/>
+      <w:numFmt w:val="lowerRoman"/>
+      <w:lvlText w:val="%6."/>
+      <w:lvlJc w:val="right"/>
+      <w:pPr>
+        <w:ind w:left="4320" w:hanging="180"/>
+      </w:pPr>
+    </w:lvl>
+    <w:lvl w:ilvl="6" w:tplc="0407000F" w:tentative="1">
+      <w:start w:val="1"/>
+      <w:numFmt w:val="decimal"/>
+      <w:lvlText w:val="%7."/>
+      <w:lvlJc w:val="left"/>
+      <w:pPr>
+        <w:ind w:left="5040" w:hanging="360"/>
+      </w:pPr>
+    </w:lvl>
+    <w:lvl w:ilvl="7" w:tplc="04070019" w:tentative="1">
+      <w:start w:val="1"/>
+      <w:numFmt w:val="lowerLetter"/>
+      <w:lvlText w:val="%8."/>
+      <w:lvlJc w:val="left"/>
+      <w:pPr>
+        <w:ind w:left="5760" w:hanging="360"/>
+      </w:pPr>
+    </w:lvl>
+    <w:lvl w:ilvl="8" w:tplc="0407001B" w:tentative="1">
+      <w:start w:val="1"/>
+      <w:numFmt w:val="lowerRoman"/>
+      <w:lvlText w:val="%9."/>
+      <w:lvlJc w:val="right"/>
+      <w:pPr>
+        <w:ind w:left="6480" w:hanging="180"/>
+      </w:pPr>
+    </w:lvl>
+  </w:abstractNum>
+  <w:abstractNum w:abstractNumId="3" w15:restartNumberingAfterBreak="0">
     <w:nsid w:val="1DD23D75"/>
     <w:multiLevelType w:val="multilevel"/>
     <w:tmpl w:val="D87EFF00"/>
@@ -3126,7 +4626,7 @@
       </w:rPr>
     </w:lvl>
   </w:abstractNum>
-  <w:abstractNum w:abstractNumId="3" w15:restartNumberingAfterBreak="0">
+  <w:abstractNum w:abstractNumId="4" w15:restartNumberingAfterBreak="0">
     <w:nsid w:val="204E7E93"/>
     <w:multiLevelType w:val="multilevel"/>
     <w:tmpl w:val="3D6E1158"/>
@@ -3275,7 +4775,96 @@
       </w:rPr>
     </w:lvl>
   </w:abstractNum>
-  <w:abstractNum w:abstractNumId="4" w15:restartNumberingAfterBreak="0">
+  <w:abstractNum w:abstractNumId="5" w15:restartNumberingAfterBreak="0">
+    <w:nsid w:val="23F10624"/>
+    <w:multiLevelType w:val="hybridMultilevel"/>
+    <w:tmpl w:val="B8B0E71E"/>
+    <w:lvl w:ilvl="0" w:tplc="0407000F">
+      <w:start w:val="1"/>
+      <w:numFmt w:val="decimal"/>
+      <w:lvlText w:val="%1."/>
+      <w:lvlJc w:val="left"/>
+      <w:pPr>
+        <w:ind w:left="720" w:hanging="360"/>
+      </w:pPr>
+      <w:rPr>
+        <w:rFonts w:hint="default"/>
+      </w:rPr>
+    </w:lvl>
+    <w:lvl w:ilvl="1" w:tplc="04070019">
+      <w:start w:val="1"/>
+      <w:numFmt w:val="lowerLetter"/>
+      <w:lvlText w:val="%2."/>
+      <w:lvlJc w:val="left"/>
+      <w:pPr>
+        <w:ind w:left="1440" w:hanging="360"/>
+      </w:pPr>
+    </w:lvl>
+    <w:lvl w:ilvl="2" w:tplc="0407001B" w:tentative="1">
+      <w:start w:val="1"/>
+      <w:numFmt w:val="lowerRoman"/>
+      <w:lvlText w:val="%3."/>
+      <w:lvlJc w:val="right"/>
+      <w:pPr>
+        <w:ind w:left="2160" w:hanging="180"/>
+      </w:pPr>
+    </w:lvl>
+    <w:lvl w:ilvl="3" w:tplc="0407000F" w:tentative="1">
+      <w:start w:val="1"/>
+      <w:numFmt w:val="decimal"/>
+      <w:lvlText w:val="%4."/>
+      <w:lvlJc w:val="left"/>
+      <w:pPr>
+        <w:ind w:left="2880" w:hanging="360"/>
+      </w:pPr>
+    </w:lvl>
+    <w:lvl w:ilvl="4" w:tplc="04070019" w:tentative="1">
+      <w:start w:val="1"/>
+      <w:numFmt w:val="lowerLetter"/>
+      <w:lvlText w:val="%5."/>
+      <w:lvlJc w:val="left"/>
+      <w:pPr>
+        <w:ind w:left="3600" w:hanging="360"/>
+      </w:pPr>
+    </w:lvl>
+    <w:lvl w:ilvl="5" w:tplc="0407001B" w:tentative="1">
+      <w:start w:val="1"/>
+      <w:numFmt w:val="lowerRoman"/>
+      <w:lvlText w:val="%6."/>
+      <w:lvlJc w:val="right"/>
+      <w:pPr>
+        <w:ind w:left="4320" w:hanging="180"/>
+      </w:pPr>
+    </w:lvl>
+    <w:lvl w:ilvl="6" w:tplc="0407000F" w:tentative="1">
+      <w:start w:val="1"/>
+      <w:numFmt w:val="decimal"/>
+      <w:lvlText w:val="%7."/>
+      <w:lvlJc w:val="left"/>
+      <w:pPr>
+        <w:ind w:left="5040" w:hanging="360"/>
+      </w:pPr>
+    </w:lvl>
+    <w:lvl w:ilvl="7" w:tplc="04070019" w:tentative="1">
+      <w:start w:val="1"/>
+      <w:numFmt w:val="lowerLetter"/>
+      <w:lvlText w:val="%8."/>
+      <w:lvlJc w:val="left"/>
+      <w:pPr>
+        <w:ind w:left="5760" w:hanging="360"/>
+      </w:pPr>
+    </w:lvl>
+    <w:lvl w:ilvl="8" w:tplc="0407001B" w:tentative="1">
+      <w:start w:val="1"/>
+      <w:numFmt w:val="lowerRoman"/>
+      <w:lvlText w:val="%9."/>
+      <w:lvlJc w:val="right"/>
+      <w:pPr>
+        <w:ind w:left="6480" w:hanging="180"/>
+      </w:pPr>
+    </w:lvl>
+  </w:abstractNum>
+  <w:abstractNum w:abstractNumId="6" w15:restartNumberingAfterBreak="0">
     <w:nsid w:val="2675103B"/>
     <w:multiLevelType w:val="hybridMultilevel"/>
     <w:tmpl w:val="5CD26030"/>
@@ -3364,7 +4953,7 @@
       </w:pPr>
     </w:lvl>
   </w:abstractNum>
-  <w:abstractNum w:abstractNumId="5" w15:restartNumberingAfterBreak="0">
+  <w:abstractNum w:abstractNumId="7" w15:restartNumberingAfterBreak="0">
     <w:nsid w:val="2B4C2D30"/>
     <w:multiLevelType w:val="multilevel"/>
     <w:tmpl w:val="0407001F"/>
@@ -3450,7 +5039,96 @@
       </w:pPr>
     </w:lvl>
   </w:abstractNum>
-  <w:abstractNum w:abstractNumId="6" w15:restartNumberingAfterBreak="0">
+  <w:abstractNum w:abstractNumId="8" w15:restartNumberingAfterBreak="0">
+    <w:nsid w:val="30574411"/>
+    <w:multiLevelType w:val="hybridMultilevel"/>
+    <w:tmpl w:val="88244314"/>
+    <w:lvl w:ilvl="0" w:tplc="0407000F">
+      <w:start w:val="1"/>
+      <w:numFmt w:val="decimal"/>
+      <w:lvlText w:val="%1."/>
+      <w:lvlJc w:val="left"/>
+      <w:pPr>
+        <w:ind w:left="720" w:hanging="360"/>
+      </w:pPr>
+      <w:rPr>
+        <w:rFonts w:hint="default"/>
+      </w:rPr>
+    </w:lvl>
+    <w:lvl w:ilvl="1" w:tplc="04070019">
+      <w:start w:val="1"/>
+      <w:numFmt w:val="lowerLetter"/>
+      <w:lvlText w:val="%2."/>
+      <w:lvlJc w:val="left"/>
+      <w:pPr>
+        <w:ind w:left="1440" w:hanging="360"/>
+      </w:pPr>
+    </w:lvl>
+    <w:lvl w:ilvl="2" w:tplc="0407001B" w:tentative="1">
+      <w:start w:val="1"/>
+      <w:numFmt w:val="lowerRoman"/>
+      <w:lvlText w:val="%3."/>
+      <w:lvlJc w:val="right"/>
+      <w:pPr>
+        <w:ind w:left="2160" w:hanging="180"/>
+      </w:pPr>
+    </w:lvl>
+    <w:lvl w:ilvl="3" w:tplc="0407000F" w:tentative="1">
+      <w:start w:val="1"/>
+      <w:numFmt w:val="decimal"/>
+      <w:lvlText w:val="%4."/>
+      <w:lvlJc w:val="left"/>
+      <w:pPr>
+        <w:ind w:left="2880" w:hanging="360"/>
+      </w:pPr>
+    </w:lvl>
+    <w:lvl w:ilvl="4" w:tplc="04070019" w:tentative="1">
+      <w:start w:val="1"/>
+      <w:numFmt w:val="lowerLetter"/>
+      <w:lvlText w:val="%5."/>
+      <w:lvlJc w:val="left"/>
+      <w:pPr>
+        <w:ind w:left="3600" w:hanging="360"/>
+      </w:pPr>
+    </w:lvl>
+    <w:lvl w:ilvl="5" w:tplc="0407001B" w:tentative="1">
+      <w:start w:val="1"/>
+      <w:numFmt w:val="lowerRoman"/>
+      <w:lvlText w:val="%6."/>
+      <w:lvlJc w:val="right"/>
+      <w:pPr>
+        <w:ind w:left="4320" w:hanging="180"/>
+      </w:pPr>
+    </w:lvl>
+    <w:lvl w:ilvl="6" w:tplc="0407000F" w:tentative="1">
+      <w:start w:val="1"/>
+      <w:numFmt w:val="decimal"/>
+      <w:lvlText w:val="%7."/>
+      <w:lvlJc w:val="left"/>
+      <w:pPr>
+        <w:ind w:left="5040" w:hanging="360"/>
+      </w:pPr>
+    </w:lvl>
+    <w:lvl w:ilvl="7" w:tplc="04070019" w:tentative="1">
+      <w:start w:val="1"/>
+      <w:numFmt w:val="lowerLetter"/>
+      <w:lvlText w:val="%8."/>
+      <w:lvlJc w:val="left"/>
+      <w:pPr>
+        <w:ind w:left="5760" w:hanging="360"/>
+      </w:pPr>
+    </w:lvl>
+    <w:lvl w:ilvl="8" w:tplc="0407001B" w:tentative="1">
+      <w:start w:val="1"/>
+      <w:numFmt w:val="lowerRoman"/>
+      <w:lvlText w:val="%9."/>
+      <w:lvlJc w:val="right"/>
+      <w:pPr>
+        <w:ind w:left="6480" w:hanging="180"/>
+      </w:pPr>
+    </w:lvl>
+  </w:abstractNum>
+  <w:abstractNum w:abstractNumId="9" w15:restartNumberingAfterBreak="0">
     <w:nsid w:val="3432261E"/>
     <w:multiLevelType w:val="hybridMultilevel"/>
     <w:tmpl w:val="FCDACDBE"/>
@@ -3539,7 +5217,96 @@
       </w:pPr>
     </w:lvl>
   </w:abstractNum>
-  <w:abstractNum w:abstractNumId="7" w15:restartNumberingAfterBreak="0">
+  <w:abstractNum w:abstractNumId="10" w15:restartNumberingAfterBreak="0">
+    <w:nsid w:val="356B085F"/>
+    <w:multiLevelType w:val="hybridMultilevel"/>
+    <w:tmpl w:val="A370677C"/>
+    <w:lvl w:ilvl="0" w:tplc="0407000F">
+      <w:start w:val="1"/>
+      <w:numFmt w:val="decimal"/>
+      <w:lvlText w:val="%1."/>
+      <w:lvlJc w:val="left"/>
+      <w:pPr>
+        <w:ind w:left="720" w:hanging="360"/>
+      </w:pPr>
+      <w:rPr>
+        <w:rFonts w:hint="default"/>
+      </w:rPr>
+    </w:lvl>
+    <w:lvl w:ilvl="1" w:tplc="04070019">
+      <w:start w:val="1"/>
+      <w:numFmt w:val="lowerLetter"/>
+      <w:lvlText w:val="%2."/>
+      <w:lvlJc w:val="left"/>
+      <w:pPr>
+        <w:ind w:left="1440" w:hanging="360"/>
+      </w:pPr>
+    </w:lvl>
+    <w:lvl w:ilvl="2" w:tplc="0407001B" w:tentative="1">
+      <w:start w:val="1"/>
+      <w:numFmt w:val="lowerRoman"/>
+      <w:lvlText w:val="%3."/>
+      <w:lvlJc w:val="right"/>
+      <w:pPr>
+        <w:ind w:left="2160" w:hanging="180"/>
+      </w:pPr>
+    </w:lvl>
+    <w:lvl w:ilvl="3" w:tplc="0407000F" w:tentative="1">
+      <w:start w:val="1"/>
+      <w:numFmt w:val="decimal"/>
+      <w:lvlText w:val="%4."/>
+      <w:lvlJc w:val="left"/>
+      <w:pPr>
+        <w:ind w:left="2880" w:hanging="360"/>
+      </w:pPr>
+    </w:lvl>
+    <w:lvl w:ilvl="4" w:tplc="04070019" w:tentative="1">
+      <w:start w:val="1"/>
+      <w:numFmt w:val="lowerLetter"/>
+      <w:lvlText w:val="%5."/>
+      <w:lvlJc w:val="left"/>
+      <w:pPr>
+        <w:ind w:left="3600" w:hanging="360"/>
+      </w:pPr>
+    </w:lvl>
+    <w:lvl w:ilvl="5" w:tplc="0407001B" w:tentative="1">
+      <w:start w:val="1"/>
+      <w:numFmt w:val="lowerRoman"/>
+      <w:lvlText w:val="%6."/>
+      <w:lvlJc w:val="right"/>
+      <w:pPr>
+        <w:ind w:left="4320" w:hanging="180"/>
+      </w:pPr>
+    </w:lvl>
+    <w:lvl w:ilvl="6" w:tplc="0407000F" w:tentative="1">
+      <w:start w:val="1"/>
+      <w:numFmt w:val="decimal"/>
+      <w:lvlText w:val="%7."/>
+      <w:lvlJc w:val="left"/>
+      <w:pPr>
+        <w:ind w:left="5040" w:hanging="360"/>
+      </w:pPr>
+    </w:lvl>
+    <w:lvl w:ilvl="7" w:tplc="04070019" w:tentative="1">
+      <w:start w:val="1"/>
+      <w:numFmt w:val="lowerLetter"/>
+      <w:lvlText w:val="%8."/>
+      <w:lvlJc w:val="left"/>
+      <w:pPr>
+        <w:ind w:left="5760" w:hanging="360"/>
+      </w:pPr>
+    </w:lvl>
+    <w:lvl w:ilvl="8" w:tplc="0407001B" w:tentative="1">
+      <w:start w:val="1"/>
+      <w:numFmt w:val="lowerRoman"/>
+      <w:lvlText w:val="%9."/>
+      <w:lvlJc w:val="right"/>
+      <w:pPr>
+        <w:ind w:left="6480" w:hanging="180"/>
+      </w:pPr>
+    </w:lvl>
+  </w:abstractNum>
+  <w:abstractNum w:abstractNumId="11" w15:restartNumberingAfterBreak="0">
     <w:nsid w:val="3C45644D"/>
     <w:multiLevelType w:val="hybridMultilevel"/>
     <w:tmpl w:val="9B2C8314"/>
@@ -3628,7 +5395,7 @@
       </w:pPr>
     </w:lvl>
   </w:abstractNum>
-  <w:abstractNum w:abstractNumId="8" w15:restartNumberingAfterBreak="0">
+  <w:abstractNum w:abstractNumId="12" w15:restartNumberingAfterBreak="0">
     <w:nsid w:val="3CB81300"/>
     <w:multiLevelType w:val="multilevel"/>
     <w:tmpl w:val="474A6EA2"/>
@@ -3777,7 +5544,7 @@
       </w:rPr>
     </w:lvl>
   </w:abstractNum>
-  <w:abstractNum w:abstractNumId="9" w15:restartNumberingAfterBreak="0">
+  <w:abstractNum w:abstractNumId="13" w15:restartNumberingAfterBreak="0">
     <w:nsid w:val="3D23251A"/>
     <w:multiLevelType w:val="hybridMultilevel"/>
     <w:tmpl w:val="1C509FE6"/>
@@ -3866,7 +5633,7 @@
       </w:pPr>
     </w:lvl>
   </w:abstractNum>
-  <w:abstractNum w:abstractNumId="10" w15:restartNumberingAfterBreak="0">
+  <w:abstractNum w:abstractNumId="14" w15:restartNumberingAfterBreak="0">
     <w:nsid w:val="43A01BB3"/>
     <w:multiLevelType w:val="hybridMultilevel"/>
     <w:tmpl w:val="E2625E44"/>
@@ -3958,7 +5725,7 @@
       </w:pPr>
     </w:lvl>
   </w:abstractNum>
-  <w:abstractNum w:abstractNumId="11" w15:restartNumberingAfterBreak="0">
+  <w:abstractNum w:abstractNumId="15" w15:restartNumberingAfterBreak="0">
     <w:nsid w:val="45591944"/>
     <w:multiLevelType w:val="hybridMultilevel"/>
     <w:tmpl w:val="53F68870"/>
@@ -4047,7 +5814,7 @@
       </w:pPr>
     </w:lvl>
   </w:abstractNum>
-  <w:abstractNum w:abstractNumId="12" w15:restartNumberingAfterBreak="0">
+  <w:abstractNum w:abstractNumId="16" w15:restartNumberingAfterBreak="0">
     <w:nsid w:val="4C6B667C"/>
     <w:multiLevelType w:val="multilevel"/>
     <w:tmpl w:val="C48A9B62"/>
@@ -4196,7 +5963,7 @@
       </w:rPr>
     </w:lvl>
   </w:abstractNum>
-  <w:abstractNum w:abstractNumId="13" w15:restartNumberingAfterBreak="0">
+  <w:abstractNum w:abstractNumId="17" w15:restartNumberingAfterBreak="0">
     <w:nsid w:val="4DE917E4"/>
     <w:multiLevelType w:val="hybridMultilevel"/>
     <w:tmpl w:val="029A3FEC"/>
@@ -4285,7 +6052,7 @@
       </w:pPr>
     </w:lvl>
   </w:abstractNum>
-  <w:abstractNum w:abstractNumId="14" w15:restartNumberingAfterBreak="0">
+  <w:abstractNum w:abstractNumId="18" w15:restartNumberingAfterBreak="0">
     <w:nsid w:val="53C32B06"/>
     <w:multiLevelType w:val="multilevel"/>
     <w:tmpl w:val="7780E570"/>
@@ -4434,7 +6201,7 @@
       </w:rPr>
     </w:lvl>
   </w:abstractNum>
-  <w:abstractNum w:abstractNumId="15" w15:restartNumberingAfterBreak="0">
+  <w:abstractNum w:abstractNumId="19" w15:restartNumberingAfterBreak="0">
     <w:nsid w:val="55AB3A69"/>
     <w:multiLevelType w:val="hybridMultilevel"/>
     <w:tmpl w:val="F57C625C"/>
@@ -4523,7 +6290,96 @@
       </w:pPr>
     </w:lvl>
   </w:abstractNum>
-  <w:abstractNum w:abstractNumId="16" w15:restartNumberingAfterBreak="0">
+  <w:abstractNum w:abstractNumId="20" w15:restartNumberingAfterBreak="0">
+    <w:nsid w:val="5E0124FF"/>
+    <w:multiLevelType w:val="hybridMultilevel"/>
+    <w:tmpl w:val="0854B964"/>
+    <w:lvl w:ilvl="0" w:tplc="0407000F">
+      <w:start w:val="1"/>
+      <w:numFmt w:val="decimal"/>
+      <w:lvlText w:val="%1."/>
+      <w:lvlJc w:val="left"/>
+      <w:pPr>
+        <w:ind w:left="720" w:hanging="360"/>
+      </w:pPr>
+      <w:rPr>
+        <w:rFonts w:hint="default"/>
+      </w:rPr>
+    </w:lvl>
+    <w:lvl w:ilvl="1" w:tplc="04070019">
+      <w:start w:val="1"/>
+      <w:numFmt w:val="lowerLetter"/>
+      <w:lvlText w:val="%2."/>
+      <w:lvlJc w:val="left"/>
+      <w:pPr>
+        <w:ind w:left="1440" w:hanging="360"/>
+      </w:pPr>
+    </w:lvl>
+    <w:lvl w:ilvl="2" w:tplc="0407001B">
+      <w:start w:val="1"/>
+      <w:numFmt w:val="lowerRoman"/>
+      <w:lvlText w:val="%3."/>
+      <w:lvlJc w:val="right"/>
+      <w:pPr>
+        <w:ind w:left="2160" w:hanging="180"/>
+      </w:pPr>
+    </w:lvl>
+    <w:lvl w:ilvl="3" w:tplc="0407000F" w:tentative="1">
+      <w:start w:val="1"/>
+      <w:numFmt w:val="decimal"/>
+      <w:lvlText w:val="%4."/>
+      <w:lvlJc w:val="left"/>
+      <w:pPr>
+        <w:ind w:left="2880" w:hanging="360"/>
+      </w:pPr>
+    </w:lvl>
+    <w:lvl w:ilvl="4" w:tplc="04070019" w:tentative="1">
+      <w:start w:val="1"/>
+      <w:numFmt w:val="lowerLetter"/>
+      <w:lvlText w:val="%5."/>
+      <w:lvlJc w:val="left"/>
+      <w:pPr>
+        <w:ind w:left="3600" w:hanging="360"/>
+      </w:pPr>
+    </w:lvl>
+    <w:lvl w:ilvl="5" w:tplc="0407001B" w:tentative="1">
+      <w:start w:val="1"/>
+      <w:numFmt w:val="lowerRoman"/>
+      <w:lvlText w:val="%6."/>
+      <w:lvlJc w:val="right"/>
+      <w:pPr>
+        <w:ind w:left="4320" w:hanging="180"/>
+      </w:pPr>
+    </w:lvl>
+    <w:lvl w:ilvl="6" w:tplc="0407000F" w:tentative="1">
+      <w:start w:val="1"/>
+      <w:numFmt w:val="decimal"/>
+      <w:lvlText w:val="%7."/>
+      <w:lvlJc w:val="left"/>
+      <w:pPr>
+        <w:ind w:left="5040" w:hanging="360"/>
+      </w:pPr>
+    </w:lvl>
+    <w:lvl w:ilvl="7" w:tplc="04070019" w:tentative="1">
+      <w:start w:val="1"/>
+      <w:numFmt w:val="lowerLetter"/>
+      <w:lvlText w:val="%8."/>
+      <w:lvlJc w:val="left"/>
+      <w:pPr>
+        <w:ind w:left="5760" w:hanging="360"/>
+      </w:pPr>
+    </w:lvl>
+    <w:lvl w:ilvl="8" w:tplc="0407001B" w:tentative="1">
+      <w:start w:val="1"/>
+      <w:numFmt w:val="lowerRoman"/>
+      <w:lvlText w:val="%9."/>
+      <w:lvlJc w:val="right"/>
+      <w:pPr>
+        <w:ind w:left="6480" w:hanging="180"/>
+      </w:pPr>
+    </w:lvl>
+  </w:abstractNum>
+  <w:abstractNum w:abstractNumId="21" w15:restartNumberingAfterBreak="0">
     <w:nsid w:val="65525944"/>
     <w:multiLevelType w:val="hybridMultilevel"/>
     <w:tmpl w:val="2DA22EEA"/>
@@ -4612,7 +6468,7 @@
       </w:pPr>
     </w:lvl>
   </w:abstractNum>
-  <w:abstractNum w:abstractNumId="17" w15:restartNumberingAfterBreak="0">
+  <w:abstractNum w:abstractNumId="22" w15:restartNumberingAfterBreak="0">
     <w:nsid w:val="65DF5A38"/>
     <w:multiLevelType w:val="multilevel"/>
     <w:tmpl w:val="CE7E692A"/>
@@ -4761,7 +6617,7 @@
       </w:rPr>
     </w:lvl>
   </w:abstractNum>
-  <w:abstractNum w:abstractNumId="18" w15:restartNumberingAfterBreak="0">
+  <w:abstractNum w:abstractNumId="23" w15:restartNumberingAfterBreak="0">
     <w:nsid w:val="68874C0C"/>
     <w:multiLevelType w:val="multilevel"/>
     <w:tmpl w:val="78EC6A24"/>
@@ -4910,7 +6766,96 @@
       </w:rPr>
     </w:lvl>
   </w:abstractNum>
-  <w:abstractNum w:abstractNumId="19" w15:restartNumberingAfterBreak="0">
+  <w:abstractNum w:abstractNumId="24" w15:restartNumberingAfterBreak="0">
+    <w:nsid w:val="6A6150F0"/>
+    <w:multiLevelType w:val="hybridMultilevel"/>
+    <w:tmpl w:val="036A4BD2"/>
+    <w:lvl w:ilvl="0" w:tplc="0407000F">
+      <w:start w:val="1"/>
+      <w:numFmt w:val="decimal"/>
+      <w:lvlText w:val="%1."/>
+      <w:lvlJc w:val="left"/>
+      <w:pPr>
+        <w:ind w:left="720" w:hanging="360"/>
+      </w:pPr>
+      <w:rPr>
+        <w:rFonts w:hint="default"/>
+      </w:rPr>
+    </w:lvl>
+    <w:lvl w:ilvl="1" w:tplc="04070019" w:tentative="1">
+      <w:start w:val="1"/>
+      <w:numFmt w:val="lowerLetter"/>
+      <w:lvlText w:val="%2."/>
+      <w:lvlJc w:val="left"/>
+      <w:pPr>
+        <w:ind w:left="1440" w:hanging="360"/>
+      </w:pPr>
+    </w:lvl>
+    <w:lvl w:ilvl="2" w:tplc="0407001B" w:tentative="1">
+      <w:start w:val="1"/>
+      <w:numFmt w:val="lowerRoman"/>
+      <w:lvlText w:val="%3."/>
+      <w:lvlJc w:val="right"/>
+      <w:pPr>
+        <w:ind w:left="2160" w:hanging="180"/>
+      </w:pPr>
+    </w:lvl>
+    <w:lvl w:ilvl="3" w:tplc="0407000F" w:tentative="1">
+      <w:start w:val="1"/>
+      <w:numFmt w:val="decimal"/>
+      <w:lvlText w:val="%4."/>
+      <w:lvlJc w:val="left"/>
+      <w:pPr>
+        <w:ind w:left="2880" w:hanging="360"/>
+      </w:pPr>
+    </w:lvl>
+    <w:lvl w:ilvl="4" w:tplc="04070019" w:tentative="1">
+      <w:start w:val="1"/>
+      <w:numFmt w:val="lowerLetter"/>
+      <w:lvlText w:val="%5."/>
+      <w:lvlJc w:val="left"/>
+      <w:pPr>
+        <w:ind w:left="3600" w:hanging="360"/>
+      </w:pPr>
+    </w:lvl>
+    <w:lvl w:ilvl="5" w:tplc="0407001B" w:tentative="1">
+      <w:start w:val="1"/>
+      <w:numFmt w:val="lowerRoman"/>
+      <w:lvlText w:val="%6."/>
+      <w:lvlJc w:val="right"/>
+      <w:pPr>
+        <w:ind w:left="4320" w:hanging="180"/>
+      </w:pPr>
+    </w:lvl>
+    <w:lvl w:ilvl="6" w:tplc="0407000F" w:tentative="1">
+      <w:start w:val="1"/>
+      <w:numFmt w:val="decimal"/>
+      <w:lvlText w:val="%7."/>
+      <w:lvlJc w:val="left"/>
+      <w:pPr>
+        <w:ind w:left="5040" w:hanging="360"/>
+      </w:pPr>
+    </w:lvl>
+    <w:lvl w:ilvl="7" w:tplc="04070019" w:tentative="1">
+      <w:start w:val="1"/>
+      <w:numFmt w:val="lowerLetter"/>
+      <w:lvlText w:val="%8."/>
+      <w:lvlJc w:val="left"/>
+      <w:pPr>
+        <w:ind w:left="5760" w:hanging="360"/>
+      </w:pPr>
+    </w:lvl>
+    <w:lvl w:ilvl="8" w:tplc="0407001B" w:tentative="1">
+      <w:start w:val="1"/>
+      <w:numFmt w:val="lowerRoman"/>
+      <w:lvlText w:val="%9."/>
+      <w:lvlJc w:val="right"/>
+      <w:pPr>
+        <w:ind w:left="6480" w:hanging="180"/>
+      </w:pPr>
+    </w:lvl>
+  </w:abstractNum>
+  <w:abstractNum w:abstractNumId="25" w15:restartNumberingAfterBreak="0">
     <w:nsid w:val="74EA7F53"/>
     <w:multiLevelType w:val="hybridMultilevel"/>
     <w:tmpl w:val="7E90DBFC"/>
@@ -4999,7 +6944,7 @@
       </w:pPr>
     </w:lvl>
   </w:abstractNum>
-  <w:abstractNum w:abstractNumId="20" w15:restartNumberingAfterBreak="0">
+  <w:abstractNum w:abstractNumId="26" w15:restartNumberingAfterBreak="0">
     <w:nsid w:val="7A780EAB"/>
     <w:multiLevelType w:val="multilevel"/>
     <w:tmpl w:val="E41C8C76"/>
@@ -5148,68 +7093,178 @@
       </w:rPr>
     </w:lvl>
   </w:abstractNum>
+  <w:abstractNum w:abstractNumId="27" w15:restartNumberingAfterBreak="0">
+    <w:nsid w:val="7ABE250D"/>
+    <w:multiLevelType w:val="hybridMultilevel"/>
+    <w:tmpl w:val="BE7C0CBA"/>
+    <w:lvl w:ilvl="0" w:tplc="0407000F">
+      <w:start w:val="1"/>
+      <w:numFmt w:val="decimal"/>
+      <w:lvlText w:val="%1."/>
+      <w:lvlJc w:val="left"/>
+      <w:pPr>
+        <w:ind w:left="720" w:hanging="360"/>
+      </w:pPr>
+      <w:rPr>
+        <w:rFonts w:hint="default"/>
+      </w:rPr>
+    </w:lvl>
+    <w:lvl w:ilvl="1" w:tplc="04070019">
+      <w:start w:val="1"/>
+      <w:numFmt w:val="lowerLetter"/>
+      <w:lvlText w:val="%2."/>
+      <w:lvlJc w:val="left"/>
+      <w:pPr>
+        <w:ind w:left="1440" w:hanging="360"/>
+      </w:pPr>
+    </w:lvl>
+    <w:lvl w:ilvl="2" w:tplc="0407001B">
+      <w:start w:val="1"/>
+      <w:numFmt w:val="lowerRoman"/>
+      <w:lvlText w:val="%3."/>
+      <w:lvlJc w:val="right"/>
+      <w:pPr>
+        <w:ind w:left="2160" w:hanging="180"/>
+      </w:pPr>
+    </w:lvl>
+    <w:lvl w:ilvl="3" w:tplc="0407000F" w:tentative="1">
+      <w:start w:val="1"/>
+      <w:numFmt w:val="decimal"/>
+      <w:lvlText w:val="%4."/>
+      <w:lvlJc w:val="left"/>
+      <w:pPr>
+        <w:ind w:left="2880" w:hanging="360"/>
+      </w:pPr>
+    </w:lvl>
+    <w:lvl w:ilvl="4" w:tplc="04070019" w:tentative="1">
+      <w:start w:val="1"/>
+      <w:numFmt w:val="lowerLetter"/>
+      <w:lvlText w:val="%5."/>
+      <w:lvlJc w:val="left"/>
+      <w:pPr>
+        <w:ind w:left="3600" w:hanging="360"/>
+      </w:pPr>
+    </w:lvl>
+    <w:lvl w:ilvl="5" w:tplc="0407001B" w:tentative="1">
+      <w:start w:val="1"/>
+      <w:numFmt w:val="lowerRoman"/>
+      <w:lvlText w:val="%6."/>
+      <w:lvlJc w:val="right"/>
+      <w:pPr>
+        <w:ind w:left="4320" w:hanging="180"/>
+      </w:pPr>
+    </w:lvl>
+    <w:lvl w:ilvl="6" w:tplc="0407000F" w:tentative="1">
+      <w:start w:val="1"/>
+      <w:numFmt w:val="decimal"/>
+      <w:lvlText w:val="%7."/>
+      <w:lvlJc w:val="left"/>
+      <w:pPr>
+        <w:ind w:left="5040" w:hanging="360"/>
+      </w:pPr>
+    </w:lvl>
+    <w:lvl w:ilvl="7" w:tplc="04070019" w:tentative="1">
+      <w:start w:val="1"/>
+      <w:numFmt w:val="lowerLetter"/>
+      <w:lvlText w:val="%8."/>
+      <w:lvlJc w:val="left"/>
+      <w:pPr>
+        <w:ind w:left="5760" w:hanging="360"/>
+      </w:pPr>
+    </w:lvl>
+    <w:lvl w:ilvl="8" w:tplc="0407001B" w:tentative="1">
+      <w:start w:val="1"/>
+      <w:numFmt w:val="lowerRoman"/>
+      <w:lvlText w:val="%9."/>
+      <w:lvlJc w:val="right"/>
+      <w:pPr>
+        <w:ind w:left="6480" w:hanging="180"/>
+      </w:pPr>
+    </w:lvl>
+  </w:abstractNum>
   <w:num w:numId="1" w16cid:durableId="1231233998">
-    <w:abstractNumId w:val="7"/>
+    <w:abstractNumId w:val="11"/>
   </w:num>
   <w:num w:numId="2" w16cid:durableId="361172381">
+    <w:abstractNumId w:val="17"/>
+  </w:num>
+  <w:num w:numId="3" w16cid:durableId="1006903186">
+    <w:abstractNumId w:val="14"/>
+  </w:num>
+  <w:num w:numId="4" w16cid:durableId="1191918192">
     <w:abstractNumId w:val="13"/>
   </w:num>
-  <w:num w:numId="3" w16cid:durableId="1006903186">
-    <w:abstractNumId w:val="10"/>
-  </w:num>
-  <w:num w:numId="4" w16cid:durableId="1191918192">
+  <w:num w:numId="5" w16cid:durableId="812018941">
     <w:abstractNumId w:val="9"/>
-  </w:num>
-  <w:num w:numId="5" w16cid:durableId="812018941">
-    <w:abstractNumId w:val="6"/>
   </w:num>
   <w:num w:numId="6" w16cid:durableId="1289160318">
     <w:abstractNumId w:val="0"/>
   </w:num>
   <w:num w:numId="7" w16cid:durableId="1292134645">
+    <w:abstractNumId w:val="16"/>
+  </w:num>
+  <w:num w:numId="8" w16cid:durableId="1433356344">
     <w:abstractNumId w:val="12"/>
   </w:num>
-  <w:num w:numId="8" w16cid:durableId="1433356344">
-    <w:abstractNumId w:val="8"/>
-  </w:num>
   <w:num w:numId="9" w16cid:durableId="1224483502">
-    <w:abstractNumId w:val="14"/>
+    <w:abstractNumId w:val="18"/>
   </w:num>
   <w:num w:numId="10" w16cid:durableId="585575509">
     <w:abstractNumId w:val="1"/>
   </w:num>
   <w:num w:numId="11" w16cid:durableId="2024360673">
+    <w:abstractNumId w:val="26"/>
+  </w:num>
+  <w:num w:numId="12" w16cid:durableId="598490623">
+    <w:abstractNumId w:val="23"/>
+  </w:num>
+  <w:num w:numId="13" w16cid:durableId="1453207311">
+    <w:abstractNumId w:val="4"/>
+  </w:num>
+  <w:num w:numId="14" w16cid:durableId="1603342284">
+    <w:abstractNumId w:val="7"/>
+  </w:num>
+  <w:num w:numId="15" w16cid:durableId="1889684145">
+    <w:abstractNumId w:val="22"/>
+  </w:num>
+  <w:num w:numId="16" w16cid:durableId="953051612">
+    <w:abstractNumId w:val="3"/>
+  </w:num>
+  <w:num w:numId="17" w16cid:durableId="601425260">
+    <w:abstractNumId w:val="25"/>
+  </w:num>
+  <w:num w:numId="18" w16cid:durableId="727342430">
+    <w:abstractNumId w:val="21"/>
+  </w:num>
+  <w:num w:numId="19" w16cid:durableId="538860754">
+    <w:abstractNumId w:val="6"/>
+  </w:num>
+  <w:num w:numId="20" w16cid:durableId="453444001">
+    <w:abstractNumId w:val="15"/>
+  </w:num>
+  <w:num w:numId="21" w16cid:durableId="1596089753">
+    <w:abstractNumId w:val="19"/>
+  </w:num>
+  <w:num w:numId="22" w16cid:durableId="1194341361">
+    <w:abstractNumId w:val="10"/>
+  </w:num>
+  <w:num w:numId="23" w16cid:durableId="1769081821">
+    <w:abstractNumId w:val="27"/>
+  </w:num>
+  <w:num w:numId="24" w16cid:durableId="604188927">
+    <w:abstractNumId w:val="5"/>
+  </w:num>
+  <w:num w:numId="25" w16cid:durableId="1849903532">
     <w:abstractNumId w:val="20"/>
   </w:num>
-  <w:num w:numId="12" w16cid:durableId="598490623">
-    <w:abstractNumId w:val="18"/>
-  </w:num>
-  <w:num w:numId="13" w16cid:durableId="1453207311">
-    <w:abstractNumId w:val="3"/>
-  </w:num>
-  <w:num w:numId="14" w16cid:durableId="1603342284">
-    <w:abstractNumId w:val="5"/>
-  </w:num>
-  <w:num w:numId="15" w16cid:durableId="1889684145">
-    <w:abstractNumId w:val="17"/>
-  </w:num>
-  <w:num w:numId="16" w16cid:durableId="953051612">
+  <w:num w:numId="26" w16cid:durableId="1658874518">
     <w:abstractNumId w:val="2"/>
   </w:num>
-  <w:num w:numId="17" w16cid:durableId="601425260">
-    <w:abstractNumId w:val="19"/>
+  <w:num w:numId="27" w16cid:durableId="985935524">
+    <w:abstractNumId w:val="24"/>
   </w:num>
-  <w:num w:numId="18" w16cid:durableId="727342430">
-    <w:abstractNumId w:val="16"/>
-  </w:num>
-  <w:num w:numId="19" w16cid:durableId="538860754">
-    <w:abstractNumId w:val="4"/>
-  </w:num>
-  <w:num w:numId="20" w16cid:durableId="453444001">
-    <w:abstractNumId w:val="11"/>
-  </w:num>
-  <w:num w:numId="21" w16cid:durableId="1596089753">
-    <w:abstractNumId w:val="15"/>
+  <w:num w:numId="28" w16cid:durableId="618488046">
+    <w:abstractNumId w:val="8"/>
   </w:num>
 </w:numbering>
 </file>
@@ -5825,7 +7880,6 @@
   <w:style w:type="character" w:default="1" w:styleId="Absatz-Standardschriftart">
     <w:name w:val="Default Paragraph Font"/>
     <w:uiPriority w:val="1"/>
-    <w:semiHidden/>
     <w:unhideWhenUsed/>
   </w:style>
   <w:style w:type="table" w:default="1" w:styleId="NormaleTabelle">

</xml_diff>